<commit_message>
feat: idea reports ver 32
</commit_message>
<xml_diff>
--- a/documents/word-report/BAO_CAO_THUC_TAP.docx
+++ b/documents/word-report/BAO_CAO_THUC_TAP.docx
@@ -1947,33 +1947,17 @@
     </w:p>
     <w:p>
       <w:pPr>
-        <w:spacing w:before="0" w:after="240"/>
-        <w:ind w:firstLine="0"/>
-        <w:jc w:val="left"/>
+        <w:pStyle w:val="Heading1"/>
       </w:pPr>
       <w:r>
-        <w:rPr>
-          <w:rFonts w:ascii="Times New Roman" w:hAnsi="Times New Roman" w:eastAsia="Times New Roman"/>
-          <w:b/>
-          <w:i w:val="0"/>
-          <w:sz w:val="28"/>
-        </w:rPr>
         <w:t>1. GIỚI THIỆU CHUNG VỀ ĐƠN VỊ THỰC TẬP</w:t>
       </w:r>
     </w:p>
     <w:p>
       <w:pPr>
-        <w:spacing w:before="240" w:after="120"/>
-        <w:ind w:firstLine="0"/>
-        <w:jc w:val="left"/>
+        <w:pStyle w:val="Heading2"/>
       </w:pPr>
       <w:r>
-        <w:rPr>
-          <w:rFonts w:ascii="Times New Roman" w:hAnsi="Times New Roman" w:eastAsia="Times New Roman"/>
-          <w:b/>
-          <w:i w:val="0"/>
-          <w:sz w:val="26"/>
-        </w:rPr>
         <w:t>1.1. Thông tin chung về đơn vị thực tập</w:t>
       </w:r>
     </w:p>
@@ -2075,17 +2059,9 @@
     </w:p>
     <w:p>
       <w:pPr>
-        <w:spacing w:before="240" w:after="120"/>
-        <w:ind w:firstLine="0"/>
-        <w:jc w:val="left"/>
+        <w:pStyle w:val="Heading2"/>
       </w:pPr>
       <w:r>
-        <w:rPr>
-          <w:rFonts w:ascii="Times New Roman" w:hAnsi="Times New Roman" w:eastAsia="Times New Roman"/>
-          <w:b/>
-          <w:i w:val="0"/>
-          <w:sz w:val="26"/>
-        </w:rPr>
         <w:t>1.2. Chức năng, nhiệm vụ của bộ phận thực tập</w:t>
       </w:r>
     </w:p>
@@ -2171,17 +2147,9 @@
     </w:p>
     <w:p>
       <w:pPr>
-        <w:spacing w:before="240" w:after="120"/>
-        <w:ind w:firstLine="0"/>
-        <w:jc w:val="left"/>
+        <w:pStyle w:val="Heading2"/>
       </w:pPr>
       <w:r>
-        <w:rPr>
-          <w:rFonts w:ascii="Times New Roman" w:hAnsi="Times New Roman" w:eastAsia="Times New Roman"/>
-          <w:b/>
-          <w:i w:val="0"/>
-          <w:sz w:val="26"/>
-        </w:rPr>
         <w:t>1.3. Môi trường làm việc và quy trình công tác</w:t>
       </w:r>
     </w:p>
@@ -2224,33 +2192,17 @@
     </w:p>
     <w:p>
       <w:pPr>
-        <w:spacing w:before="0" w:after="240"/>
-        <w:ind w:firstLine="0"/>
-        <w:jc w:val="left"/>
+        <w:pStyle w:val="Heading1"/>
       </w:pPr>
       <w:r>
-        <w:rPr>
-          <w:rFonts w:ascii="Times New Roman" w:hAnsi="Times New Roman" w:eastAsia="Times New Roman"/>
-          <w:b/>
-          <w:i w:val="0"/>
-          <w:sz w:val="28"/>
-        </w:rPr>
         <w:t>2. NỘI DUNG THỰC TẬP</w:t>
       </w:r>
     </w:p>
     <w:p>
       <w:pPr>
-        <w:spacing w:before="240" w:after="120"/>
-        <w:ind w:firstLine="0"/>
-        <w:jc w:val="left"/>
+        <w:pStyle w:val="Heading2"/>
       </w:pPr>
       <w:r>
-        <w:rPr>
-          <w:rFonts w:ascii="Times New Roman" w:hAnsi="Times New Roman" w:eastAsia="Times New Roman"/>
-          <w:b/>
-          <w:i w:val="0"/>
-          <w:sz w:val="26"/>
-        </w:rPr>
         <w:t>2.1. Mục tiêu và yêu cầu của đợt thực tập</w:t>
       </w:r>
     </w:p>
@@ -2352,33 +2304,57 @@
     </w:p>
     <w:p>
       <w:pPr>
-        <w:spacing w:before="240" w:after="120"/>
-        <w:ind w:firstLine="0"/>
-        <w:jc w:val="left"/>
+        <w:pStyle w:val="Heading2"/>
+      </w:pPr>
+      <w:r>
+        <w:t>2.2. Kế hoạch thực tập</w:t>
+      </w:r>
+    </w:p>
+    <w:p>
+      <w:pPr>
+        <w:spacing w:before="120" w:after="120"/>
+        <w:jc w:val="center"/>
       </w:pPr>
       <w:r>
         <w:rPr>
           <w:rFonts w:ascii="Times New Roman" w:hAnsi="Times New Roman" w:eastAsia="Times New Roman"/>
           <w:b/>
-          <w:i w:val="0"/>
-          <w:sz w:val="26"/>
+          <w:i/>
+          <w:sz w:val="24"/>
         </w:rPr>
-        <w:t>2.2. Kế hoạch thực tập</w:t>
+        <w:t>Bảng 2.</w:t>
       </w:r>
-    </w:p>
-    <w:p>
-      <w:pPr>
-        <w:spacing w:before="240" w:after="120"/>
-        <w:jc w:val="center"/>
-      </w:pPr>
       <w:r>
         <w:rPr>
           <w:rFonts w:ascii="Times New Roman" w:hAnsi="Times New Roman" w:eastAsia="Times New Roman"/>
           <w:b/>
-          <w:i w:val="0"/>
-          <w:sz w:val="26"/>
+          <w:i/>
+          <w:sz w:val="24"/>
         </w:rPr>
-        <w:t>Bảng 2.1. Kế hoạch thực tập theo tuần</w:t>
+      </w:r>
+      <w:r>
+        <w:fldChar w:fldCharType="begin"/>
+        <w:instrText xml:space="preserve"> SEQ Table2 \* ARABIC </w:instrText>
+        <w:fldChar w:fldCharType="separate"/>
+      </w:r>
+      <w:r>
+        <w:rPr>
+          <w:rFonts w:ascii="Times New Roman" w:hAnsi="Times New Roman" w:eastAsia="Times New Roman"/>
+          <w:b/>
+          <w:i/>
+          <w:sz w:val="24"/>
+        </w:rPr>
+        <w:t>1</w:t>
+        <w:fldChar w:fldCharType="end"/>
+      </w:r>
+      <w:r>
+        <w:rPr>
+          <w:rFonts w:ascii="Times New Roman" w:hAnsi="Times New Roman" w:eastAsia="Times New Roman"/>
+          <w:b/>
+          <w:i/>
+          <w:sz w:val="24"/>
+        </w:rPr>
+        <w:t>. Kế hoạch thực tập theo tuần</w:t>
       </w:r>
     </w:p>
     <w:tbl>
@@ -2642,33 +2618,17 @@
     <w:p/>
     <w:p>
       <w:pPr>
-        <w:spacing w:before="240" w:after="120"/>
-        <w:ind w:firstLine="0"/>
-        <w:jc w:val="left"/>
+        <w:pStyle w:val="Heading2"/>
       </w:pPr>
       <w:r>
-        <w:rPr>
-          <w:rFonts w:ascii="Times New Roman" w:hAnsi="Times New Roman" w:eastAsia="Times New Roman"/>
-          <w:b/>
-          <w:i w:val="0"/>
-          <w:sz w:val="26"/>
-        </w:rPr>
         <w:t>2.3. Các công việc đã thực hiện</w:t>
       </w:r>
     </w:p>
     <w:p>
       <w:pPr>
-        <w:spacing w:before="120" w:after="120"/>
-        <w:ind w:firstLine="0"/>
-        <w:jc w:val="left"/>
+        <w:pStyle w:val="Heading3"/>
       </w:pPr>
       <w:r>
-        <w:rPr>
-          <w:rFonts w:ascii="Times New Roman" w:hAnsi="Times New Roman" w:eastAsia="Times New Roman"/>
-          <w:b/>
-          <w:i/>
-          <w:sz w:val="26"/>
-        </w:rPr>
         <w:t>2.3.1. Thiết kế cơ sở dữ liệu</w:t>
       </w:r>
     </w:p>
@@ -2786,17 +2746,9 @@
     </w:p>
     <w:p>
       <w:pPr>
-        <w:spacing w:before="120" w:after="120"/>
-        <w:ind w:firstLine="0"/>
-        <w:jc w:val="left"/>
+        <w:pStyle w:val="Heading3"/>
       </w:pPr>
       <w:r>
-        <w:rPr>
-          <w:rFonts w:ascii="Times New Roman" w:hAnsi="Times New Roman" w:eastAsia="Times New Roman"/>
-          <w:b/>
-          <w:i/>
-          <w:sz w:val="26"/>
-        </w:rPr>
         <w:t>2.3.2. Thiết kế màn hình</w:t>
       </w:r>
     </w:p>
@@ -2930,17 +2882,9 @@
     </w:p>
     <w:p>
       <w:pPr>
-        <w:spacing w:before="120" w:after="120"/>
-        <w:ind w:firstLine="0"/>
-        <w:jc w:val="left"/>
+        <w:pStyle w:val="Heading3"/>
       </w:pPr>
       <w:r>
-        <w:rPr>
-          <w:rFonts w:ascii="Times New Roman" w:hAnsi="Times New Roman" w:eastAsia="Times New Roman"/>
-          <w:b/>
-          <w:i/>
-          <w:sz w:val="26"/>
-        </w:rPr>
         <w:t>2.3.3. Thiết kế API RESTful</w:t>
       </w:r>
     </w:p>
@@ -3074,17 +3018,9 @@
     </w:p>
     <w:p>
       <w:pPr>
-        <w:spacing w:before="120" w:after="120"/>
-        <w:ind w:firstLine="0"/>
-        <w:jc w:val="left"/>
+        <w:pStyle w:val="Heading3"/>
       </w:pPr>
       <w:r>
-        <w:rPr>
-          <w:rFonts w:ascii="Times New Roman" w:hAnsi="Times New Roman" w:eastAsia="Times New Roman"/>
-          <w:b/>
-          <w:i/>
-          <w:sz w:val="26"/>
-        </w:rPr>
         <w:t>2.3.4. Thiết kế Batch Processing</w:t>
       </w:r>
     </w:p>
@@ -3202,17 +3138,9 @@
     </w:p>
     <w:p>
       <w:pPr>
-        <w:spacing w:before="120" w:after="120"/>
-        <w:ind w:firstLine="0"/>
-        <w:jc w:val="left"/>
+        <w:pStyle w:val="Heading3"/>
       </w:pPr>
       <w:r>
-        <w:rPr>
-          <w:rFonts w:ascii="Times New Roman" w:hAnsi="Times New Roman" w:eastAsia="Times New Roman"/>
-          <w:b/>
-          <w:i/>
-          <w:sz w:val="26"/>
-        </w:rPr>
         <w:t>2.3.5. Quy trình xử lý Review (Shiteki)</w:t>
       </w:r>
     </w:p>
@@ -3314,33 +3242,57 @@
     </w:p>
     <w:p>
       <w:pPr>
-        <w:spacing w:before="240" w:after="120"/>
-        <w:ind w:firstLine="0"/>
-        <w:jc w:val="left"/>
+        <w:pStyle w:val="Heading2"/>
+      </w:pPr>
+      <w:r>
+        <w:t>2.4. Công nghệ, công cụ và kỹ thuật sử dụng</w:t>
+      </w:r>
+    </w:p>
+    <w:p>
+      <w:pPr>
+        <w:spacing w:before="120" w:after="120"/>
+        <w:jc w:val="center"/>
       </w:pPr>
       <w:r>
         <w:rPr>
           <w:rFonts w:ascii="Times New Roman" w:hAnsi="Times New Roman" w:eastAsia="Times New Roman"/>
           <w:b/>
-          <w:i w:val="0"/>
-          <w:sz w:val="26"/>
+          <w:i/>
+          <w:sz w:val="24"/>
         </w:rPr>
-        <w:t>2.4. Công nghệ, công cụ và kỹ thuật sử dụng</w:t>
+        <w:t>Bảng 2.</w:t>
       </w:r>
-    </w:p>
-    <w:p>
-      <w:pPr>
-        <w:spacing w:before="240" w:after="120"/>
-        <w:jc w:val="center"/>
-      </w:pPr>
       <w:r>
         <w:rPr>
           <w:rFonts w:ascii="Times New Roman" w:hAnsi="Times New Roman" w:eastAsia="Times New Roman"/>
           <w:b/>
-          <w:i w:val="0"/>
-          <w:sz w:val="26"/>
+          <w:i/>
+          <w:sz w:val="24"/>
         </w:rPr>
-        <w:t>Bảng 2.2. Công nghệ và công cụ sử dụng</w:t>
+      </w:r>
+      <w:r>
+        <w:fldChar w:fldCharType="begin"/>
+        <w:instrText xml:space="preserve"> SEQ Table2 \* ARABIC </w:instrText>
+        <w:fldChar w:fldCharType="separate"/>
+      </w:r>
+      <w:r>
+        <w:rPr>
+          <w:rFonts w:ascii="Times New Roman" w:hAnsi="Times New Roman" w:eastAsia="Times New Roman"/>
+          <w:b/>
+          <w:i/>
+          <w:sz w:val="24"/>
+        </w:rPr>
+        <w:t>1</w:t>
+        <w:fldChar w:fldCharType="end"/>
+      </w:r>
+      <w:r>
+        <w:rPr>
+          <w:rFonts w:ascii="Times New Roman" w:hAnsi="Times New Roman" w:eastAsia="Times New Roman"/>
+          <w:b/>
+          <w:i/>
+          <w:sz w:val="24"/>
+        </w:rPr>
+        <w:t>. Công nghệ và công cụ sử dụng</w:t>
       </w:r>
     </w:p>
     <w:tbl>
@@ -3726,33 +3678,17 @@
     </w:p>
     <w:p>
       <w:pPr>
-        <w:spacing w:before="0" w:after="240"/>
-        <w:ind w:firstLine="0"/>
-        <w:jc w:val="left"/>
+        <w:pStyle w:val="Heading1"/>
       </w:pPr>
       <w:r>
-        <w:rPr>
-          <w:rFonts w:ascii="Times New Roman" w:hAnsi="Times New Roman" w:eastAsia="Times New Roman"/>
-          <w:b/>
-          <w:i w:val="0"/>
-          <w:sz w:val="28"/>
-        </w:rPr>
         <w:t>3. KẾT QUẢ VÀ ĐÁNH GIÁ</w:t>
       </w:r>
     </w:p>
     <w:p>
       <w:pPr>
-        <w:spacing w:before="240" w:after="120"/>
-        <w:ind w:firstLine="0"/>
-        <w:jc w:val="left"/>
+        <w:pStyle w:val="Heading2"/>
       </w:pPr>
       <w:r>
-        <w:rPr>
-          <w:rFonts w:ascii="Times New Roman" w:hAnsi="Times New Roman" w:eastAsia="Times New Roman"/>
-          <w:b/>
-          <w:i w:val="0"/>
-          <w:sz w:val="26"/>
-        </w:rPr>
         <w:t>3.1. Kết quả đạt được trong quá trình thực tập</w:t>
       </w:r>
     </w:p>
@@ -3838,33 +3774,17 @@
     </w:p>
     <w:p>
       <w:pPr>
-        <w:spacing w:before="240" w:after="120"/>
-        <w:ind w:firstLine="0"/>
-        <w:jc w:val="left"/>
+        <w:pStyle w:val="Heading2"/>
       </w:pPr>
       <w:r>
-        <w:rPr>
-          <w:rFonts w:ascii="Times New Roman" w:hAnsi="Times New Roman" w:eastAsia="Times New Roman"/>
-          <w:b/>
-          <w:i w:val="0"/>
-          <w:sz w:val="26"/>
-        </w:rPr>
         <w:t>3.2. Kiến thức và kỹ năng tích lũy được</w:t>
       </w:r>
     </w:p>
     <w:p>
       <w:pPr>
-        <w:spacing w:before="120" w:after="120"/>
-        <w:ind w:firstLine="0"/>
-        <w:jc w:val="left"/>
+        <w:pStyle w:val="Heading3"/>
       </w:pPr>
       <w:r>
-        <w:rPr>
-          <w:rFonts w:ascii="Times New Roman" w:hAnsi="Times New Roman" w:eastAsia="Times New Roman"/>
-          <w:b/>
-          <w:i/>
-          <w:sz w:val="26"/>
-        </w:rPr>
         <w:t>3.2.1. Kiến thức chuyên môn</w:t>
       </w:r>
     </w:p>
@@ -3934,17 +3854,9 @@
     </w:p>
     <w:p>
       <w:pPr>
-        <w:spacing w:before="120" w:after="120"/>
-        <w:ind w:firstLine="0"/>
-        <w:jc w:val="left"/>
+        <w:pStyle w:val="Heading3"/>
       </w:pPr>
       <w:r>
-        <w:rPr>
-          <w:rFonts w:ascii="Times New Roman" w:hAnsi="Times New Roman" w:eastAsia="Times New Roman"/>
-          <w:b/>
-          <w:i/>
-          <w:sz w:val="26"/>
-        </w:rPr>
         <w:t>3.2.2. Kỹ năng làm việc nhóm</w:t>
       </w:r>
     </w:p>
@@ -3998,17 +3910,9 @@
     </w:p>
     <w:p>
       <w:pPr>
-        <w:spacing w:before="120" w:after="120"/>
-        <w:ind w:firstLine="0"/>
-        <w:jc w:val="left"/>
+        <w:pStyle w:val="Heading3"/>
       </w:pPr>
       <w:r>
-        <w:rPr>
-          <w:rFonts w:ascii="Times New Roman" w:hAnsi="Times New Roman" w:eastAsia="Times New Roman"/>
-          <w:b/>
-          <w:i/>
-          <w:sz w:val="26"/>
-        </w:rPr>
         <w:t>3.2.3. Kỹ năng phân tích, giải quyết vấn đề</w:t>
       </w:r>
     </w:p>
@@ -4062,33 +3966,17 @@
     </w:p>
     <w:p>
       <w:pPr>
-        <w:spacing w:before="240" w:after="120"/>
-        <w:ind w:firstLine="0"/>
-        <w:jc w:val="left"/>
+        <w:pStyle w:val="Heading2"/>
       </w:pPr>
       <w:r>
-        <w:rPr>
-          <w:rFonts w:ascii="Times New Roman" w:hAnsi="Times New Roman" w:eastAsia="Times New Roman"/>
-          <w:b/>
-          <w:i w:val="0"/>
-          <w:sz w:val="26"/>
-        </w:rPr>
         <w:t>3.3. Thuận lợi và khó khăn</w:t>
       </w:r>
     </w:p>
     <w:p>
       <w:pPr>
-        <w:spacing w:before="120" w:after="120"/>
-        <w:ind w:firstLine="0"/>
-        <w:jc w:val="left"/>
+        <w:pStyle w:val="Heading3"/>
       </w:pPr>
       <w:r>
-        <w:rPr>
-          <w:rFonts w:ascii="Times New Roman" w:hAnsi="Times New Roman" w:eastAsia="Times New Roman"/>
-          <w:b/>
-          <w:i/>
-          <w:sz w:val="26"/>
-        </w:rPr>
         <w:t>3.3.1. Thuận lợi</w:t>
       </w:r>
     </w:p>
@@ -4142,17 +4030,9 @@
     </w:p>
     <w:p>
       <w:pPr>
-        <w:spacing w:before="120" w:after="120"/>
-        <w:ind w:firstLine="0"/>
-        <w:jc w:val="left"/>
+        <w:pStyle w:val="Heading3"/>
       </w:pPr>
       <w:r>
-        <w:rPr>
-          <w:rFonts w:ascii="Times New Roman" w:hAnsi="Times New Roman" w:eastAsia="Times New Roman"/>
-          <w:b/>
-          <w:i/>
-          <w:sz w:val="26"/>
-        </w:rPr>
         <w:t>3.3.2. Khó khăn</w:t>
       </w:r>
     </w:p>
@@ -4211,33 +4091,17 @@
     </w:p>
     <w:p>
       <w:pPr>
-        <w:spacing w:before="0" w:after="240"/>
-        <w:ind w:firstLine="0"/>
-        <w:jc w:val="left"/>
+        <w:pStyle w:val="Heading1"/>
       </w:pPr>
       <w:r>
-        <w:rPr>
-          <w:rFonts w:ascii="Times New Roman" w:hAnsi="Times New Roman" w:eastAsia="Times New Roman"/>
-          <w:b/>
-          <w:i w:val="0"/>
-          <w:sz w:val="28"/>
-        </w:rPr>
         <w:t>4. NHẬN XÉT VÀ ĐỊNH HƯỚNG</w:t>
       </w:r>
     </w:p>
     <w:p>
       <w:pPr>
-        <w:spacing w:before="240" w:after="120"/>
-        <w:ind w:firstLine="0"/>
-        <w:jc w:val="left"/>
+        <w:pStyle w:val="Heading2"/>
       </w:pPr>
       <w:r>
-        <w:rPr>
-          <w:rFonts w:ascii="Times New Roman" w:hAnsi="Times New Roman" w:eastAsia="Times New Roman"/>
-          <w:b/>
-          <w:i w:val="0"/>
-          <w:sz w:val="26"/>
-        </w:rPr>
         <w:t>4.1. Nhận xét chung về đợt thực tập</w:t>
       </w:r>
     </w:p>
@@ -4275,17 +4139,9 @@
     </w:p>
     <w:p>
       <w:pPr>
-        <w:spacing w:before="240" w:after="120"/>
-        <w:ind w:firstLine="0"/>
-        <w:jc w:val="left"/>
+        <w:pStyle w:val="Heading2"/>
       </w:pPr>
       <w:r>
-        <w:rPr>
-          <w:rFonts w:ascii="Times New Roman" w:hAnsi="Times New Roman" w:eastAsia="Times New Roman"/>
-          <w:b/>
-          <w:i w:val="0"/>
-          <w:sz w:val="26"/>
-        </w:rPr>
         <w:t>4.2. Bài học kinh nghiệm rút ra</w:t>
       </w:r>
     </w:p>
@@ -4355,17 +4211,9 @@
     </w:p>
     <w:p>
       <w:pPr>
-        <w:spacing w:before="240" w:after="120"/>
-        <w:ind w:firstLine="0"/>
-        <w:jc w:val="left"/>
+        <w:pStyle w:val="Heading2"/>
       </w:pPr>
       <w:r>
-        <w:rPr>
-          <w:rFonts w:ascii="Times New Roman" w:hAnsi="Times New Roman" w:eastAsia="Times New Roman"/>
-          <w:b/>
-          <w:i w:val="0"/>
-          <w:sz w:val="26"/>
-        </w:rPr>
         <w:t>4.3. Định hướng nghề nghiệp và học tập sau thực tập</w:t>
       </w:r>
     </w:p>
@@ -4472,22 +4320,16 @@
     </w:p>
     <w:p>
       <w:pPr>
-        <w:spacing w:after="360"/>
-        <w:jc w:val="center"/>
+        <w:pStyle w:val="Heading1"/>
       </w:pPr>
       <w:r>
-        <w:rPr>
-          <w:rFonts w:ascii="Times New Roman" w:hAnsi="Times New Roman" w:eastAsia="Times New Roman"/>
-          <w:b/>
-          <w:i w:val="0"/>
-          <w:sz w:val="28"/>
-        </w:rPr>
         <w:t>TÀI LIỆU THAM KHẢO</w:t>
       </w:r>
     </w:p>
     <w:p>
       <w:pPr>
-        <w:ind w:left="283" w:hanging="283"/>
+        <w:spacing w:after="120"/>
+        <w:ind w:left="357" w:hanging="357"/>
       </w:pPr>
       <w:r>
         <w:rPr>
@@ -4496,13 +4338,8 @@
           <w:i w:val="0"/>
           <w:sz w:val="26"/>
         </w:rPr>
-        <w:t>[1] Oracle Corporation, "Oracle Database Documentation," 2024. [Online]. Available: https://docs.oracle.com/en/database/. [Accessed: Jan. 2026].</w:t>
+        <w:t xml:space="preserve">[1] </w:t>
       </w:r>
-    </w:p>
-    <w:p>
-      <w:pPr>
-        <w:ind w:left="283" w:hanging="283"/>
-      </w:pPr>
       <w:r>
         <w:rPr>
           <w:rFonts w:ascii="Times New Roman" w:hAnsi="Times New Roman" w:eastAsia="Times New Roman"/>
@@ -4510,13 +4347,17 @@
           <w:i w:val="0"/>
           <w:sz w:val="26"/>
         </w:rPr>
-        <w:t>[2] VMware, "Spring Batch Reference Documentation," 2024. [Online]. Available: https://docs.spring.io/spring-batch/. [Accessed: Jan. 2026].</w:t>
+        <w:t xml:space="preserve">Oracle Corporation, </w:t>
       </w:r>
-    </w:p>
-    <w:p>
-      <w:pPr>
-        <w:ind w:left="283" w:hanging="283"/>
-      </w:pPr>
+      <w:r>
+        <w:rPr>
+          <w:rFonts w:ascii="Times New Roman" w:hAnsi="Times New Roman" w:eastAsia="Times New Roman"/>
+          <w:b w:val="0"/>
+          <w:i/>
+          <w:sz w:val="26"/>
+        </w:rPr>
+        <w:t xml:space="preserve">"Oracle Database Documentation," </w:t>
+      </w:r>
       <w:r>
         <w:rPr>
           <w:rFonts w:ascii="Times New Roman" w:hAnsi="Times New Roman" w:eastAsia="Times New Roman"/>
@@ -4524,13 +4365,8 @@
           <w:i w:val="0"/>
           <w:sz w:val="26"/>
         </w:rPr>
-        <w:t>[3] RESTfulAPI.net, "RESTful API Design Guidelines," 2024. [Online]. Available: https://restfulapi.net/. [Accessed: Jan. 2026].</w:t>
+        <w:t xml:space="preserve">2024. </w:t>
       </w:r>
-    </w:p>
-    <w:p>
-      <w:pPr>
-        <w:ind w:left="283" w:hanging="283"/>
-      </w:pPr>
       <w:r>
         <w:rPr>
           <w:rFonts w:ascii="Times New Roman" w:hAnsi="Times New Roman" w:eastAsia="Times New Roman"/>
@@ -4538,13 +4374,18 @@
           <w:i w:val="0"/>
           <w:sz w:val="26"/>
         </w:rPr>
-        <w:t>[4] Anthropic, "Claude Documentation," 2024. [Online]. Available: https://docs.anthropic.com/. [Accessed: Jan. 2026].</w:t>
+        <w:t xml:space="preserve">[Online]. Available: </w:t>
       </w:r>
-    </w:p>
-    <w:p>
-      <w:pPr>
-        <w:ind w:left="283" w:hanging="283"/>
-      </w:pPr>
+      <w:r>
+        <w:rPr>
+          <w:rFonts w:ascii="Times New Roman" w:hAnsi="Times New Roman" w:eastAsia="Times New Roman"/>
+          <w:b w:val="0"/>
+          <w:i w:val="0"/>
+          <w:color w:val="0000FF"/>
+          <w:sz w:val="26"/>
+        </w:rPr>
+        <w:t>https://docs.oracle.com/en/database/</w:t>
+      </w:r>
       <w:r>
         <w:rPr>
           <w:rFonts w:ascii="Times New Roman" w:hAnsi="Times New Roman" w:eastAsia="Times New Roman"/>
@@ -4552,7 +4393,240 @@
           <w:i w:val="0"/>
           <w:sz w:val="26"/>
         </w:rPr>
-        <w:t>[5] Tài liệu nội bộ công ty SY PARTNERS., JSC (không công khai).</w:t>
+        <w:t>. [Accessed: Jan. 2026].</w:t>
+      </w:r>
+    </w:p>
+    <w:p>
+      <w:pPr>
+        <w:spacing w:after="120"/>
+        <w:ind w:left="357" w:hanging="357"/>
+      </w:pPr>
+      <w:r>
+        <w:rPr>
+          <w:rFonts w:ascii="Times New Roman" w:hAnsi="Times New Roman" w:eastAsia="Times New Roman"/>
+          <w:b w:val="0"/>
+          <w:i w:val="0"/>
+          <w:sz w:val="26"/>
+        </w:rPr>
+        <w:t xml:space="preserve">[2] </w:t>
+      </w:r>
+      <w:r>
+        <w:rPr>
+          <w:rFonts w:ascii="Times New Roman" w:hAnsi="Times New Roman" w:eastAsia="Times New Roman"/>
+          <w:b w:val="0"/>
+          <w:i w:val="0"/>
+          <w:sz w:val="26"/>
+        </w:rPr>
+        <w:t xml:space="preserve">VMware, </w:t>
+      </w:r>
+      <w:r>
+        <w:rPr>
+          <w:rFonts w:ascii="Times New Roman" w:hAnsi="Times New Roman" w:eastAsia="Times New Roman"/>
+          <w:b w:val="0"/>
+          <w:i/>
+          <w:sz w:val="26"/>
+        </w:rPr>
+        <w:t xml:space="preserve">"Spring Batch Reference Documentation," </w:t>
+      </w:r>
+      <w:r>
+        <w:rPr>
+          <w:rFonts w:ascii="Times New Roman" w:hAnsi="Times New Roman" w:eastAsia="Times New Roman"/>
+          <w:b w:val="0"/>
+          <w:i w:val="0"/>
+          <w:sz w:val="26"/>
+        </w:rPr>
+        <w:t xml:space="preserve">2024. </w:t>
+      </w:r>
+      <w:r>
+        <w:rPr>
+          <w:rFonts w:ascii="Times New Roman" w:hAnsi="Times New Roman" w:eastAsia="Times New Roman"/>
+          <w:b w:val="0"/>
+          <w:i w:val="0"/>
+          <w:sz w:val="26"/>
+        </w:rPr>
+        <w:t xml:space="preserve">[Online]. Available: </w:t>
+      </w:r>
+      <w:r>
+        <w:rPr>
+          <w:rFonts w:ascii="Times New Roman" w:hAnsi="Times New Roman" w:eastAsia="Times New Roman"/>
+          <w:b w:val="0"/>
+          <w:i w:val="0"/>
+          <w:color w:val="0000FF"/>
+          <w:sz w:val="26"/>
+        </w:rPr>
+        <w:t>https://docs.spring.io/spring-batch/</w:t>
+      </w:r>
+      <w:r>
+        <w:rPr>
+          <w:rFonts w:ascii="Times New Roman" w:hAnsi="Times New Roman" w:eastAsia="Times New Roman"/>
+          <w:b w:val="0"/>
+          <w:i w:val="0"/>
+          <w:sz w:val="26"/>
+        </w:rPr>
+        <w:t>. [Accessed: Jan. 2026].</w:t>
+      </w:r>
+    </w:p>
+    <w:p>
+      <w:pPr>
+        <w:spacing w:after="120"/>
+        <w:ind w:left="357" w:hanging="357"/>
+      </w:pPr>
+      <w:r>
+        <w:rPr>
+          <w:rFonts w:ascii="Times New Roman" w:hAnsi="Times New Roman" w:eastAsia="Times New Roman"/>
+          <w:b w:val="0"/>
+          <w:i w:val="0"/>
+          <w:sz w:val="26"/>
+        </w:rPr>
+        <w:t xml:space="preserve">[3] </w:t>
+      </w:r>
+      <w:r>
+        <w:rPr>
+          <w:rFonts w:ascii="Times New Roman" w:hAnsi="Times New Roman" w:eastAsia="Times New Roman"/>
+          <w:b w:val="0"/>
+          <w:i w:val="0"/>
+          <w:sz w:val="26"/>
+        </w:rPr>
+        <w:t xml:space="preserve">RESTfulAPI.net, </w:t>
+      </w:r>
+      <w:r>
+        <w:rPr>
+          <w:rFonts w:ascii="Times New Roman" w:hAnsi="Times New Roman" w:eastAsia="Times New Roman"/>
+          <w:b w:val="0"/>
+          <w:i/>
+          <w:sz w:val="26"/>
+        </w:rPr>
+        <w:t xml:space="preserve">"RESTful API Design Guidelines," </w:t>
+      </w:r>
+      <w:r>
+        <w:rPr>
+          <w:rFonts w:ascii="Times New Roman" w:hAnsi="Times New Roman" w:eastAsia="Times New Roman"/>
+          <w:b w:val="0"/>
+          <w:i w:val="0"/>
+          <w:sz w:val="26"/>
+        </w:rPr>
+        <w:t xml:space="preserve">2024. </w:t>
+      </w:r>
+      <w:r>
+        <w:rPr>
+          <w:rFonts w:ascii="Times New Roman" w:hAnsi="Times New Roman" w:eastAsia="Times New Roman"/>
+          <w:b w:val="0"/>
+          <w:i w:val="0"/>
+          <w:sz w:val="26"/>
+        </w:rPr>
+        <w:t xml:space="preserve">[Online]. Available: </w:t>
+      </w:r>
+      <w:r>
+        <w:rPr>
+          <w:rFonts w:ascii="Times New Roman" w:hAnsi="Times New Roman" w:eastAsia="Times New Roman"/>
+          <w:b w:val="0"/>
+          <w:i w:val="0"/>
+          <w:color w:val="0000FF"/>
+          <w:sz w:val="26"/>
+        </w:rPr>
+        <w:t>https://restfulapi.net/</w:t>
+      </w:r>
+      <w:r>
+        <w:rPr>
+          <w:rFonts w:ascii="Times New Roman" w:hAnsi="Times New Roman" w:eastAsia="Times New Roman"/>
+          <w:b w:val="0"/>
+          <w:i w:val="0"/>
+          <w:sz w:val="26"/>
+        </w:rPr>
+        <w:t>. [Accessed: Jan. 2026].</w:t>
+      </w:r>
+    </w:p>
+    <w:p>
+      <w:pPr>
+        <w:spacing w:after="120"/>
+        <w:ind w:left="357" w:hanging="357"/>
+      </w:pPr>
+      <w:r>
+        <w:rPr>
+          <w:rFonts w:ascii="Times New Roman" w:hAnsi="Times New Roman" w:eastAsia="Times New Roman"/>
+          <w:b w:val="0"/>
+          <w:i w:val="0"/>
+          <w:sz w:val="26"/>
+        </w:rPr>
+        <w:t xml:space="preserve">[4] </w:t>
+      </w:r>
+      <w:r>
+        <w:rPr>
+          <w:rFonts w:ascii="Times New Roman" w:hAnsi="Times New Roman" w:eastAsia="Times New Roman"/>
+          <w:b w:val="0"/>
+          <w:i w:val="0"/>
+          <w:sz w:val="26"/>
+        </w:rPr>
+        <w:t xml:space="preserve">Anthropic, </w:t>
+      </w:r>
+      <w:r>
+        <w:rPr>
+          <w:rFonts w:ascii="Times New Roman" w:hAnsi="Times New Roman" w:eastAsia="Times New Roman"/>
+          <w:b w:val="0"/>
+          <w:i/>
+          <w:sz w:val="26"/>
+        </w:rPr>
+        <w:t xml:space="preserve">"Claude Documentation," </w:t>
+      </w:r>
+      <w:r>
+        <w:rPr>
+          <w:rFonts w:ascii="Times New Roman" w:hAnsi="Times New Roman" w:eastAsia="Times New Roman"/>
+          <w:b w:val="0"/>
+          <w:i w:val="0"/>
+          <w:sz w:val="26"/>
+        </w:rPr>
+        <w:t xml:space="preserve">2024. </w:t>
+      </w:r>
+      <w:r>
+        <w:rPr>
+          <w:rFonts w:ascii="Times New Roman" w:hAnsi="Times New Roman" w:eastAsia="Times New Roman"/>
+          <w:b w:val="0"/>
+          <w:i w:val="0"/>
+          <w:sz w:val="26"/>
+        </w:rPr>
+        <w:t xml:space="preserve">[Online]. Available: </w:t>
+      </w:r>
+      <w:r>
+        <w:rPr>
+          <w:rFonts w:ascii="Times New Roman" w:hAnsi="Times New Roman" w:eastAsia="Times New Roman"/>
+          <w:b w:val="0"/>
+          <w:i w:val="0"/>
+          <w:color w:val="0000FF"/>
+          <w:sz w:val="26"/>
+        </w:rPr>
+        <w:t>https://docs.anthropic.com/</w:t>
+      </w:r>
+      <w:r>
+        <w:rPr>
+          <w:rFonts w:ascii="Times New Roman" w:hAnsi="Times New Roman" w:eastAsia="Times New Roman"/>
+          <w:b w:val="0"/>
+          <w:i w:val="0"/>
+          <w:sz w:val="26"/>
+        </w:rPr>
+        <w:t>. [Accessed: Jan. 2026].</w:t>
+      </w:r>
+    </w:p>
+    <w:p>
+      <w:pPr>
+        <w:ind w:left="357" w:hanging="357"/>
+      </w:pPr>
+      <w:r>
+        <w:rPr>
+          <w:rFonts w:ascii="Times New Roman" w:hAnsi="Times New Roman" w:eastAsia="Times New Roman"/>
+          <w:b w:val="0"/>
+          <w:i w:val="0"/>
+          <w:sz w:val="26"/>
+        </w:rPr>
+        <w:t xml:space="preserve">[5] </w:t>
+      </w:r>
+      <w:r>
+        <w:rPr>
+          <w:rFonts w:ascii="Times New Roman" w:hAnsi="Times New Roman" w:eastAsia="Times New Roman"/>
+          <w:b w:val="0"/>
+          <w:i w:val="0"/>
+          <w:sz w:val="26"/>
+        </w:rPr>
+        <w:t>Tài liệu nội bộ công ty SY PARTNERS., JSC (không công khai).</w:t>
       </w:r>
     </w:p>
     <w:p>
@@ -4562,32 +4636,17 @@
     </w:p>
     <w:p>
       <w:pPr>
-        <w:spacing w:after="360"/>
-        <w:jc w:val="center"/>
+        <w:pStyle w:val="Heading1"/>
       </w:pPr>
       <w:r>
-        <w:rPr>
-          <w:rFonts w:ascii="Times New Roman" w:hAnsi="Times New Roman" w:eastAsia="Times New Roman"/>
-          <w:b/>
-          <w:i w:val="0"/>
-          <w:sz w:val="28"/>
-        </w:rPr>
         <w:t>PHỤ LỤC</w:t>
       </w:r>
     </w:p>
     <w:p>
       <w:pPr>
-        <w:spacing w:before="240" w:after="120"/>
-        <w:ind w:firstLine="0"/>
-        <w:jc w:val="left"/>
+        <w:pStyle w:val="Heading2"/>
       </w:pPr>
       <w:r>
-        <w:rPr>
-          <w:rFonts w:ascii="Times New Roman" w:hAnsi="Times New Roman" w:eastAsia="Times New Roman"/>
-          <w:b/>
-          <w:i w:val="0"/>
-          <w:sz w:val="26"/>
-        </w:rPr>
         <w:t>Phụ lục A: Nhật ký thực tập</w:t>
       </w:r>
     </w:p>
@@ -4607,17 +4666,9 @@
     </w:p>
     <w:p>
       <w:pPr>
-        <w:spacing w:before="240" w:after="120"/>
-        <w:ind w:firstLine="0"/>
-        <w:jc w:val="left"/>
+        <w:pStyle w:val="Heading2"/>
       </w:pPr>
       <w:r>
-        <w:rPr>
-          <w:rFonts w:ascii="Times New Roman" w:hAnsi="Times New Roman" w:eastAsia="Times New Roman"/>
-          <w:b/>
-          <w:i w:val="0"/>
-          <w:sz w:val="26"/>
-        </w:rPr>
         <w:t>Phụ lục B: Hình ảnh, tài liệu minh chứng</w:t>
       </w:r>
     </w:p>
@@ -4637,17 +4688,9 @@
     </w:p>
     <w:p>
       <w:pPr>
-        <w:spacing w:before="240" w:after="120"/>
-        <w:ind w:firstLine="0"/>
-        <w:jc w:val="left"/>
+        <w:pStyle w:val="Heading2"/>
       </w:pPr>
       <w:r>
-        <w:rPr>
-          <w:rFonts w:ascii="Times New Roman" w:hAnsi="Times New Roman" w:eastAsia="Times New Roman"/>
-          <w:b/>
-          <w:i w:val="0"/>
-          <w:sz w:val="26"/>
-        </w:rPr>
         <w:t>Phụ lục C: Sản phẩm thực tập</w:t>
       </w:r>
     </w:p>
@@ -5123,14 +5166,15 @@
     <w:pPr>
       <w:keepNext/>
       <w:keepLines/>
-      <w:spacing w:before="480" w:after="0"/>
+      <w:spacing w:before="240" w:after="120"/>
+      <w:jc w:val="left"/>
       <w:outlineLvl w:val="0"/>
     </w:pPr>
     <w:rPr>
-      <w:rFonts w:asciiTheme="majorHAnsi" w:eastAsiaTheme="majorEastAsia" w:hAnsiTheme="majorHAnsi" w:cstheme="majorBidi"/>
+      <w:rFonts w:asciiTheme="majorHAnsi" w:eastAsiaTheme="majorEastAsia" w:hAnsiTheme="majorHAnsi" w:cstheme="majorBidi" w:ascii="Times New Roman" w:hAnsi="Times New Roman" w:eastAsia="Times New Roman"/>
       <w:b/>
       <w:bCs/>
-      <w:color w:val="365F91" w:themeColor="accent1" w:themeShade="BF"/>
+      <w:color w:val="000000"/>
       <w:sz w:val="28"/>
       <w:szCs w:val="28"/>
     </w:rPr>
@@ -5147,14 +5191,16 @@
     <w:pPr>
       <w:keepNext/>
       <w:keepLines/>
-      <w:spacing w:before="200" w:after="0"/>
+      <w:spacing w:before="240" w:after="120"/>
+      <w:jc w:val="left"/>
       <w:outlineLvl w:val="1"/>
     </w:pPr>
     <w:rPr>
-      <w:rFonts w:asciiTheme="majorHAnsi" w:eastAsiaTheme="majorEastAsia" w:hAnsiTheme="majorHAnsi" w:cstheme="majorBidi"/>
+      <w:rFonts w:asciiTheme="majorHAnsi" w:eastAsiaTheme="majorEastAsia" w:hAnsiTheme="majorHAnsi" w:cstheme="majorBidi" w:ascii="Times New Roman" w:hAnsi="Times New Roman" w:eastAsia="Times New Roman"/>
       <w:b/>
       <w:bCs/>
-      <w:color w:val="4F81BD" w:themeColor="accent1"/>
+      <w:i w:val="0"/>
+      <w:color w:val="000000"/>
       <w:sz w:val="26"/>
       <w:szCs w:val="26"/>
     </w:rPr>
@@ -5171,14 +5217,17 @@
     <w:pPr>
       <w:keepNext/>
       <w:keepLines/>
-      <w:spacing w:before="200" w:after="0"/>
+      <w:spacing w:before="120" w:after="120"/>
+      <w:jc w:val="left"/>
       <w:outlineLvl w:val="2"/>
     </w:pPr>
     <w:rPr>
-      <w:rFonts w:asciiTheme="majorHAnsi" w:eastAsiaTheme="majorEastAsia" w:hAnsiTheme="majorHAnsi" w:cstheme="majorBidi"/>
+      <w:rFonts w:asciiTheme="majorHAnsi" w:eastAsiaTheme="majorEastAsia" w:hAnsiTheme="majorHAnsi" w:cstheme="majorBidi" w:ascii="Times New Roman" w:hAnsi="Times New Roman" w:eastAsia="Times New Roman"/>
       <w:b/>
       <w:bCs/>
-      <w:color w:val="4F81BD" w:themeColor="accent1"/>
+      <w:i/>
+      <w:color w:val="000000"/>
+      <w:sz w:val="26"/>
     </w:rPr>
   </w:style>
   <w:style w:type="paragraph" w:styleId="Heading4">
@@ -5855,13 +5904,16 @@
     <w:qFormat/>
     <w:rsid w:val="00FC693F"/>
     <w:pPr>
-      <w:spacing w:line="240" w:lineRule="auto"/>
+      <w:spacing w:line="240" w:lineRule="auto" w:before="120" w:after="120"/>
+      <w:jc w:val="center"/>
     </w:pPr>
     <w:rPr>
+      <w:rFonts w:ascii="Times New Roman" w:hAnsi="Times New Roman"/>
       <w:b/>
       <w:bCs/>
+      <w:i/>
       <w:color w:val="4F81BD" w:themeColor="accent1"/>
-      <w:sz w:val="18"/>
+      <w:sz w:val="24"/>
       <w:szCs w:val="18"/>
     </w:rPr>
   </w:style>

</xml_diff>

<commit_message>
feat: idea reports ver 33
</commit_message>
<xml_diff>
--- a/documents/word-report/BAO_CAO_THUC_TAP.docx
+++ b/documents/word-report/BAO_CAO_THUC_TAP.docx
@@ -1950,6 +1950,13 @@
         <w:pStyle w:val="Heading1"/>
       </w:pPr>
       <w:r>
+        <w:rPr>
+          <w:rFonts w:ascii="Times New Roman" w:hAnsi="Times New Roman" w:eastAsia="Times New Roman"/>
+          <w:b/>
+          <w:i w:val="0"/>
+          <w:color w:val="000000"/>
+          <w:sz w:val="28"/>
+        </w:rPr>
         <w:t>1. GIỚI THIỆU CHUNG VỀ ĐƠN VỊ THỰC TẬP</w:t>
       </w:r>
     </w:p>
@@ -1958,6 +1965,13 @@
         <w:pStyle w:val="Heading2"/>
       </w:pPr>
       <w:r>
+        <w:rPr>
+          <w:rFonts w:ascii="Times New Roman" w:hAnsi="Times New Roman" w:eastAsia="Times New Roman"/>
+          <w:b/>
+          <w:i w:val="0"/>
+          <w:color w:val="000000"/>
+          <w:sz w:val="26"/>
+        </w:rPr>
         <w:t>1.1. Thông tin chung về đơn vị thực tập</w:t>
       </w:r>
     </w:p>
@@ -2062,6 +2076,13 @@
         <w:pStyle w:val="Heading2"/>
       </w:pPr>
       <w:r>
+        <w:rPr>
+          <w:rFonts w:ascii="Times New Roman" w:hAnsi="Times New Roman" w:eastAsia="Times New Roman"/>
+          <w:b/>
+          <w:i w:val="0"/>
+          <w:color w:val="000000"/>
+          <w:sz w:val="26"/>
+        </w:rPr>
         <w:t>1.2. Chức năng, nhiệm vụ của bộ phận thực tập</w:t>
       </w:r>
     </w:p>
@@ -2150,6 +2171,13 @@
         <w:pStyle w:val="Heading2"/>
       </w:pPr>
       <w:r>
+        <w:rPr>
+          <w:rFonts w:ascii="Times New Roman" w:hAnsi="Times New Roman" w:eastAsia="Times New Roman"/>
+          <w:b/>
+          <w:i w:val="0"/>
+          <w:color w:val="000000"/>
+          <w:sz w:val="26"/>
+        </w:rPr>
         <w:t>1.3. Môi trường làm việc và quy trình công tác</w:t>
       </w:r>
     </w:p>
@@ -2195,6 +2223,13 @@
         <w:pStyle w:val="Heading1"/>
       </w:pPr>
       <w:r>
+        <w:rPr>
+          <w:rFonts w:ascii="Times New Roman" w:hAnsi="Times New Roman" w:eastAsia="Times New Roman"/>
+          <w:b/>
+          <w:i w:val="0"/>
+          <w:color w:val="000000"/>
+          <w:sz w:val="28"/>
+        </w:rPr>
         <w:t>2. NỘI DUNG THỰC TẬP</w:t>
       </w:r>
     </w:p>
@@ -2203,6 +2238,13 @@
         <w:pStyle w:val="Heading2"/>
       </w:pPr>
       <w:r>
+        <w:rPr>
+          <w:rFonts w:ascii="Times New Roman" w:hAnsi="Times New Roman" w:eastAsia="Times New Roman"/>
+          <w:b/>
+          <w:i w:val="0"/>
+          <w:color w:val="000000"/>
+          <w:sz w:val="26"/>
+        </w:rPr>
         <w:t>2.1. Mục tiêu và yêu cầu của đợt thực tập</w:t>
       </w:r>
     </w:p>
@@ -2307,6 +2349,13 @@
         <w:pStyle w:val="Heading2"/>
       </w:pPr>
       <w:r>
+        <w:rPr>
+          <w:rFonts w:ascii="Times New Roman" w:hAnsi="Times New Roman" w:eastAsia="Times New Roman"/>
+          <w:b/>
+          <w:i w:val="0"/>
+          <w:color w:val="000000"/>
+          <w:sz w:val="26"/>
+        </w:rPr>
         <w:t>2.2. Kế hoạch thực tập</w:t>
       </w:r>
     </w:p>
@@ -2621,6 +2670,13 @@
         <w:pStyle w:val="Heading2"/>
       </w:pPr>
       <w:r>
+        <w:rPr>
+          <w:rFonts w:ascii="Times New Roman" w:hAnsi="Times New Roman" w:eastAsia="Times New Roman"/>
+          <w:b/>
+          <w:i w:val="0"/>
+          <w:color w:val="000000"/>
+          <w:sz w:val="26"/>
+        </w:rPr>
         <w:t>2.3. Các công việc đã thực hiện</w:t>
       </w:r>
     </w:p>
@@ -2629,6 +2685,13 @@
         <w:pStyle w:val="Heading3"/>
       </w:pPr>
       <w:r>
+        <w:rPr>
+          <w:rFonts w:ascii="Times New Roman" w:hAnsi="Times New Roman" w:eastAsia="Times New Roman"/>
+          <w:b/>
+          <w:i/>
+          <w:color w:val="000000"/>
+          <w:sz w:val="26"/>
+        </w:rPr>
         <w:t>2.3.1. Thiết kế cơ sở dữ liệu</w:t>
       </w:r>
     </w:p>
@@ -2749,6 +2812,13 @@
         <w:pStyle w:val="Heading3"/>
       </w:pPr>
       <w:r>
+        <w:rPr>
+          <w:rFonts w:ascii="Times New Roman" w:hAnsi="Times New Roman" w:eastAsia="Times New Roman"/>
+          <w:b/>
+          <w:i/>
+          <w:color w:val="000000"/>
+          <w:sz w:val="26"/>
+        </w:rPr>
         <w:t>2.3.2. Thiết kế màn hình</w:t>
       </w:r>
     </w:p>
@@ -2885,6 +2955,13 @@
         <w:pStyle w:val="Heading3"/>
       </w:pPr>
       <w:r>
+        <w:rPr>
+          <w:rFonts w:ascii="Times New Roman" w:hAnsi="Times New Roman" w:eastAsia="Times New Roman"/>
+          <w:b/>
+          <w:i/>
+          <w:color w:val="000000"/>
+          <w:sz w:val="26"/>
+        </w:rPr>
         <w:t>2.3.3. Thiết kế API RESTful</w:t>
       </w:r>
     </w:p>
@@ -3021,6 +3098,13 @@
         <w:pStyle w:val="Heading3"/>
       </w:pPr>
       <w:r>
+        <w:rPr>
+          <w:rFonts w:ascii="Times New Roman" w:hAnsi="Times New Roman" w:eastAsia="Times New Roman"/>
+          <w:b/>
+          <w:i/>
+          <w:color w:val="000000"/>
+          <w:sz w:val="26"/>
+        </w:rPr>
         <w:t>2.3.4. Thiết kế Batch Processing</w:t>
       </w:r>
     </w:p>
@@ -3141,6 +3225,13 @@
         <w:pStyle w:val="Heading3"/>
       </w:pPr>
       <w:r>
+        <w:rPr>
+          <w:rFonts w:ascii="Times New Roman" w:hAnsi="Times New Roman" w:eastAsia="Times New Roman"/>
+          <w:b/>
+          <w:i/>
+          <w:color w:val="000000"/>
+          <w:sz w:val="26"/>
+        </w:rPr>
         <w:t>2.3.5. Quy trình xử lý Review (Shiteki)</w:t>
       </w:r>
     </w:p>
@@ -3245,6 +3336,13 @@
         <w:pStyle w:val="Heading2"/>
       </w:pPr>
       <w:r>
+        <w:rPr>
+          <w:rFonts w:ascii="Times New Roman" w:hAnsi="Times New Roman" w:eastAsia="Times New Roman"/>
+          <w:b/>
+          <w:i w:val="0"/>
+          <w:color w:val="000000"/>
+          <w:sz w:val="26"/>
+        </w:rPr>
         <w:t>2.4. Công nghệ, công cụ và kỹ thuật sử dụng</w:t>
       </w:r>
     </w:p>
@@ -3681,6 +3779,13 @@
         <w:pStyle w:val="Heading1"/>
       </w:pPr>
       <w:r>
+        <w:rPr>
+          <w:rFonts w:ascii="Times New Roman" w:hAnsi="Times New Roman" w:eastAsia="Times New Roman"/>
+          <w:b/>
+          <w:i w:val="0"/>
+          <w:color w:val="000000"/>
+          <w:sz w:val="28"/>
+        </w:rPr>
         <w:t>3. KẾT QUẢ VÀ ĐÁNH GIÁ</w:t>
       </w:r>
     </w:p>
@@ -3689,6 +3794,13 @@
         <w:pStyle w:val="Heading2"/>
       </w:pPr>
       <w:r>
+        <w:rPr>
+          <w:rFonts w:ascii="Times New Roman" w:hAnsi="Times New Roman" w:eastAsia="Times New Roman"/>
+          <w:b/>
+          <w:i w:val="0"/>
+          <w:color w:val="000000"/>
+          <w:sz w:val="26"/>
+        </w:rPr>
         <w:t>3.1. Kết quả đạt được trong quá trình thực tập</w:t>
       </w:r>
     </w:p>
@@ -3777,6 +3889,13 @@
         <w:pStyle w:val="Heading2"/>
       </w:pPr>
       <w:r>
+        <w:rPr>
+          <w:rFonts w:ascii="Times New Roman" w:hAnsi="Times New Roman" w:eastAsia="Times New Roman"/>
+          <w:b/>
+          <w:i w:val="0"/>
+          <w:color w:val="000000"/>
+          <w:sz w:val="26"/>
+        </w:rPr>
         <w:t>3.2. Kiến thức và kỹ năng tích lũy được</w:t>
       </w:r>
     </w:p>
@@ -3785,6 +3904,13 @@
         <w:pStyle w:val="Heading3"/>
       </w:pPr>
       <w:r>
+        <w:rPr>
+          <w:rFonts w:ascii="Times New Roman" w:hAnsi="Times New Roman" w:eastAsia="Times New Roman"/>
+          <w:b/>
+          <w:i/>
+          <w:color w:val="000000"/>
+          <w:sz w:val="26"/>
+        </w:rPr>
         <w:t>3.2.1. Kiến thức chuyên môn</w:t>
       </w:r>
     </w:p>
@@ -3857,6 +3983,13 @@
         <w:pStyle w:val="Heading3"/>
       </w:pPr>
       <w:r>
+        <w:rPr>
+          <w:rFonts w:ascii="Times New Roman" w:hAnsi="Times New Roman" w:eastAsia="Times New Roman"/>
+          <w:b/>
+          <w:i/>
+          <w:color w:val="000000"/>
+          <w:sz w:val="26"/>
+        </w:rPr>
         <w:t>3.2.2. Kỹ năng làm việc nhóm</w:t>
       </w:r>
     </w:p>
@@ -3913,6 +4046,13 @@
         <w:pStyle w:val="Heading3"/>
       </w:pPr>
       <w:r>
+        <w:rPr>
+          <w:rFonts w:ascii="Times New Roman" w:hAnsi="Times New Roman" w:eastAsia="Times New Roman"/>
+          <w:b/>
+          <w:i/>
+          <w:color w:val="000000"/>
+          <w:sz w:val="26"/>
+        </w:rPr>
         <w:t>3.2.3. Kỹ năng phân tích, giải quyết vấn đề</w:t>
       </w:r>
     </w:p>
@@ -3969,6 +4109,13 @@
         <w:pStyle w:val="Heading2"/>
       </w:pPr>
       <w:r>
+        <w:rPr>
+          <w:rFonts w:ascii="Times New Roman" w:hAnsi="Times New Roman" w:eastAsia="Times New Roman"/>
+          <w:b/>
+          <w:i w:val="0"/>
+          <w:color w:val="000000"/>
+          <w:sz w:val="26"/>
+        </w:rPr>
         <w:t>3.3. Thuận lợi và khó khăn</w:t>
       </w:r>
     </w:p>
@@ -3977,6 +4124,13 @@
         <w:pStyle w:val="Heading3"/>
       </w:pPr>
       <w:r>
+        <w:rPr>
+          <w:rFonts w:ascii="Times New Roman" w:hAnsi="Times New Roman" w:eastAsia="Times New Roman"/>
+          <w:b/>
+          <w:i/>
+          <w:color w:val="000000"/>
+          <w:sz w:val="26"/>
+        </w:rPr>
         <w:t>3.3.1. Thuận lợi</w:t>
       </w:r>
     </w:p>
@@ -4033,6 +4187,13 @@
         <w:pStyle w:val="Heading3"/>
       </w:pPr>
       <w:r>
+        <w:rPr>
+          <w:rFonts w:ascii="Times New Roman" w:hAnsi="Times New Roman" w:eastAsia="Times New Roman"/>
+          <w:b/>
+          <w:i/>
+          <w:color w:val="000000"/>
+          <w:sz w:val="26"/>
+        </w:rPr>
         <w:t>3.3.2. Khó khăn</w:t>
       </w:r>
     </w:p>
@@ -4094,6 +4255,13 @@
         <w:pStyle w:val="Heading1"/>
       </w:pPr>
       <w:r>
+        <w:rPr>
+          <w:rFonts w:ascii="Times New Roman" w:hAnsi="Times New Roman" w:eastAsia="Times New Roman"/>
+          <w:b/>
+          <w:i w:val="0"/>
+          <w:color w:val="000000"/>
+          <w:sz w:val="28"/>
+        </w:rPr>
         <w:t>4. NHẬN XÉT VÀ ĐỊNH HƯỚNG</w:t>
       </w:r>
     </w:p>
@@ -4102,6 +4270,13 @@
         <w:pStyle w:val="Heading2"/>
       </w:pPr>
       <w:r>
+        <w:rPr>
+          <w:rFonts w:ascii="Times New Roman" w:hAnsi="Times New Roman" w:eastAsia="Times New Roman"/>
+          <w:b/>
+          <w:i w:val="0"/>
+          <w:color w:val="000000"/>
+          <w:sz w:val="26"/>
+        </w:rPr>
         <w:t>4.1. Nhận xét chung về đợt thực tập</w:t>
       </w:r>
     </w:p>
@@ -4142,6 +4317,13 @@
         <w:pStyle w:val="Heading2"/>
       </w:pPr>
       <w:r>
+        <w:rPr>
+          <w:rFonts w:ascii="Times New Roman" w:hAnsi="Times New Roman" w:eastAsia="Times New Roman"/>
+          <w:b/>
+          <w:i w:val="0"/>
+          <w:color w:val="000000"/>
+          <w:sz w:val="26"/>
+        </w:rPr>
         <w:t>4.2. Bài học kinh nghiệm rút ra</w:t>
       </w:r>
     </w:p>
@@ -4214,6 +4396,13 @@
         <w:pStyle w:val="Heading2"/>
       </w:pPr>
       <w:r>
+        <w:rPr>
+          <w:rFonts w:ascii="Times New Roman" w:hAnsi="Times New Roman" w:eastAsia="Times New Roman"/>
+          <w:b/>
+          <w:i w:val="0"/>
+          <w:color w:val="000000"/>
+          <w:sz w:val="26"/>
+        </w:rPr>
         <w:t>4.3. Định hướng nghề nghiệp và học tập sau thực tập</w:t>
       </w:r>
     </w:p>
@@ -4323,6 +4512,12 @@
         <w:pStyle w:val="Heading1"/>
       </w:pPr>
       <w:r>
+        <w:rPr>
+          <w:rFonts w:ascii="Times New Roman" w:hAnsi="Times New Roman" w:eastAsia="Times New Roman"/>
+          <w:b/>
+          <w:color w:val="000000"/>
+          <w:sz w:val="28"/>
+        </w:rPr>
         <w:t>TÀI LIỆU THAM KHẢO</w:t>
       </w:r>
     </w:p>
@@ -4639,6 +4834,12 @@
         <w:pStyle w:val="Heading1"/>
       </w:pPr>
       <w:r>
+        <w:rPr>
+          <w:rFonts w:ascii="Times New Roman" w:hAnsi="Times New Roman" w:eastAsia="Times New Roman"/>
+          <w:b/>
+          <w:color w:val="000000"/>
+          <w:sz w:val="28"/>
+        </w:rPr>
         <w:t>PHỤ LỤC</w:t>
       </w:r>
     </w:p>
@@ -4647,6 +4848,13 @@
         <w:pStyle w:val="Heading2"/>
       </w:pPr>
       <w:r>
+        <w:rPr>
+          <w:rFonts w:ascii="Times New Roman" w:hAnsi="Times New Roman" w:eastAsia="Times New Roman"/>
+          <w:b/>
+          <w:i w:val="0"/>
+          <w:color w:val="000000"/>
+          <w:sz w:val="26"/>
+        </w:rPr>
         <w:t>Phụ lục A: Nhật ký thực tập</w:t>
       </w:r>
     </w:p>
@@ -4669,6 +4877,13 @@
         <w:pStyle w:val="Heading2"/>
       </w:pPr>
       <w:r>
+        <w:rPr>
+          <w:rFonts w:ascii="Times New Roman" w:hAnsi="Times New Roman" w:eastAsia="Times New Roman"/>
+          <w:b/>
+          <w:i w:val="0"/>
+          <w:color w:val="000000"/>
+          <w:sz w:val="26"/>
+        </w:rPr>
         <w:t>Phụ lục B: Hình ảnh, tài liệu minh chứng</w:t>
       </w:r>
     </w:p>
@@ -4691,6 +4906,13 @@
         <w:pStyle w:val="Heading2"/>
       </w:pPr>
       <w:r>
+        <w:rPr>
+          <w:rFonts w:ascii="Times New Roman" w:hAnsi="Times New Roman" w:eastAsia="Times New Roman"/>
+          <w:b/>
+          <w:i w:val="0"/>
+          <w:color w:val="000000"/>
+          <w:sz w:val="26"/>
+        </w:rPr>
         <w:t>Phụ lục C: Sản phẩm thực tập</w:t>
       </w:r>
     </w:p>
@@ -5107,7 +5329,7 @@
       <w:jc w:val="both"/>
     </w:pPr>
     <w:rPr>
-      <w:rFonts w:ascii="Times New Roman" w:hAnsi="Times New Roman" w:eastAsia="Times New Roman"/>
+      <w:rFonts w:ascii="Times New Roman" w:hAnsi="Times New Roman" w:eastAsia="Times New Roman" w:cs="Times New Roman"/>
       <w:sz w:val="26"/>
     </w:rPr>
   </w:style>
@@ -5171,12 +5393,13 @@
       <w:outlineLvl w:val="0"/>
     </w:pPr>
     <w:rPr>
-      <w:rFonts w:asciiTheme="majorHAnsi" w:eastAsiaTheme="majorEastAsia" w:hAnsiTheme="majorHAnsi" w:cstheme="majorBidi" w:ascii="Times New Roman" w:hAnsi="Times New Roman" w:eastAsia="Times New Roman"/>
+      <w:rFonts w:ascii="Times New Roman" w:hAnsi="Times New Roman" w:eastAsia="Times New Roman" w:cs="Times New Roman"/>
       <w:b/>
       <w:bCs/>
       <w:color w:val="000000"/>
       <w:sz w:val="28"/>
       <w:szCs w:val="28"/>
+      <w:i w:val="0"/>
     </w:rPr>
   </w:style>
   <w:style w:type="paragraph" w:styleId="Heading2">
@@ -5196,13 +5419,13 @@
       <w:outlineLvl w:val="1"/>
     </w:pPr>
     <w:rPr>
-      <w:rFonts w:asciiTheme="majorHAnsi" w:eastAsiaTheme="majorEastAsia" w:hAnsiTheme="majorHAnsi" w:cstheme="majorBidi" w:ascii="Times New Roman" w:hAnsi="Times New Roman" w:eastAsia="Times New Roman"/>
+      <w:rFonts w:ascii="Times New Roman" w:hAnsi="Times New Roman" w:eastAsia="Times New Roman" w:cs="Times New Roman"/>
       <w:b/>
       <w:bCs/>
-      <w:i w:val="0"/>
       <w:color w:val="000000"/>
       <w:sz w:val="26"/>
       <w:szCs w:val="26"/>
+      <w:i w:val="0"/>
     </w:rPr>
   </w:style>
   <w:style w:type="paragraph" w:styleId="Heading3">
@@ -5222,12 +5445,13 @@
       <w:outlineLvl w:val="2"/>
     </w:pPr>
     <w:rPr>
-      <w:rFonts w:asciiTheme="majorHAnsi" w:eastAsiaTheme="majorEastAsia" w:hAnsiTheme="majorHAnsi" w:cstheme="majorBidi" w:ascii="Times New Roman" w:hAnsi="Times New Roman" w:eastAsia="Times New Roman"/>
+      <w:rFonts w:ascii="Times New Roman" w:hAnsi="Times New Roman" w:eastAsia="Times New Roman" w:cs="Times New Roman"/>
       <w:b/>
       <w:bCs/>
-      <w:i/>
       <w:color w:val="000000"/>
       <w:sz w:val="26"/>
+      <w:szCs w:val="26"/>
+      <w:i/>
     </w:rPr>
   </w:style>
   <w:style w:type="paragraph" w:styleId="Heading4">
@@ -5908,13 +6132,13 @@
       <w:jc w:val="center"/>
     </w:pPr>
     <w:rPr>
-      <w:rFonts w:ascii="Times New Roman" w:hAnsi="Times New Roman"/>
+      <w:rFonts w:ascii="Times New Roman" w:hAnsi="Times New Roman" w:eastAsia="Times New Roman" w:cs="Times New Roman"/>
       <w:b/>
       <w:bCs/>
+      <w:sz w:val="24"/>
+      <w:szCs w:val="24"/>
       <w:i/>
-      <w:color w:val="4F81BD" w:themeColor="accent1"/>
-      <w:sz w:val="24"/>
-      <w:szCs w:val="18"/>
+      <w:color w:val="000000"/>
     </w:rPr>
   </w:style>
   <w:style w:type="character" w:styleId="Strong">

</xml_diff>

<commit_message>
feat: idea reports ver 35
</commit_message>
<xml_diff>
--- a/documents/word-report/BAO_CAO_THUC_TAP.docx
+++ b/documents/word-report/BAO_CAO_THUC_TAP.docx
@@ -1758,13 +1758,14 @@
         <w:tblLook w:firstColumn="1" w:firstRow="1" w:lastColumn="0" w:lastRow="0" w:noHBand="0" w:noVBand="1" w:val="04A0"/>
       </w:tblPr>
       <w:tblGrid>
-        <w:gridCol w:w="4702"/>
-        <w:gridCol w:w="4702"/>
+        <w:gridCol w:w="3135"/>
+        <w:gridCol w:w="3135"/>
+        <w:gridCol w:w="3135"/>
       </w:tblGrid>
       <w:tr>
         <w:tc>
           <w:tcPr>
-            <w:tcW w:type="dxa" w:w="4702"/>
+            <w:tcW w:type="dxa" w:w="1701"/>
             <w:shd w:fill="D9E2F3"/>
           </w:tcPr>
           <w:p>
@@ -1784,7 +1785,7 @@
         </w:tc>
         <w:tc>
           <w:tcPr>
-            <w:tcW w:type="dxa" w:w="4702"/>
+            <w:tcW w:type="dxa" w:w="3118"/>
             <w:shd w:fill="D9E2F3"/>
           </w:tcPr>
           <w:p>
@@ -1798,7 +1799,27 @@
                 <w:i w:val="0"/>
                 <w:sz w:val="24"/>
               </w:rPr>
-              <w:t>Giải thích</w:t>
+              <w:t>Diễn giải</w:t>
+            </w:r>
+          </w:p>
+        </w:tc>
+        <w:tc>
+          <w:tcPr>
+            <w:tcW w:type="dxa" w:w="4252"/>
+            <w:shd w:fill="D9E2F3"/>
+          </w:tcPr>
+          <w:p>
+            <w:pPr>
+              <w:jc w:val="center"/>
+            </w:pPr>
+            <w:r>
+              <w:rPr>
+                <w:rFonts w:ascii="Times New Roman" w:hAnsi="Times New Roman" w:eastAsia="Times New Roman"/>
+                <w:b/>
+                <w:i w:val="0"/>
+                <w:sz w:val="24"/>
+              </w:rPr>
+              <w:t>Ghi chú trong báo cáo</w:t>
             </w:r>
           </w:p>
         </w:tc>
@@ -1822,7 +1843,7 @@
         </w:tc>
         <w:tc>
           <w:tcPr>
-            <w:tcW w:type="dxa" w:w="7370"/>
+            <w:tcW w:type="dxa" w:w="3118"/>
           </w:tcPr>
           <w:p>
             <w:r>
@@ -1832,7 +1853,23 @@
                 <w:i w:val="0"/>
                 <w:sz w:val="24"/>
               </w:rPr>
-              <w:t>Artificial Intelligence - Trí tuệ nhân tạo</w:t>
+              <w:t>Artificial Intelligence</w:t>
+            </w:r>
+          </w:p>
+        </w:tc>
+        <w:tc>
+          <w:tcPr>
+            <w:tcW w:type="dxa" w:w="4252"/>
+          </w:tcPr>
+          <w:p>
+            <w:r>
+              <w:rPr>
+                <w:rFonts w:ascii="Times New Roman" w:hAnsi="Times New Roman" w:eastAsia="Times New Roman"/>
+                <w:b w:val="0"/>
+                <w:i w:val="0"/>
+                <w:sz w:val="24"/>
+              </w:rPr>
+              <w:t>Trí tuệ nhân tạo, công cụ hỗ trợ kiểm tra thiết kế</w:t>
             </w:r>
           </w:p>
         </w:tc>
@@ -1856,7 +1893,7 @@
         </w:tc>
         <w:tc>
           <w:tcPr>
-            <w:tcW w:type="dxa" w:w="7370"/>
+            <w:tcW w:type="dxa" w:w="3118"/>
           </w:tcPr>
           <w:p>
             <w:r>
@@ -1866,7 +1903,23 @@
                 <w:i w:val="0"/>
                 <w:sz w:val="24"/>
               </w:rPr>
-              <w:t>Application Programming Interface - Giao diện lập trình ứng dụng</w:t>
+              <w:t>Application Programming Interface</w:t>
+            </w:r>
+          </w:p>
+        </w:tc>
+        <w:tc>
+          <w:tcPr>
+            <w:tcW w:type="dxa" w:w="4252"/>
+          </w:tcPr>
+          <w:p>
+            <w:r>
+              <w:rPr>
+                <w:rFonts w:ascii="Times New Roman" w:hAnsi="Times New Roman" w:eastAsia="Times New Roman"/>
+                <w:b w:val="0"/>
+                <w:i w:val="0"/>
+                <w:sz w:val="24"/>
+              </w:rPr>
+              <w:t>Giao diện lập trình ứng dụng</w:t>
             </w:r>
           </w:p>
         </w:tc>
@@ -1890,7 +1943,7 @@
         </w:tc>
         <w:tc>
           <w:tcPr>
-            <w:tcW w:type="dxa" w:w="7370"/>
+            <w:tcW w:type="dxa" w:w="3118"/>
           </w:tcPr>
           <w:p>
             <w:r>
@@ -1901,6 +1954,72 @@
                 <w:sz w:val="24"/>
               </w:rPr>
               <w:t>Cơ sở dữ liệu</w:t>
+            </w:r>
+          </w:p>
+        </w:tc>
+        <w:tc>
+          <w:tcPr>
+            <w:tcW w:type="dxa" w:w="4252"/>
+          </w:tcPr>
+          <w:p>
+            <w:r>
+              <w:rPr>
+                <w:rFonts w:ascii="Times New Roman" w:hAnsi="Times New Roman" w:eastAsia="Times New Roman"/>
+                <w:b w:val="0"/>
+                <w:i w:val="0"/>
+                <w:sz w:val="24"/>
+              </w:rPr>
+              <w:t>Database, nơi lưu trữ dữ liệu hệ thống</w:t>
+            </w:r>
+          </w:p>
+        </w:tc>
+      </w:tr>
+      <w:tr>
+        <w:tc>
+          <w:tcPr>
+            <w:tcW w:type="dxa" w:w="1701"/>
+          </w:tcPr>
+          <w:p>
+            <w:r>
+              <w:rPr>
+                <w:rFonts w:ascii="Times New Roman" w:hAnsi="Times New Roman" w:eastAsia="Times New Roman"/>
+                <w:b w:val="0"/>
+                <w:i w:val="0"/>
+                <w:sz w:val="24"/>
+              </w:rPr>
+              <w:t>DB</w:t>
+            </w:r>
+          </w:p>
+        </w:tc>
+        <w:tc>
+          <w:tcPr>
+            <w:tcW w:type="dxa" w:w="3118"/>
+          </w:tcPr>
+          <w:p>
+            <w:r>
+              <w:rPr>
+                <w:rFonts w:ascii="Times New Roman" w:hAnsi="Times New Roman" w:eastAsia="Times New Roman"/>
+                <w:b w:val="0"/>
+                <w:i w:val="0"/>
+                <w:sz w:val="24"/>
+              </w:rPr>
+              <w:t>Database</w:t>
+            </w:r>
+          </w:p>
+        </w:tc>
+        <w:tc>
+          <w:tcPr>
+            <w:tcW w:type="dxa" w:w="4252"/>
+          </w:tcPr>
+          <w:p>
+            <w:r>
+              <w:rPr>
+                <w:rFonts w:ascii="Times New Roman" w:hAnsi="Times New Roman" w:eastAsia="Times New Roman"/>
+                <w:b w:val="0"/>
+                <w:i w:val="0"/>
+                <w:sz w:val="24"/>
+              </w:rPr>
+              <w:t>Cơ sở dữ liệu Oracle</w:t>
             </w:r>
           </w:p>
         </w:tc>
@@ -1924,7 +2043,7 @@
         </w:tc>
         <w:tc>
           <w:tcPr>
-            <w:tcW w:type="dxa" w:w="7370"/>
+            <w:tcW w:type="dxa" w:w="3118"/>
           </w:tcPr>
           <w:p>
             <w:r>
@@ -1934,7 +2053,273 @@
                 <w:i w:val="0"/>
                 <w:sz w:val="24"/>
               </w:rPr>
-              <w:t>Integrated Development Environment - Môi trường phát triển tích hợp</w:t>
+              <w:t>Integrated Development Environment</w:t>
+            </w:r>
+          </w:p>
+        </w:tc>
+        <w:tc>
+          <w:tcPr>
+            <w:tcW w:type="dxa" w:w="4252"/>
+          </w:tcPr>
+          <w:p>
+            <w:r>
+              <w:rPr>
+                <w:rFonts w:ascii="Times New Roman" w:hAnsi="Times New Roman" w:eastAsia="Times New Roman"/>
+                <w:b w:val="0"/>
+                <w:i w:val="0"/>
+                <w:sz w:val="24"/>
+              </w:rPr>
+              <w:t>Môi trường phát triển tích hợp</w:t>
+            </w:r>
+          </w:p>
+        </w:tc>
+      </w:tr>
+      <w:tr>
+        <w:tc>
+          <w:tcPr>
+            <w:tcW w:type="dxa" w:w="1701"/>
+          </w:tcPr>
+          <w:p>
+            <w:r>
+              <w:rPr>
+                <w:rFonts w:ascii="Times New Roman" w:hAnsi="Times New Roman" w:eastAsia="Times New Roman"/>
+                <w:b w:val="0"/>
+                <w:i w:val="0"/>
+                <w:sz w:val="24"/>
+              </w:rPr>
+              <w:t>RESTful</w:t>
+            </w:r>
+          </w:p>
+        </w:tc>
+        <w:tc>
+          <w:tcPr>
+            <w:tcW w:type="dxa" w:w="3118"/>
+          </w:tcPr>
+          <w:p>
+            <w:r>
+              <w:rPr>
+                <w:rFonts w:ascii="Times New Roman" w:hAnsi="Times New Roman" w:eastAsia="Times New Roman"/>
+                <w:b w:val="0"/>
+                <w:i w:val="0"/>
+                <w:sz w:val="24"/>
+              </w:rPr>
+              <w:t>Representational State Transfer</w:t>
+            </w:r>
+          </w:p>
+        </w:tc>
+        <w:tc>
+          <w:tcPr>
+            <w:tcW w:type="dxa" w:w="4252"/>
+          </w:tcPr>
+          <w:p>
+            <w:r>
+              <w:rPr>
+                <w:rFonts w:ascii="Times New Roman" w:hAnsi="Times New Roman" w:eastAsia="Times New Roman"/>
+                <w:b w:val="0"/>
+                <w:i w:val="0"/>
+                <w:sz w:val="24"/>
+              </w:rPr>
+              <w:t>Kiến trúc thiết kế API</w:t>
+            </w:r>
+          </w:p>
+        </w:tc>
+      </w:tr>
+      <w:tr>
+        <w:tc>
+          <w:tcPr>
+            <w:tcW w:type="dxa" w:w="1701"/>
+          </w:tcPr>
+          <w:p>
+            <w:r>
+              <w:rPr>
+                <w:rFonts w:ascii="Times New Roman" w:hAnsi="Times New Roman" w:eastAsia="Times New Roman"/>
+                <w:b w:val="0"/>
+                <w:i w:val="0"/>
+                <w:sz w:val="24"/>
+              </w:rPr>
+              <w:t>Batch</w:t>
+            </w:r>
+          </w:p>
+        </w:tc>
+        <w:tc>
+          <w:tcPr>
+            <w:tcW w:type="dxa" w:w="3118"/>
+          </w:tcPr>
+          <w:p>
+            <w:r>
+              <w:rPr>
+                <w:rFonts w:ascii="Times New Roman" w:hAnsi="Times New Roman" w:eastAsia="Times New Roman"/>
+                <w:b w:val="0"/>
+                <w:i w:val="0"/>
+                <w:sz w:val="24"/>
+              </w:rPr>
+              <w:t>Batch Processing</w:t>
+            </w:r>
+          </w:p>
+        </w:tc>
+        <w:tc>
+          <w:tcPr>
+            <w:tcW w:type="dxa" w:w="4252"/>
+          </w:tcPr>
+          <w:p>
+            <w:r>
+              <w:rPr>
+                <w:rFonts w:ascii="Times New Roman" w:hAnsi="Times New Roman" w:eastAsia="Times New Roman"/>
+                <w:b w:val="0"/>
+                <w:i w:val="0"/>
+                <w:sz w:val="24"/>
+              </w:rPr>
+              <w:t>Xử lý hàng loạt theo lịch trình</w:t>
+            </w:r>
+          </w:p>
+        </w:tc>
+      </w:tr>
+      <w:tr>
+        <w:tc>
+          <w:tcPr>
+            <w:tcW w:type="dxa" w:w="1701"/>
+          </w:tcPr>
+          <w:p>
+            <w:r>
+              <w:rPr>
+                <w:rFonts w:ascii="Times New Roman" w:hAnsi="Times New Roman" w:eastAsia="Times New Roman"/>
+                <w:b w:val="0"/>
+                <w:i w:val="0"/>
+                <w:sz w:val="24"/>
+              </w:rPr>
+              <w:t>Shiteki</w:t>
+            </w:r>
+          </w:p>
+        </w:tc>
+        <w:tc>
+          <w:tcPr>
+            <w:tcW w:type="dxa" w:w="3118"/>
+          </w:tcPr>
+          <w:p>
+            <w:r>
+              <w:rPr>
+                <w:rFonts w:ascii="Times New Roman" w:hAnsi="Times New Roman" w:eastAsia="Times New Roman"/>
+                <w:b w:val="0"/>
+                <w:i w:val="0"/>
+                <w:sz w:val="24"/>
+              </w:rPr>
+              <w:t>指摘 (tiếng Nhật)</w:t>
+            </w:r>
+          </w:p>
+        </w:tc>
+        <w:tc>
+          <w:tcPr>
+            <w:tcW w:type="dxa" w:w="4252"/>
+          </w:tcPr>
+          <w:p>
+            <w:r>
+              <w:rPr>
+                <w:rFonts w:ascii="Times New Roman" w:hAnsi="Times New Roman" w:eastAsia="Times New Roman"/>
+                <w:b w:val="0"/>
+                <w:i w:val="0"/>
+                <w:sz w:val="24"/>
+              </w:rPr>
+              <w:t>Phản hồi/góp ý từ review</w:t>
+            </w:r>
+          </w:p>
+        </w:tc>
+      </w:tr>
+      <w:tr>
+        <w:tc>
+          <w:tcPr>
+            <w:tcW w:type="dxa" w:w="1701"/>
+          </w:tcPr>
+          <w:p>
+            <w:r>
+              <w:rPr>
+                <w:rFonts w:ascii="Times New Roman" w:hAnsi="Times New Roman" w:eastAsia="Times New Roman"/>
+                <w:b w:val="0"/>
+                <w:i w:val="0"/>
+                <w:sz w:val="24"/>
+              </w:rPr>
+              <w:t>BrSE</w:t>
+            </w:r>
+          </w:p>
+        </w:tc>
+        <w:tc>
+          <w:tcPr>
+            <w:tcW w:type="dxa" w:w="3118"/>
+          </w:tcPr>
+          <w:p>
+            <w:r>
+              <w:rPr>
+                <w:rFonts w:ascii="Times New Roman" w:hAnsi="Times New Roman" w:eastAsia="Times New Roman"/>
+                <w:b w:val="0"/>
+                <w:i w:val="0"/>
+                <w:sz w:val="24"/>
+              </w:rPr>
+              <w:t>Bridge System Engineer</w:t>
+            </w:r>
+          </w:p>
+        </w:tc>
+        <w:tc>
+          <w:tcPr>
+            <w:tcW w:type="dxa" w:w="4252"/>
+          </w:tcPr>
+          <w:p>
+            <w:r>
+              <w:rPr>
+                <w:rFonts w:ascii="Times New Roman" w:hAnsi="Times New Roman" w:eastAsia="Times New Roman"/>
+                <w:b w:val="0"/>
+                <w:i w:val="0"/>
+                <w:sz w:val="24"/>
+              </w:rPr>
+              <w:t>Kỹ sư cầu nối Việt-Nhật</w:t>
+            </w:r>
+          </w:p>
+        </w:tc>
+      </w:tr>
+      <w:tr>
+        <w:tc>
+          <w:tcPr>
+            <w:tcW w:type="dxa" w:w="1701"/>
+          </w:tcPr>
+          <w:p>
+            <w:r>
+              <w:rPr>
+                <w:rFonts w:ascii="Times New Roman" w:hAnsi="Times New Roman" w:eastAsia="Times New Roman"/>
+                <w:b w:val="0"/>
+                <w:i w:val="0"/>
+                <w:sz w:val="24"/>
+              </w:rPr>
+              <w:t>QA</w:t>
+            </w:r>
+          </w:p>
+        </w:tc>
+        <w:tc>
+          <w:tcPr>
+            <w:tcW w:type="dxa" w:w="3118"/>
+          </w:tcPr>
+          <w:p>
+            <w:r>
+              <w:rPr>
+                <w:rFonts w:ascii="Times New Roman" w:hAnsi="Times New Roman" w:eastAsia="Times New Roman"/>
+                <w:b w:val="0"/>
+                <w:i w:val="0"/>
+                <w:sz w:val="24"/>
+              </w:rPr>
+              <w:t>Quality Assurance</w:t>
+            </w:r>
+          </w:p>
+        </w:tc>
+        <w:tc>
+          <w:tcPr>
+            <w:tcW w:type="dxa" w:w="4252"/>
+          </w:tcPr>
+          <w:p>
+            <w:r>
+              <w:rPr>
+                <w:rFonts w:ascii="Times New Roman" w:hAnsi="Times New Roman" w:eastAsia="Times New Roman"/>
+                <w:b w:val="0"/>
+                <w:i w:val="0"/>
+                <w:sz w:val="24"/>
+              </w:rPr>
+              <w:t>Đảm bảo chất lượng</w:t>
             </w:r>
           </w:p>
         </w:tc>
@@ -4503,6 +4888,210 @@
       </w:r>
     </w:p>
     <w:p>
+      <w:pPr>
+        <w:pStyle w:val="Heading2"/>
+      </w:pPr>
+      <w:r>
+        <w:rPr>
+          <w:rFonts w:ascii="Times New Roman" w:hAnsi="Times New Roman" w:eastAsia="Times New Roman"/>
+          <w:b/>
+          <w:i w:val="0"/>
+          <w:color w:val="000000"/>
+          <w:sz w:val="26"/>
+        </w:rPr>
+        <w:t>4.4. Những đóng góp của đề tài</w:t>
+      </w:r>
+    </w:p>
+    <w:p>
+      <w:pPr>
+        <w:pStyle w:val="Heading3"/>
+      </w:pPr>
+      <w:r>
+        <w:rPr>
+          <w:rFonts w:ascii="Times New Roman" w:hAnsi="Times New Roman" w:eastAsia="Times New Roman"/>
+          <w:b/>
+          <w:i/>
+          <w:color w:val="000000"/>
+          <w:sz w:val="26"/>
+        </w:rPr>
+        <w:t>4.4.1. Đóng góp về mặt hệ thống</w:t>
+      </w:r>
+    </w:p>
+    <w:p>
+      <w:pPr>
+        <w:pStyle w:val="ListBullet"/>
+        <w:spacing w:line="360" w:lineRule="auto"/>
+        <w:ind w:left="567"/>
+      </w:pPr>
+      <w:r>
+        <w:rPr>
+          <w:rFonts w:ascii="Times New Roman" w:hAnsi="Times New Roman" w:eastAsia="Times New Roman"/>
+          <w:b w:val="0"/>
+          <w:i w:val="0"/>
+          <w:sz w:val="26"/>
+        </w:rPr>
+        <w:t>Hoàn thành các thiết kế cơ sở dữ liệu, màn hình, API theo chuẩn doanh nghiệp</w:t>
+      </w:r>
+    </w:p>
+    <w:p>
+      <w:pPr>
+        <w:pStyle w:val="ListBullet"/>
+        <w:spacing w:line="360" w:lineRule="auto"/>
+        <w:ind w:left="567"/>
+      </w:pPr>
+      <w:r>
+        <w:rPr>
+          <w:rFonts w:ascii="Times New Roman" w:hAnsi="Times New Roman" w:eastAsia="Times New Roman"/>
+          <w:b w:val="0"/>
+          <w:i w:val="0"/>
+          <w:sz w:val="26"/>
+        </w:rPr>
+        <w:t>Tham gia vào quy trình thiết kế Batch Processing theo kiến trúc Spring Batch</w:t>
+      </w:r>
+    </w:p>
+    <w:p>
+      <w:pPr>
+        <w:pStyle w:val="ListBullet"/>
+        <w:spacing w:line="360" w:lineRule="auto"/>
+        <w:ind w:left="567"/>
+      </w:pPr>
+      <w:r>
+        <w:rPr>
+          <w:rFonts w:ascii="Times New Roman" w:hAnsi="Times New Roman" w:eastAsia="Times New Roman"/>
+          <w:b w:val="0"/>
+          <w:i w:val="0"/>
+          <w:sz w:val="26"/>
+        </w:rPr>
+        <w:t>Đóng góp vào việc cải tiến chất lượng thiết kế thông qua quy trình review nhiều cấp</w:t>
+      </w:r>
+    </w:p>
+    <w:p>
+      <w:pPr>
+        <w:pStyle w:val="Heading3"/>
+      </w:pPr>
+      <w:r>
+        <w:rPr>
+          <w:rFonts w:ascii="Times New Roman" w:hAnsi="Times New Roman" w:eastAsia="Times New Roman"/>
+          <w:b/>
+          <w:i/>
+          <w:color w:val="000000"/>
+          <w:sz w:val="26"/>
+        </w:rPr>
+        <w:t>4.4.2. Đóng góp về mặt quy trình</w:t>
+      </w:r>
+    </w:p>
+    <w:p>
+      <w:pPr>
+        <w:pStyle w:val="ListBullet"/>
+        <w:spacing w:line="360" w:lineRule="auto"/>
+        <w:ind w:left="567"/>
+      </w:pPr>
+      <w:r>
+        <w:rPr>
+          <w:rFonts w:ascii="Times New Roman" w:hAnsi="Times New Roman" w:eastAsia="Times New Roman"/>
+          <w:b w:val="0"/>
+          <w:i w:val="0"/>
+          <w:sz w:val="26"/>
+        </w:rPr>
+        <w:t>Hiểu và áp dụng quy trình làm việc thực tế trong doanh nghiệp offshore</w:t>
+      </w:r>
+    </w:p>
+    <w:p>
+      <w:pPr>
+        <w:pStyle w:val="ListBullet"/>
+        <w:spacing w:line="360" w:lineRule="auto"/>
+        <w:ind w:left="567"/>
+      </w:pPr>
+      <w:r>
+        <w:rPr>
+          <w:rFonts w:ascii="Times New Roman" w:hAnsi="Times New Roman" w:eastAsia="Times New Roman"/>
+          <w:b w:val="0"/>
+          <w:i w:val="0"/>
+          <w:sz w:val="26"/>
+        </w:rPr>
+        <w:t>Nắm vững quy trình xử lý Shiteki (review feedback) từ nhiều cấp độ</w:t>
+      </w:r>
+    </w:p>
+    <w:p>
+      <w:pPr>
+        <w:pStyle w:val="ListBullet"/>
+        <w:spacing w:line="360" w:lineRule="auto"/>
+        <w:ind w:left="567"/>
+      </w:pPr>
+      <w:r>
+        <w:rPr>
+          <w:rFonts w:ascii="Times New Roman" w:hAnsi="Times New Roman" w:eastAsia="Times New Roman"/>
+          <w:b w:val="0"/>
+          <w:i w:val="0"/>
+          <w:sz w:val="26"/>
+        </w:rPr>
+        <w:t>Tích lũy kinh nghiệm sử dụng AI hỗ trợ công việc thiết kế</w:t>
+      </w:r>
+    </w:p>
+    <w:p>
+      <w:pPr>
+        <w:pStyle w:val="Heading3"/>
+      </w:pPr>
+      <w:r>
+        <w:rPr>
+          <w:rFonts w:ascii="Times New Roman" w:hAnsi="Times New Roman" w:eastAsia="Times New Roman"/>
+          <w:b/>
+          <w:i/>
+          <w:color w:val="000000"/>
+          <w:sz w:val="26"/>
+        </w:rPr>
+        <w:t>4.4.3. Đóng góp về mặt kiến thức</w:t>
+      </w:r>
+    </w:p>
+    <w:p>
+      <w:pPr>
+        <w:pStyle w:val="ListBullet"/>
+        <w:spacing w:line="360" w:lineRule="auto"/>
+        <w:ind w:left="567"/>
+      </w:pPr>
+      <w:r>
+        <w:rPr>
+          <w:rFonts w:ascii="Times New Roman" w:hAnsi="Times New Roman" w:eastAsia="Times New Roman"/>
+          <w:b w:val="0"/>
+          <w:i w:val="0"/>
+          <w:sz w:val="26"/>
+        </w:rPr>
+        <w:t>Tổng hợp kiến thức về thiết kế hệ thống phần mềm theo chuẩn quốc tế</w:t>
+      </w:r>
+    </w:p>
+    <w:p>
+      <w:pPr>
+        <w:pStyle w:val="ListBullet"/>
+        <w:spacing w:line="360" w:lineRule="auto"/>
+        <w:ind w:left="567"/>
+      </w:pPr>
+      <w:r>
+        <w:rPr>
+          <w:rFonts w:ascii="Times New Roman" w:hAnsi="Times New Roman" w:eastAsia="Times New Roman"/>
+          <w:b w:val="0"/>
+          <w:i w:val="0"/>
+          <w:sz w:val="26"/>
+        </w:rPr>
+        <w:t>Chuẩn bị nền tảng kiến thức vững chắc cho đồ án tốt nghiệp</w:t>
+      </w:r>
+    </w:p>
+    <w:p>
+      <w:pPr>
+        <w:pStyle w:val="ListBullet"/>
+        <w:spacing w:line="360" w:lineRule="auto"/>
+        <w:ind w:left="567"/>
+      </w:pPr>
+      <w:r>
+        <w:rPr>
+          <w:rFonts w:ascii="Times New Roman" w:hAnsi="Times New Roman" w:eastAsia="Times New Roman"/>
+          <w:b w:val="0"/>
+          <w:i w:val="0"/>
+          <w:sz w:val="26"/>
+        </w:rPr>
+        <w:t>Tài liệu báo cáo có thể làm tham khảo cho các sinh viên khóa sau</w:t>
+      </w:r>
+    </w:p>
+    <w:p>
       <w:r>
         <w:br w:type="page"/>
       </w:r>
@@ -4860,18 +5449,758 @@
     </w:p>
     <w:p>
       <w:pPr>
-        <w:jc w:val="center"/>
+        <w:spacing w:line="360" w:lineRule="auto"/>
+        <w:jc w:val="both"/>
       </w:pPr>
       <w:r>
         <w:rPr>
-          <w:rFonts w:ascii="Times New Roman" w:hAnsi="Times New Roman"/>
-          <w:i/>
-          <w:color w:val="808080"/>
+          <w:rFonts w:ascii="Times New Roman" w:hAnsi="Times New Roman" w:eastAsia="Times New Roman"/>
+          <w:b w:val="0"/>
+          <w:i w:val="0"/>
           <w:sz w:val="26"/>
         </w:rPr>
-        <w:t>[Đính kèm nhật ký thực tập chi tiết]</w:t>
+        <w:t>Thời gian thực tập: Từ ngày ... đến ngày ...</w:t>
       </w:r>
     </w:p>
+    <w:tbl>
+      <w:tblPr>
+        <w:tblStyle w:val="TableGrid"/>
+        <w:tblW w:type="auto" w:w="0"/>
+        <w:jc w:val="center"/>
+        <w:tblLook w:firstColumn="1" w:firstRow="1" w:lastColumn="0" w:lastRow="0" w:noHBand="0" w:noVBand="1" w:val="04A0"/>
+      </w:tblPr>
+      <w:tblGrid>
+        <w:gridCol w:w="1567"/>
+        <w:gridCol w:w="1567"/>
+        <w:gridCol w:w="1567"/>
+        <w:gridCol w:w="1567"/>
+        <w:gridCol w:w="1567"/>
+        <w:gridCol w:w="1567"/>
+      </w:tblGrid>
+      <w:tr>
+        <w:tc>
+          <w:tcPr>
+            <w:tcW w:type="dxa" w:w="680"/>
+            <w:shd w:fill="D9E2F3"/>
+          </w:tcPr>
+          <w:p>
+            <w:pPr>
+              <w:jc w:val="center"/>
+            </w:pPr>
+            <w:r>
+              <w:rPr>
+                <w:rFonts w:ascii="Times New Roman" w:hAnsi="Times New Roman" w:eastAsia="Times New Roman"/>
+                <w:b/>
+                <w:i w:val="0"/>
+                <w:sz w:val="22"/>
+              </w:rPr>
+              <w:t>Tuần</w:t>
+            </w:r>
+          </w:p>
+        </w:tc>
+        <w:tc>
+          <w:tcPr>
+            <w:tcW w:type="dxa" w:w="1134"/>
+            <w:shd w:fill="D9E2F3"/>
+          </w:tcPr>
+          <w:p>
+            <w:pPr>
+              <w:jc w:val="center"/>
+            </w:pPr>
+            <w:r>
+              <w:rPr>
+                <w:rFonts w:ascii="Times New Roman" w:hAnsi="Times New Roman" w:eastAsia="Times New Roman"/>
+                <w:b/>
+                <w:i w:val="0"/>
+                <w:sz w:val="22"/>
+              </w:rPr>
+              <w:t>Thời gian</w:t>
+            </w:r>
+          </w:p>
+        </w:tc>
+        <w:tc>
+          <w:tcPr>
+            <w:tcW w:type="dxa" w:w="1587"/>
+            <w:shd w:fill="D9E2F3"/>
+          </w:tcPr>
+          <w:p>
+            <w:pPr>
+              <w:jc w:val="center"/>
+            </w:pPr>
+            <w:r>
+              <w:rPr>
+                <w:rFonts w:ascii="Times New Roman" w:hAnsi="Times New Roman" w:eastAsia="Times New Roman"/>
+                <w:b/>
+                <w:i w:val="0"/>
+                <w:sz w:val="22"/>
+              </w:rPr>
+              <w:t>Mục tiêu tuần</w:t>
+            </w:r>
+          </w:p>
+        </w:tc>
+        <w:tc>
+          <w:tcPr>
+            <w:tcW w:type="dxa" w:w="2551"/>
+            <w:shd w:fill="D9E2F3"/>
+          </w:tcPr>
+          <w:p>
+            <w:pPr>
+              <w:jc w:val="center"/>
+            </w:pPr>
+            <w:r>
+              <w:rPr>
+                <w:rFonts w:ascii="Times New Roman" w:hAnsi="Times New Roman" w:eastAsia="Times New Roman"/>
+                <w:b/>
+                <w:i w:val="0"/>
+                <w:sz w:val="22"/>
+              </w:rPr>
+              <w:t>Công việc thực hiện</w:t>
+            </w:r>
+          </w:p>
+        </w:tc>
+        <w:tc>
+          <w:tcPr>
+            <w:tcW w:type="dxa" w:w="1701"/>
+            <w:shd w:fill="D9E2F3"/>
+          </w:tcPr>
+          <w:p>
+            <w:pPr>
+              <w:jc w:val="center"/>
+            </w:pPr>
+            <w:r>
+              <w:rPr>
+                <w:rFonts w:ascii="Times New Roman" w:hAnsi="Times New Roman" w:eastAsia="Times New Roman"/>
+                <w:b/>
+                <w:i w:val="0"/>
+                <w:sz w:val="22"/>
+              </w:rPr>
+              <w:t>Kết quả</w:t>
+            </w:r>
+          </w:p>
+        </w:tc>
+        <w:tc>
+          <w:tcPr>
+            <w:tcW w:type="dxa" w:w="1417"/>
+            <w:shd w:fill="D9E2F3"/>
+          </w:tcPr>
+          <w:p>
+            <w:pPr>
+              <w:jc w:val="center"/>
+            </w:pPr>
+            <w:r>
+              <w:rPr>
+                <w:rFonts w:ascii="Times New Roman" w:hAnsi="Times New Roman" w:eastAsia="Times New Roman"/>
+                <w:b/>
+                <w:i w:val="0"/>
+                <w:sz w:val="22"/>
+              </w:rPr>
+              <w:t>Ghi chú</w:t>
+            </w:r>
+          </w:p>
+        </w:tc>
+      </w:tr>
+      <w:tr>
+        <w:tc>
+          <w:tcPr>
+            <w:tcW w:type="dxa" w:w="680"/>
+          </w:tcPr>
+          <w:p>
+            <w:pPr>
+              <w:jc w:val="center"/>
+            </w:pPr>
+            <w:r>
+              <w:rPr>
+                <w:rFonts w:ascii="Times New Roman" w:hAnsi="Times New Roman" w:eastAsia="Times New Roman"/>
+                <w:b w:val="0"/>
+                <w:i w:val="0"/>
+                <w:sz w:val="22"/>
+              </w:rPr>
+              <w:t>1-2</w:t>
+            </w:r>
+          </w:p>
+        </w:tc>
+        <w:tc>
+          <w:tcPr>
+            <w:tcW w:type="dxa" w:w="1134"/>
+          </w:tcPr>
+          <w:p>
+            <w:r>
+              <w:rPr>
+                <w:rFonts w:ascii="Times New Roman" w:hAnsi="Times New Roman" w:eastAsia="Times New Roman"/>
+                <w:b w:val="0"/>
+                <w:i w:val="0"/>
+                <w:sz w:val="22"/>
+              </w:rPr>
+              <w:t>...</w:t>
+            </w:r>
+          </w:p>
+        </w:tc>
+        <w:tc>
+          <w:tcPr>
+            <w:tcW w:type="dxa" w:w="1587"/>
+          </w:tcPr>
+          <w:p>
+            <w:r>
+              <w:rPr>
+                <w:rFonts w:ascii="Times New Roman" w:hAnsi="Times New Roman" w:eastAsia="Times New Roman"/>
+                <w:b w:val="0"/>
+                <w:i w:val="0"/>
+                <w:sz w:val="22"/>
+              </w:rPr>
+              <w:t>Làm quen môi trường</w:t>
+            </w:r>
+          </w:p>
+        </w:tc>
+        <w:tc>
+          <w:tcPr>
+            <w:tcW w:type="dxa" w:w="2551"/>
+          </w:tcPr>
+          <w:p>
+            <w:r>
+              <w:rPr>
+                <w:rFonts w:ascii="Times New Roman" w:hAnsi="Times New Roman" w:eastAsia="Times New Roman"/>
+                <w:b w:val="0"/>
+                <w:i w:val="0"/>
+                <w:sz w:val="22"/>
+              </w:rPr>
+              <w:t>Tìm hiểu dự án, training thiết kế DB</w:t>
+            </w:r>
+          </w:p>
+        </w:tc>
+        <w:tc>
+          <w:tcPr>
+            <w:tcW w:type="dxa" w:w="1701"/>
+          </w:tcPr>
+          <w:p>
+            <w:r>
+              <w:rPr>
+                <w:rFonts w:ascii="Times New Roman" w:hAnsi="Times New Roman" w:eastAsia="Times New Roman"/>
+                <w:b w:val="0"/>
+                <w:i w:val="0"/>
+                <w:sz w:val="22"/>
+              </w:rPr>
+              <w:t>Nắm cấu trúc DB</w:t>
+            </w:r>
+          </w:p>
+        </w:tc>
+        <w:tc>
+          <w:tcPr>
+            <w:tcW w:type="dxa" w:w="1417"/>
+          </w:tcPr>
+          <w:p>
+            <w:r>
+              <w:rPr>
+                <w:rFonts w:ascii="Times New Roman" w:hAnsi="Times New Roman" w:eastAsia="Times New Roman"/>
+                <w:b w:val="0"/>
+                <w:i w:val="0"/>
+                <w:sz w:val="22"/>
+              </w:rPr>
+            </w:r>
+          </w:p>
+        </w:tc>
+      </w:tr>
+      <w:tr>
+        <w:tc>
+          <w:tcPr>
+            <w:tcW w:type="dxa" w:w="680"/>
+          </w:tcPr>
+          <w:p>
+            <w:pPr>
+              <w:jc w:val="center"/>
+            </w:pPr>
+            <w:r>
+              <w:rPr>
+                <w:rFonts w:ascii="Times New Roman" w:hAnsi="Times New Roman" w:eastAsia="Times New Roman"/>
+                <w:b w:val="0"/>
+                <w:i w:val="0"/>
+                <w:sz w:val="22"/>
+              </w:rPr>
+              <w:t>3-4</w:t>
+            </w:r>
+          </w:p>
+        </w:tc>
+        <w:tc>
+          <w:tcPr>
+            <w:tcW w:type="dxa" w:w="1134"/>
+          </w:tcPr>
+          <w:p>
+            <w:r>
+              <w:rPr>
+                <w:rFonts w:ascii="Times New Roman" w:hAnsi="Times New Roman" w:eastAsia="Times New Roman"/>
+                <w:b w:val="0"/>
+                <w:i w:val="0"/>
+                <w:sz w:val="22"/>
+              </w:rPr>
+              <w:t>...</w:t>
+            </w:r>
+          </w:p>
+        </w:tc>
+        <w:tc>
+          <w:tcPr>
+            <w:tcW w:type="dxa" w:w="1587"/>
+          </w:tcPr>
+          <w:p>
+            <w:r>
+              <w:rPr>
+                <w:rFonts w:ascii="Times New Roman" w:hAnsi="Times New Roman" w:eastAsia="Times New Roman"/>
+                <w:b w:val="0"/>
+                <w:i w:val="0"/>
+                <w:sz w:val="22"/>
+              </w:rPr>
+              <w:t>Thiết kế CSDL</w:t>
+            </w:r>
+          </w:p>
+        </w:tc>
+        <w:tc>
+          <w:tcPr>
+            <w:tcW w:type="dxa" w:w="2551"/>
+          </w:tcPr>
+          <w:p>
+            <w:r>
+              <w:rPr>
+                <w:rFonts w:ascii="Times New Roman" w:hAnsi="Times New Roman" w:eastAsia="Times New Roman"/>
+                <w:b w:val="0"/>
+                <w:i w:val="0"/>
+                <w:sz w:val="22"/>
+              </w:rPr>
+              <w:t>Thực hành thiết kế bảng, index, constraints</w:t>
+            </w:r>
+          </w:p>
+        </w:tc>
+        <w:tc>
+          <w:tcPr>
+            <w:tcW w:type="dxa" w:w="1701"/>
+          </w:tcPr>
+          <w:p>
+            <w:r>
+              <w:rPr>
+                <w:rFonts w:ascii="Times New Roman" w:hAnsi="Times New Roman" w:eastAsia="Times New Roman"/>
+                <w:b w:val="0"/>
+                <w:i w:val="0"/>
+                <w:sz w:val="22"/>
+              </w:rPr>
+              <w:t>Hoàn thành thiết kế DB</w:t>
+            </w:r>
+          </w:p>
+        </w:tc>
+        <w:tc>
+          <w:tcPr>
+            <w:tcW w:type="dxa" w:w="1417"/>
+          </w:tcPr>
+          <w:p>
+            <w:r>
+              <w:rPr>
+                <w:rFonts w:ascii="Times New Roman" w:hAnsi="Times New Roman" w:eastAsia="Times New Roman"/>
+                <w:b w:val="0"/>
+                <w:i w:val="0"/>
+                <w:sz w:val="22"/>
+              </w:rPr>
+            </w:r>
+          </w:p>
+        </w:tc>
+      </w:tr>
+      <w:tr>
+        <w:tc>
+          <w:tcPr>
+            <w:tcW w:type="dxa" w:w="680"/>
+          </w:tcPr>
+          <w:p>
+            <w:pPr>
+              <w:jc w:val="center"/>
+            </w:pPr>
+            <w:r>
+              <w:rPr>
+                <w:rFonts w:ascii="Times New Roman" w:hAnsi="Times New Roman" w:eastAsia="Times New Roman"/>
+                <w:b w:val="0"/>
+                <w:i w:val="0"/>
+                <w:sz w:val="22"/>
+              </w:rPr>
+              <w:t>5-6</w:t>
+            </w:r>
+          </w:p>
+        </w:tc>
+        <w:tc>
+          <w:tcPr>
+            <w:tcW w:type="dxa" w:w="1134"/>
+          </w:tcPr>
+          <w:p>
+            <w:r>
+              <w:rPr>
+                <w:rFonts w:ascii="Times New Roman" w:hAnsi="Times New Roman" w:eastAsia="Times New Roman"/>
+                <w:b w:val="0"/>
+                <w:i w:val="0"/>
+                <w:sz w:val="22"/>
+              </w:rPr>
+              <w:t>...</w:t>
+            </w:r>
+          </w:p>
+        </w:tc>
+        <w:tc>
+          <w:tcPr>
+            <w:tcW w:type="dxa" w:w="1587"/>
+          </w:tcPr>
+          <w:p>
+            <w:r>
+              <w:rPr>
+                <w:rFonts w:ascii="Times New Roman" w:hAnsi="Times New Roman" w:eastAsia="Times New Roman"/>
+                <w:b w:val="0"/>
+                <w:i w:val="0"/>
+                <w:sz w:val="22"/>
+              </w:rPr>
+              <w:t>Thiết kế màn hình</w:t>
+            </w:r>
+          </w:p>
+        </w:tc>
+        <w:tc>
+          <w:tcPr>
+            <w:tcW w:type="dxa" w:w="2551"/>
+          </w:tcPr>
+          <w:p>
+            <w:r>
+              <w:rPr>
+                <w:rFonts w:ascii="Times New Roman" w:hAnsi="Times New Roman" w:eastAsia="Times New Roman"/>
+                <w:b w:val="0"/>
+                <w:i w:val="0"/>
+                <w:sz w:val="22"/>
+              </w:rPr>
+              <w:t>Training và thực hành thiết kế Screen</w:t>
+            </w:r>
+          </w:p>
+        </w:tc>
+        <w:tc>
+          <w:tcPr>
+            <w:tcW w:type="dxa" w:w="1701"/>
+          </w:tcPr>
+          <w:p>
+            <w:r>
+              <w:rPr>
+                <w:rFonts w:ascii="Times New Roman" w:hAnsi="Times New Roman" w:eastAsia="Times New Roman"/>
+                <w:b w:val="0"/>
+                <w:i w:val="0"/>
+                <w:sz w:val="22"/>
+              </w:rPr>
+              <w:t>Hoàn thành thiết kế Screen</w:t>
+            </w:r>
+          </w:p>
+        </w:tc>
+        <w:tc>
+          <w:tcPr>
+            <w:tcW w:type="dxa" w:w="1417"/>
+          </w:tcPr>
+          <w:p>
+            <w:r>
+              <w:rPr>
+                <w:rFonts w:ascii="Times New Roman" w:hAnsi="Times New Roman" w:eastAsia="Times New Roman"/>
+                <w:b w:val="0"/>
+                <w:i w:val="0"/>
+                <w:sz w:val="22"/>
+              </w:rPr>
+            </w:r>
+          </w:p>
+        </w:tc>
+      </w:tr>
+      <w:tr>
+        <w:tc>
+          <w:tcPr>
+            <w:tcW w:type="dxa" w:w="680"/>
+          </w:tcPr>
+          <w:p>
+            <w:pPr>
+              <w:jc w:val="center"/>
+            </w:pPr>
+            <w:r>
+              <w:rPr>
+                <w:rFonts w:ascii="Times New Roman" w:hAnsi="Times New Roman" w:eastAsia="Times New Roman"/>
+                <w:b w:val="0"/>
+                <w:i w:val="0"/>
+                <w:sz w:val="22"/>
+              </w:rPr>
+              <w:t>7-8</w:t>
+            </w:r>
+          </w:p>
+        </w:tc>
+        <w:tc>
+          <w:tcPr>
+            <w:tcW w:type="dxa" w:w="1134"/>
+          </w:tcPr>
+          <w:p>
+            <w:r>
+              <w:rPr>
+                <w:rFonts w:ascii="Times New Roman" w:hAnsi="Times New Roman" w:eastAsia="Times New Roman"/>
+                <w:b w:val="0"/>
+                <w:i w:val="0"/>
+                <w:sz w:val="22"/>
+              </w:rPr>
+              <w:t>...</w:t>
+            </w:r>
+          </w:p>
+        </w:tc>
+        <w:tc>
+          <w:tcPr>
+            <w:tcW w:type="dxa" w:w="1587"/>
+          </w:tcPr>
+          <w:p>
+            <w:r>
+              <w:rPr>
+                <w:rFonts w:ascii="Times New Roman" w:hAnsi="Times New Roman" w:eastAsia="Times New Roman"/>
+                <w:b w:val="0"/>
+                <w:i w:val="0"/>
+                <w:sz w:val="22"/>
+              </w:rPr>
+              <w:t>Thiết kế API</w:t>
+            </w:r>
+          </w:p>
+        </w:tc>
+        <w:tc>
+          <w:tcPr>
+            <w:tcW w:type="dxa" w:w="2551"/>
+          </w:tcPr>
+          <w:p>
+            <w:r>
+              <w:rPr>
+                <w:rFonts w:ascii="Times New Roman" w:hAnsi="Times New Roman" w:eastAsia="Times New Roman"/>
+                <w:b w:val="0"/>
+                <w:i w:val="0"/>
+                <w:sz w:val="22"/>
+              </w:rPr>
+              <w:t>Training và thực hành thiết kế RESTful API</w:t>
+            </w:r>
+          </w:p>
+        </w:tc>
+        <w:tc>
+          <w:tcPr>
+            <w:tcW w:type="dxa" w:w="1701"/>
+          </w:tcPr>
+          <w:p>
+            <w:r>
+              <w:rPr>
+                <w:rFonts w:ascii="Times New Roman" w:hAnsi="Times New Roman" w:eastAsia="Times New Roman"/>
+                <w:b w:val="0"/>
+                <w:i w:val="0"/>
+                <w:sz w:val="22"/>
+              </w:rPr>
+              <w:t>Hoàn thành thiết kế API</w:t>
+            </w:r>
+          </w:p>
+        </w:tc>
+        <w:tc>
+          <w:tcPr>
+            <w:tcW w:type="dxa" w:w="1417"/>
+          </w:tcPr>
+          <w:p>
+            <w:r>
+              <w:rPr>
+                <w:rFonts w:ascii="Times New Roman" w:hAnsi="Times New Roman" w:eastAsia="Times New Roman"/>
+                <w:b w:val="0"/>
+                <w:i w:val="0"/>
+                <w:sz w:val="22"/>
+              </w:rPr>
+            </w:r>
+          </w:p>
+        </w:tc>
+      </w:tr>
+      <w:tr>
+        <w:tc>
+          <w:tcPr>
+            <w:tcW w:type="dxa" w:w="680"/>
+          </w:tcPr>
+          <w:p>
+            <w:pPr>
+              <w:jc w:val="center"/>
+            </w:pPr>
+            <w:r>
+              <w:rPr>
+                <w:rFonts w:ascii="Times New Roman" w:hAnsi="Times New Roman" w:eastAsia="Times New Roman"/>
+                <w:b w:val="0"/>
+                <w:i w:val="0"/>
+                <w:sz w:val="22"/>
+              </w:rPr>
+              <w:t>9-10</w:t>
+            </w:r>
+          </w:p>
+        </w:tc>
+        <w:tc>
+          <w:tcPr>
+            <w:tcW w:type="dxa" w:w="1134"/>
+          </w:tcPr>
+          <w:p>
+            <w:r>
+              <w:rPr>
+                <w:rFonts w:ascii="Times New Roman" w:hAnsi="Times New Roman" w:eastAsia="Times New Roman"/>
+                <w:b w:val="0"/>
+                <w:i w:val="0"/>
+                <w:sz w:val="22"/>
+              </w:rPr>
+              <w:t>...</w:t>
+            </w:r>
+          </w:p>
+        </w:tc>
+        <w:tc>
+          <w:tcPr>
+            <w:tcW w:type="dxa" w:w="1587"/>
+          </w:tcPr>
+          <w:p>
+            <w:r>
+              <w:rPr>
+                <w:rFonts w:ascii="Times New Roman" w:hAnsi="Times New Roman" w:eastAsia="Times New Roman"/>
+                <w:b w:val="0"/>
+                <w:i w:val="0"/>
+                <w:sz w:val="22"/>
+              </w:rPr>
+              <w:t>Thiết kế Batch</w:t>
+            </w:r>
+          </w:p>
+        </w:tc>
+        <w:tc>
+          <w:tcPr>
+            <w:tcW w:type="dxa" w:w="2551"/>
+          </w:tcPr>
+          <w:p>
+            <w:r>
+              <w:rPr>
+                <w:rFonts w:ascii="Times New Roman" w:hAnsi="Times New Roman" w:eastAsia="Times New Roman"/>
+                <w:b w:val="0"/>
+                <w:i w:val="0"/>
+                <w:sz w:val="22"/>
+              </w:rPr>
+              <w:t>Giới thiệu AI Checker, training thiết kế Batch</w:t>
+            </w:r>
+          </w:p>
+        </w:tc>
+        <w:tc>
+          <w:tcPr>
+            <w:tcW w:type="dxa" w:w="1701"/>
+          </w:tcPr>
+          <w:p>
+            <w:r>
+              <w:rPr>
+                <w:rFonts w:ascii="Times New Roman" w:hAnsi="Times New Roman" w:eastAsia="Times New Roman"/>
+                <w:b w:val="0"/>
+                <w:i w:val="0"/>
+                <w:sz w:val="22"/>
+              </w:rPr>
+              <w:t>Hoàn thành thiết kế Batch</w:t>
+            </w:r>
+          </w:p>
+        </w:tc>
+        <w:tc>
+          <w:tcPr>
+            <w:tcW w:type="dxa" w:w="1417"/>
+          </w:tcPr>
+          <w:p>
+            <w:r>
+              <w:rPr>
+                <w:rFonts w:ascii="Times New Roman" w:hAnsi="Times New Roman" w:eastAsia="Times New Roman"/>
+                <w:b w:val="0"/>
+                <w:i w:val="0"/>
+                <w:sz w:val="22"/>
+              </w:rPr>
+            </w:r>
+          </w:p>
+        </w:tc>
+      </w:tr>
+      <w:tr>
+        <w:tc>
+          <w:tcPr>
+            <w:tcW w:type="dxa" w:w="680"/>
+          </w:tcPr>
+          <w:p>
+            <w:pPr>
+              <w:jc w:val="center"/>
+            </w:pPr>
+            <w:r>
+              <w:rPr>
+                <w:rFonts w:ascii="Times New Roman" w:hAnsi="Times New Roman" w:eastAsia="Times New Roman"/>
+                <w:b w:val="0"/>
+                <w:i w:val="0"/>
+                <w:sz w:val="22"/>
+              </w:rPr>
+              <w:t>11-12</w:t>
+            </w:r>
+          </w:p>
+        </w:tc>
+        <w:tc>
+          <w:tcPr>
+            <w:tcW w:type="dxa" w:w="1134"/>
+          </w:tcPr>
+          <w:p>
+            <w:r>
+              <w:rPr>
+                <w:rFonts w:ascii="Times New Roman" w:hAnsi="Times New Roman" w:eastAsia="Times New Roman"/>
+                <w:b w:val="0"/>
+                <w:i w:val="0"/>
+                <w:sz w:val="22"/>
+              </w:rPr>
+              <w:t>...</w:t>
+            </w:r>
+          </w:p>
+        </w:tc>
+        <w:tc>
+          <w:tcPr>
+            <w:tcW w:type="dxa" w:w="1587"/>
+          </w:tcPr>
+          <w:p>
+            <w:r>
+              <w:rPr>
+                <w:rFonts w:ascii="Times New Roman" w:hAnsi="Times New Roman" w:eastAsia="Times New Roman"/>
+                <w:b w:val="0"/>
+                <w:i w:val="0"/>
+                <w:sz w:val="22"/>
+              </w:rPr>
+              <w:t>Hoàn thiện</w:t>
+            </w:r>
+          </w:p>
+        </w:tc>
+        <w:tc>
+          <w:tcPr>
+            <w:tcW w:type="dxa" w:w="2551"/>
+          </w:tcPr>
+          <w:p>
+            <w:r>
+              <w:rPr>
+                <w:rFonts w:ascii="Times New Roman" w:hAnsi="Times New Roman" w:eastAsia="Times New Roman"/>
+                <w:b w:val="0"/>
+                <w:i w:val="0"/>
+                <w:sz w:val="22"/>
+              </w:rPr>
+              <w:t>Thiết kế độc lập, hoàn thành báo cáo</w:t>
+            </w:r>
+          </w:p>
+        </w:tc>
+        <w:tc>
+          <w:tcPr>
+            <w:tcW w:type="dxa" w:w="1701"/>
+          </w:tcPr>
+          <w:p>
+            <w:r>
+              <w:rPr>
+                <w:rFonts w:ascii="Times New Roman" w:hAnsi="Times New Roman" w:eastAsia="Times New Roman"/>
+                <w:b w:val="0"/>
+                <w:i w:val="0"/>
+                <w:sz w:val="22"/>
+              </w:rPr>
+              <w:t>Báo cáo hoàn chỉnh</w:t>
+            </w:r>
+          </w:p>
+        </w:tc>
+        <w:tc>
+          <w:tcPr>
+            <w:tcW w:type="dxa" w:w="1417"/>
+          </w:tcPr>
+          <w:p>
+            <w:r>
+              <w:rPr>
+                <w:rFonts w:ascii="Times New Roman" w:hAnsi="Times New Roman" w:eastAsia="Times New Roman"/>
+                <w:b w:val="0"/>
+                <w:i w:val="0"/>
+                <w:sz w:val="22"/>
+              </w:rPr>
+            </w:r>
+          </w:p>
+        </w:tc>
+      </w:tr>
+    </w:tbl>
+    <w:p/>
     <w:p>
       <w:pPr>
         <w:pStyle w:val="Heading2"/>

</xml_diff>

<commit_message>
feat: idea reports ver 36
</commit_message>
<xml_diff>
--- a/documents/word-report/BAO_CAO_THUC_TAP.docx
+++ b/documents/word-report/BAO_CAO_THUC_TAP.docx
@@ -1503,7 +1503,7 @@
           <w:i w:val="0"/>
           <w:sz w:val="26"/>
         </w:rPr>
-        <w:t>Trong quá trình thực tập tốt nghiệp, em đã nhận được sự hướng dẫn và giúp đỡ tận tình từ nhiều cá nhân và tổ chức. Em xin được gửi lời cảm ơn chân thành đến:</w:t>
+        <w:t>Trong suốt quá trình thực tập và hoàn thành báo cáo này, em đã nhận được sự quan tâm, hướng dẫn và giúp đỡ quý báu từ nhiều tập thể và cá nhân. Đây là nguồn động viên to lớn, giúp em có thêm động lực và kiến thức để hoàn thành tốt đợt thực tập của mình.</w:t>
       </w:r>
     </w:p>
     <w:p>
@@ -1519,7 +1519,7 @@
           <w:i w:val="0"/>
           <w:sz w:val="26"/>
         </w:rPr>
-        <w:t>Thầy ThS. Nguyễn Đức Dư - Giảng viên hướng dẫn tại trường, đã tận tình hướng dẫn, góp ý và định hướng cho em trong suốt quá trình thực tập và viết báo cáo.</w:t>
+        <w:t>Trước hết, em xin bày tỏ lòng biết ơn sâu sắc đến ThS. Nguyễn Đức Dư, giảng viên hướng dẫn thuộc Trường Đại học Giao thông Vận tải. Thầy đã tận tình hướng dẫn, định hướng nội dung thực tập, đóng góp nhiều ý kiến chuyên môn quan trọng và luôn theo sát, hỗ trợ em trong suốt quá trình thực hiện đề tài. Những kiến thức chuyên sâu, kinh nghiệm thực tiễn cũng như sự nghiêm túc trong học thuật mà thầy truyền đạt đã giúp em nâng cao tư duy chuyên môn và hoàn thiện báo cáo một cách tốt hơn.</w:t>
       </w:r>
     </w:p>
     <w:p>
@@ -1535,7 +1535,7 @@
           <w:i w:val="0"/>
           <w:sz w:val="26"/>
         </w:rPr>
-        <w:t>Ban lãnh đạo và các anh chị tại SY PARTNERS., JSC đã tạo điều kiện thuận lợi, hướng dẫn và chia sẻ kinh nghiệm quý báu trong thời gian em thực tập tại công ty.</w:t>
+        <w:t>Em xin chân thành cảm ơn Khoa Công nghệ thông tin, Trường Đại học Giao thông Vận tải đã tạo điều kiện thuận lợi để em được tham gia thực tập, tiếp cận với môi trường làm việc thực tế và vận dụng những kiến thức đã học vào thực tiễn. Sự hỗ trợ của Khoa là nền tảng quan trọng giúp sinh viên có cơ hội học hỏi, rèn luyện kỹ năng và tích lũy kinh nghiệm thực tế.</w:t>
       </w:r>
     </w:p>
     <w:p>
@@ -1551,7 +1551,7 @@
           <w:i w:val="0"/>
           <w:sz w:val="26"/>
         </w:rPr>
-        <w:t>Khoa Công nghệ thông tin, Trường Đại học Giao thông vận tải đã tạo điều kiện cho em được thực tập tại doanh nghiệp để có cơ hội học hỏi và phát triển.</w:t>
+        <w:t>Bên cạnh đó, em xin gửi lời cảm ơn chân thành đến SY PARTNERS., JSC cùng các anh/chị trong đơn vị đã nhiệt tình hướng dẫn, chia sẻ kinh nghiệm chuyên môn, tạo điều kiện thuận lợi để em được tham gia vào các công việc thực tế, qua đó giúp em hiểu rõ hơn về quy trình làm việc cũng như yêu cầu của môi trường nghề nghiệp sau này.</w:t>
       </w:r>
     </w:p>
     <w:p>
@@ -1567,7 +1567,23 @@
           <w:i w:val="0"/>
           <w:sz w:val="26"/>
         </w:rPr>
-        <w:t>Mặc dù đã cố gắng hoàn thành báo cáo một cách tốt nhất, nhưng không thể tránh khỏi những thiếu sót. Em rất mong nhận được sự góp ý của các thầy cô để báo cáo được hoàn thiện hơn.</w:t>
+        <w:t>Cuối cùng, em xin cảm ơn gia đình, bạn bè và những người thân đã luôn quan tâm, động viên, hỗ trợ em cả về tinh thần lẫn vật chất trong suốt thời gian thực tập và học tập.</w:t>
+      </w:r>
+    </w:p>
+    <w:p>
+      <w:pPr>
+        <w:spacing w:line="360" w:lineRule="auto"/>
+        <w:ind w:firstLine="720"/>
+        <w:jc w:val="both"/>
+      </w:pPr>
+      <w:r>
+        <w:rPr>
+          <w:rFonts w:ascii="Times New Roman" w:hAnsi="Times New Roman" w:eastAsia="Times New Roman"/>
+          <w:b w:val="0"/>
+          <w:i w:val="0"/>
+          <w:sz w:val="26"/>
+        </w:rPr>
+        <w:t>Mặc dù đã rất cố gắng, song do thời gian thực tập và kinh nghiệm thực tiễn còn hạn chế, báo cáo không tránh khỏi những thiếu sót. Em rất mong nhận được sự đóng góp ý kiến từ quý thầy cô để báo cáo được hoàn thiện hơn.</w:t>
       </w:r>
     </w:p>
     <w:p>
@@ -2363,7 +2379,6 @@
     <w:p>
       <w:pPr>
         <w:spacing w:line="360" w:lineRule="auto"/>
-        <w:ind w:firstLine="720"/>
         <w:jc w:val="both"/>
       </w:pPr>
       <w:r>
@@ -2373,14 +2388,13 @@
           <w:i w:val="0"/>
           <w:sz w:val="26"/>
         </w:rPr>
-        <w:t>SY PARTNERS., JSC (viết tắt: SYP) là công ty công nghệ thông tin chuyên về phát triển phần mềm gia công (offshore development). Công ty được thành lập tại Hà Nội, Việt Nam vào năm 2022, với đội ngũ lãnh đạo có hơn 20 năm kinh nghiệm trong lĩnh vực phát triển phần mềm offshore trên toàn cầu.</w:t>
+        <w:t>Tên đơn vị: SY PARTNERS., JSC (viết tắt: SYP)</w:t>
       </w:r>
     </w:p>
     <w:p>
       <w:pPr>
-        <w:pStyle w:val="ListBullet"/>
         <w:spacing w:line="360" w:lineRule="auto"/>
-        <w:ind w:left="567"/>
+        <w:jc w:val="both"/>
       </w:pPr>
       <w:r>
         <w:rPr>
@@ -2389,7 +2403,118 @@
           <w:i w:val="0"/>
           <w:sz w:val="26"/>
         </w:rPr>
-        <w:t>Tên công ty: SY PARTNERS., JSC</w:t>
+        <w:t>Lĩnh vực hoạt động:</w:t>
+      </w:r>
+    </w:p>
+    <w:p>
+      <w:pPr>
+        <w:spacing w:line="360" w:lineRule="auto"/>
+        <w:ind w:firstLine="720"/>
+        <w:jc w:val="both"/>
+      </w:pPr>
+      <w:r>
+        <w:rPr>
+          <w:rFonts w:ascii="Times New Roman" w:hAnsi="Times New Roman" w:eastAsia="Times New Roman"/>
+          <w:b w:val="0"/>
+          <w:i w:val="0"/>
+          <w:sz w:val="26"/>
+        </w:rPr>
+        <w:t>SY PARTNERS., JSC là công ty công nghệ thông tin chuyên về phát triển phần mềm gia công (offshore development) cho thị trường Nhật Bản và quốc tế. Công ty được thành lập tại Hà Nội, Việt Nam vào năm 2022, với đội ngũ lãnh đạo có hơn 20 năm kinh nghiệm trong lĩnh vực phát triển phần mềm offshore trên toàn cầu. Công ty tập trung vào các lĩnh vực:</w:t>
+      </w:r>
+    </w:p>
+    <w:p>
+      <w:pPr>
+        <w:pStyle w:val="ListBullet"/>
+        <w:spacing w:line="360" w:lineRule="auto"/>
+        <w:ind w:left="567"/>
+      </w:pPr>
+      <w:r>
+        <w:rPr>
+          <w:rFonts w:ascii="Times New Roman" w:hAnsi="Times New Roman" w:eastAsia="Times New Roman"/>
+          <w:b w:val="0"/>
+          <w:i w:val="0"/>
+          <w:sz w:val="26"/>
+        </w:rPr>
+        <w:t>Phát triển phần mềm gia công cho khách hàng Nhật Bản</w:t>
+      </w:r>
+    </w:p>
+    <w:p>
+      <w:pPr>
+        <w:pStyle w:val="ListBullet"/>
+        <w:spacing w:line="360" w:lineRule="auto"/>
+        <w:ind w:left="567"/>
+      </w:pPr>
+      <w:r>
+        <w:rPr>
+          <w:rFonts w:ascii="Times New Roman" w:hAnsi="Times New Roman" w:eastAsia="Times New Roman"/>
+          <w:b w:val="0"/>
+          <w:i w:val="0"/>
+          <w:sz w:val="26"/>
+        </w:rPr>
+        <w:t>Thiết kế hệ thống và cơ sở dữ liệu</w:t>
+      </w:r>
+    </w:p>
+    <w:p>
+      <w:pPr>
+        <w:pStyle w:val="ListBullet"/>
+        <w:spacing w:line="360" w:lineRule="auto"/>
+        <w:ind w:left="567"/>
+      </w:pPr>
+      <w:r>
+        <w:rPr>
+          <w:rFonts w:ascii="Times New Roman" w:hAnsi="Times New Roman" w:eastAsia="Times New Roman"/>
+          <w:b w:val="0"/>
+          <w:i w:val="0"/>
+          <w:sz w:val="26"/>
+        </w:rPr>
+        <w:t>Phát triển ứng dụng web và mobile</w:t>
+      </w:r>
+    </w:p>
+    <w:p>
+      <w:pPr>
+        <w:pStyle w:val="ListBullet"/>
+        <w:spacing w:line="360" w:lineRule="auto"/>
+        <w:ind w:left="567"/>
+      </w:pPr>
+      <w:r>
+        <w:rPr>
+          <w:rFonts w:ascii="Times New Roman" w:hAnsi="Times New Roman" w:eastAsia="Times New Roman"/>
+          <w:b w:val="0"/>
+          <w:i w:val="0"/>
+          <w:sz w:val="26"/>
+        </w:rPr>
+        <w:t>Tích hợp hệ thống và DevOps</w:t>
+      </w:r>
+    </w:p>
+    <w:p>
+      <w:pPr>
+        <w:pStyle w:val="ListBullet"/>
+        <w:spacing w:line="360" w:lineRule="auto"/>
+        <w:ind w:left="567"/>
+      </w:pPr>
+      <w:r>
+        <w:rPr>
+          <w:rFonts w:ascii="Times New Roman" w:hAnsi="Times New Roman" w:eastAsia="Times New Roman"/>
+          <w:b w:val="0"/>
+          <w:i w:val="0"/>
+          <w:sz w:val="26"/>
+        </w:rPr>
+        <w:t>Tư vấn và chuyển giao công nghệ</w:t>
+      </w:r>
+    </w:p>
+    <w:p>
+      <w:pPr>
+        <w:spacing w:line="360" w:lineRule="auto"/>
+        <w:jc w:val="both"/>
+      </w:pPr>
+      <w:r>
+        <w:rPr>
+          <w:rFonts w:ascii="Times New Roman" w:hAnsi="Times New Roman" w:eastAsia="Times New Roman"/>
+          <w:b w:val="0"/>
+          <w:i w:val="0"/>
+          <w:sz w:val="26"/>
+        </w:rPr>
+        <w:t>Thông tin liên hệ:</w:t>
       </w:r>
     </w:p>
     <w:p>
@@ -2437,14 +2562,13 @@
           <w:i w:val="0"/>
           <w:sz w:val="26"/>
         </w:rPr>
-        <w:t>Lĩnh vực: Phát triển phần mềm gia công (Offshore Development)</w:t>
+        <w:t>Quy mô: Hơn 95 nhân viên (tính đến tháng 6/2024)</w:t>
       </w:r>
     </w:p>
     <w:p>
       <w:pPr>
-        <w:pStyle w:val="ListBullet"/>
         <w:spacing w:line="360" w:lineRule="auto"/>
-        <w:ind w:left="567"/>
+        <w:jc w:val="both"/>
       </w:pPr>
       <w:r>
         <w:rPr>
@@ -2453,7 +2577,198 @@
           <w:i w:val="0"/>
           <w:sz w:val="26"/>
         </w:rPr>
-        <w:t>Quy mô: Hơn 95 nhân viên (tính đến tháng 6/2024)</w:t>
+        <w:t>Cơ cấu tổ chức:</w:t>
+      </w:r>
+    </w:p>
+    <w:p>
+      <w:pPr>
+        <w:spacing w:line="360" w:lineRule="auto"/>
+        <w:ind w:firstLine="720"/>
+        <w:jc w:val="both"/>
+      </w:pPr>
+      <w:r>
+        <w:rPr>
+          <w:rFonts w:ascii="Times New Roman" w:hAnsi="Times New Roman" w:eastAsia="Times New Roman"/>
+          <w:b w:val="0"/>
+          <w:i w:val="0"/>
+          <w:sz w:val="26"/>
+        </w:rPr>
+        <w:t>Công ty được tổ chức theo mô hình chuẩn của doanh nghiệp phần mềm, với các bộ phận chính:</w:t>
+      </w:r>
+    </w:p>
+    <w:p>
+      <w:pPr>
+        <w:pStyle w:val="ListBullet"/>
+        <w:spacing w:line="360" w:lineRule="auto"/>
+        <w:ind w:left="567"/>
+      </w:pPr>
+      <w:r>
+        <w:rPr>
+          <w:rFonts w:ascii="Times New Roman" w:hAnsi="Times New Roman" w:eastAsia="Times New Roman"/>
+          <w:b w:val="0"/>
+          <w:i w:val="0"/>
+          <w:sz w:val="26"/>
+        </w:rPr>
+        <w:t>Ban Giám đốc: Điều hành và quản lý chiến lược công ty</w:t>
+      </w:r>
+    </w:p>
+    <w:p>
+      <w:pPr>
+        <w:pStyle w:val="ListBullet"/>
+        <w:spacing w:line="360" w:lineRule="auto"/>
+        <w:ind w:left="567"/>
+      </w:pPr>
+      <w:r>
+        <w:rPr>
+          <w:rFonts w:ascii="Times New Roman" w:hAnsi="Times New Roman" w:eastAsia="Times New Roman"/>
+          <w:b w:val="0"/>
+          <w:i w:val="0"/>
+          <w:sz w:val="26"/>
+        </w:rPr>
+        <w:t>Phòng Phát triển phần mềm (Development): Thiết kế và lập trình các dự án</w:t>
+      </w:r>
+    </w:p>
+    <w:p>
+      <w:pPr>
+        <w:pStyle w:val="ListBullet"/>
+        <w:spacing w:line="360" w:lineRule="auto"/>
+        <w:ind w:left="567"/>
+      </w:pPr>
+      <w:r>
+        <w:rPr>
+          <w:rFonts w:ascii="Times New Roman" w:hAnsi="Times New Roman" w:eastAsia="Times New Roman"/>
+          <w:b w:val="0"/>
+          <w:i w:val="0"/>
+          <w:sz w:val="26"/>
+        </w:rPr>
+        <w:t>Phòng Kiểm thử (QA/QC): Đảm bảo chất lượng sản phẩm</w:t>
+      </w:r>
+    </w:p>
+    <w:p>
+      <w:pPr>
+        <w:pStyle w:val="ListBullet"/>
+        <w:spacing w:line="360" w:lineRule="auto"/>
+        <w:ind w:left="567"/>
+      </w:pPr>
+      <w:r>
+        <w:rPr>
+          <w:rFonts w:ascii="Times New Roman" w:hAnsi="Times New Roman" w:eastAsia="Times New Roman"/>
+          <w:b w:val="0"/>
+          <w:i w:val="0"/>
+          <w:sz w:val="26"/>
+        </w:rPr>
+        <w:t>Phòng BrSE (Bridge System Engineer): Kết nối với khách hàng Nhật Bản</w:t>
+      </w:r>
+    </w:p>
+    <w:p>
+      <w:pPr>
+        <w:pStyle w:val="ListBullet"/>
+        <w:spacing w:line="360" w:lineRule="auto"/>
+        <w:ind w:left="567"/>
+      </w:pPr>
+      <w:r>
+        <w:rPr>
+          <w:rFonts w:ascii="Times New Roman" w:hAnsi="Times New Roman" w:eastAsia="Times New Roman"/>
+          <w:b w:val="0"/>
+          <w:i w:val="0"/>
+          <w:sz w:val="26"/>
+        </w:rPr>
+        <w:t>Phòng Nhân sự và Hành chính: Quản lý nguồn nhân lực</w:t>
+      </w:r>
+    </w:p>
+    <w:p>
+      <w:pPr>
+        <w:spacing w:line="360" w:lineRule="auto"/>
+        <w:jc w:val="both"/>
+      </w:pPr>
+      <w:r>
+        <w:rPr>
+          <w:rFonts w:ascii="Times New Roman" w:hAnsi="Times New Roman" w:eastAsia="Times New Roman"/>
+          <w:b w:val="0"/>
+          <w:i w:val="0"/>
+          <w:sz w:val="26"/>
+        </w:rPr>
+        <w:t>Quy mô và định hướng phát triển:</w:t>
+      </w:r>
+    </w:p>
+    <w:p>
+      <w:pPr>
+        <w:spacing w:line="360" w:lineRule="auto"/>
+        <w:ind w:firstLine="720"/>
+        <w:jc w:val="both"/>
+      </w:pPr>
+      <w:r>
+        <w:rPr>
+          <w:rFonts w:ascii="Times New Roman" w:hAnsi="Times New Roman" w:eastAsia="Times New Roman"/>
+          <w:b w:val="0"/>
+          <w:i w:val="0"/>
+          <w:sz w:val="26"/>
+        </w:rPr>
+        <w:t>Công ty hướng tới trở thành đối tác chiến lược tin cậy cho các doanh nghiệp Nhật Bản trong lĩnh vực phát triển phần mềm. Các mục tiêu chính bao gồm:</w:t>
+      </w:r>
+    </w:p>
+    <w:p>
+      <w:pPr>
+        <w:pStyle w:val="ListBullet"/>
+        <w:spacing w:line="360" w:lineRule="auto"/>
+        <w:ind w:left="567"/>
+      </w:pPr>
+      <w:r>
+        <w:rPr>
+          <w:rFonts w:ascii="Times New Roman" w:hAnsi="Times New Roman" w:eastAsia="Times New Roman"/>
+          <w:b w:val="0"/>
+          <w:i w:val="0"/>
+          <w:sz w:val="26"/>
+        </w:rPr>
+        <w:t>Mở rộng quy mô lên 200+ nhân viên vào năm 2027</w:t>
+      </w:r>
+    </w:p>
+    <w:p>
+      <w:pPr>
+        <w:pStyle w:val="ListBullet"/>
+        <w:spacing w:line="360" w:lineRule="auto"/>
+        <w:ind w:left="567"/>
+      </w:pPr>
+      <w:r>
+        <w:rPr>
+          <w:rFonts w:ascii="Times New Roman" w:hAnsi="Times New Roman" w:eastAsia="Times New Roman"/>
+          <w:b w:val="0"/>
+          <w:i w:val="0"/>
+          <w:sz w:val="26"/>
+        </w:rPr>
+        <w:t>Tăng cường hợp tác với khách hàng Nhật Bản lớn</w:t>
+      </w:r>
+    </w:p>
+    <w:p>
+      <w:pPr>
+        <w:pStyle w:val="ListBullet"/>
+        <w:spacing w:line="360" w:lineRule="auto"/>
+        <w:ind w:left="567"/>
+      </w:pPr>
+      <w:r>
+        <w:rPr>
+          <w:rFonts w:ascii="Times New Roman" w:hAnsi="Times New Roman" w:eastAsia="Times New Roman"/>
+          <w:b w:val="0"/>
+          <w:i w:val="0"/>
+          <w:sz w:val="26"/>
+        </w:rPr>
+        <w:t>Phát triển năng lực AI và Machine Learning trong các dự án</w:t>
+      </w:r>
+    </w:p>
+    <w:p>
+      <w:pPr>
+        <w:pStyle w:val="ListBullet"/>
+        <w:spacing w:line="360" w:lineRule="auto"/>
+        <w:ind w:left="567"/>
+      </w:pPr>
+      <w:r>
+        <w:rPr>
+          <w:rFonts w:ascii="Times New Roman" w:hAnsi="Times New Roman" w:eastAsia="Times New Roman"/>
+          <w:b w:val="0"/>
+          <w:i w:val="0"/>
+          <w:sz w:val="26"/>
+        </w:rPr>
+        <w:t>Xây dựng môi trường làm việc đạt chuẩn quốc tế</w:t>
       </w:r>
     </w:p>
     <w:p>
@@ -2484,14 +2799,13 @@
           <w:i w:val="0"/>
           <w:sz w:val="26"/>
         </w:rPr>
-        <w:t>Sinh viên được phân công vào bộ phận Development với vai trò Software Engineer. Nhiệm vụ chính của bộ phận bao gồm:</w:t>
+        <w:t>Sinh viên được phân công vào bộ phận Development với vai trò Software Engineer. Bộ phận thực tập tại công ty có các chức năng và nhiệm vụ chính sau đây:</w:t>
       </w:r>
     </w:p>
     <w:p>
       <w:pPr>
-        <w:pStyle w:val="ListBullet"/>
         <w:spacing w:line="360" w:lineRule="auto"/>
-        <w:ind w:left="567"/>
+        <w:jc w:val="both"/>
       </w:pPr>
       <w:r>
         <w:rPr>
@@ -2500,14 +2814,14 @@
           <w:i w:val="0"/>
           <w:sz w:val="26"/>
         </w:rPr>
-        <w:t>Thiết kế hệ thống phần mềm theo yêu cầu khách hàng</w:t>
+        <w:t>Tổ chức và quản lý chương trình thực tập:</w:t>
       </w:r>
     </w:p>
     <w:p>
       <w:pPr>
-        <w:pStyle w:val="ListBullet"/>
         <w:spacing w:line="360" w:lineRule="auto"/>
-        <w:ind w:left="567"/>
+        <w:ind w:firstLine="720"/>
+        <w:jc w:val="both"/>
       </w:pPr>
       <w:r>
         <w:rPr>
@@ -2516,14 +2830,13 @@
           <w:i w:val="0"/>
           <w:sz w:val="26"/>
         </w:rPr>
-        <w:t>Phát triển và bảo trì các ứng dụng web, mobile</w:t>
+        <w:t>Phối hợp với giảng viên hướng dẫn để lập kế hoạch, phân công nhiệm vụ thực tập cho sinh viên. Đảm bảo thực tập phù hợp với chương trình đào tạo, đáp ứng yêu cầu về thời lượng, nội dung chuyên môn và mục tiêu phát triển kỹ năng thực tiễn.</w:t>
       </w:r>
     </w:p>
     <w:p>
       <w:pPr>
-        <w:pStyle w:val="ListBullet"/>
         <w:spacing w:line="360" w:lineRule="auto"/>
-        <w:ind w:left="567"/>
+        <w:jc w:val="both"/>
       </w:pPr>
       <w:r>
         <w:rPr>
@@ -2532,14 +2845,14 @@
           <w:i w:val="0"/>
           <w:sz w:val="26"/>
         </w:rPr>
-        <w:t>Kiểm thử và đảm bảo chất lượng sản phẩm</w:t>
+        <w:t>Hướng dẫn và giám sát sinh viên thực tập:</w:t>
       </w:r>
     </w:p>
     <w:p>
       <w:pPr>
-        <w:pStyle w:val="ListBullet"/>
         <w:spacing w:line="360" w:lineRule="auto"/>
-        <w:ind w:left="567"/>
+        <w:ind w:firstLine="720"/>
+        <w:jc w:val="both"/>
       </w:pPr>
       <w:r>
         <w:rPr>
@@ -2548,7 +2861,69 @@
           <w:i w:val="0"/>
           <w:sz w:val="26"/>
         </w:rPr>
-        <w:t>Tích hợp và triển khai hệ thống</w:t>
+        <w:t>Hướng dẫn sinh viên thực hiện các công việc thiết kế hệ thống, viết tài liệu kỹ thuật, tham gia vào quy trình review và cải tiến chất lượng. Tổ chức các buổi training định kỳ, kiểm tra tiến độ và góp ý chuyên môn để đảm bảo chất lượng công việc.</w:t>
+      </w:r>
+    </w:p>
+    <w:p>
+      <w:pPr>
+        <w:spacing w:line="360" w:lineRule="auto"/>
+        <w:jc w:val="both"/>
+      </w:pPr>
+      <w:r>
+        <w:rPr>
+          <w:rFonts w:ascii="Times New Roman" w:hAnsi="Times New Roman" w:eastAsia="Times New Roman"/>
+          <w:b w:val="0"/>
+          <w:i w:val="0"/>
+          <w:sz w:val="26"/>
+        </w:rPr>
+        <w:t>Cung cấp điều kiện cơ sở vật chất và tài nguyên hỗ trợ:</w:t>
+      </w:r>
+    </w:p>
+    <w:p>
+      <w:pPr>
+        <w:spacing w:line="360" w:lineRule="auto"/>
+        <w:ind w:firstLine="720"/>
+        <w:jc w:val="both"/>
+      </w:pPr>
+      <w:r>
+        <w:rPr>
+          <w:rFonts w:ascii="Times New Roman" w:hAnsi="Times New Roman" w:eastAsia="Times New Roman"/>
+          <w:b w:val="0"/>
+          <w:i w:val="0"/>
+          <w:sz w:val="26"/>
+        </w:rPr>
+        <w:t>Cung cấp máy tính, phần mềm chuyên dụng (IntelliJ IDEA, VS Code, Oracle Database, các công cụ thiết kế), tài liệu tham khảo và môi trường phát triển. Hỗ trợ sinh viên tiếp cận các dự án thực tế của công ty.</w:t>
+      </w:r>
+    </w:p>
+    <w:p>
+      <w:pPr>
+        <w:spacing w:line="360" w:lineRule="auto"/>
+        <w:jc w:val="both"/>
+      </w:pPr>
+      <w:r>
+        <w:rPr>
+          <w:rFonts w:ascii="Times New Roman" w:hAnsi="Times New Roman" w:eastAsia="Times New Roman"/>
+          <w:b w:val="0"/>
+          <w:i w:val="0"/>
+          <w:sz w:val="26"/>
+        </w:rPr>
+        <w:t>Đánh giá và phản hồi:</w:t>
+      </w:r>
+    </w:p>
+    <w:p>
+      <w:pPr>
+        <w:spacing w:line="360" w:lineRule="auto"/>
+        <w:ind w:firstLine="720"/>
+        <w:jc w:val="both"/>
+      </w:pPr>
+      <w:r>
+        <w:rPr>
+          <w:rFonts w:ascii="Times New Roman" w:hAnsi="Times New Roman" w:eastAsia="Times New Roman"/>
+          <w:b w:val="0"/>
+          <w:i w:val="0"/>
+          <w:sz w:val="26"/>
+        </w:rPr>
+        <w:t>Tham gia đánh giá kết quả thực tập dựa trên các tiêu chí: chất lượng thiết kế, tinh thần học hỏi, khả năng làm việc nhóm và thái độ làm việc. Phối hợp với giảng viên hướng dẫn để đưa ra nhận xét cuối cùng.</w:t>
       </w:r>
     </w:p>
     <w:p>
@@ -2569,7 +2944,6 @@
     <w:p>
       <w:pPr>
         <w:spacing w:line="360" w:lineRule="auto"/>
-        <w:ind w:firstLine="720"/>
         <w:jc w:val="both"/>
       </w:pPr>
       <w:r>
@@ -2579,7 +2953,7 @@
           <w:i w:val="0"/>
           <w:sz w:val="26"/>
         </w:rPr>
-        <w:t>Công ty áp dụng mô hình làm việc hybrid, kết hợp giữa làm việc tại văn phòng và làm việc từ xa. Quy trình phát triển phần mềm theo mô hình Agile/Scrum với các sprint kéo dài 2 tuần.</w:t>
+        <w:t>Môi trường làm việc:</w:t>
       </w:r>
     </w:p>
     <w:p>
@@ -2595,7 +2969,182 @@
           <w:i w:val="0"/>
           <w:sz w:val="26"/>
         </w:rPr>
-        <w:t>Môi trường làm việc chuyên nghiệp, năng động với đội ngũ nhân viên trẻ trung. Công ty có văn hóa chia sẻ kiến thức thông qua các buổi training nội bộ và hỗ trợ nhân viên phát triển kỹ năng chuyên môn.</w:t>
+        <w:t>Công ty có văn phòng hiện đại tại Tầng 3, Tòa nhà Luxury, Số 99 Võ Chí Công, Quận Tây Hồ, Hà Nội. Môi trường làm việc được trang bị đầy đủ:</w:t>
+      </w:r>
+    </w:p>
+    <w:p>
+      <w:pPr>
+        <w:pStyle w:val="ListBullet"/>
+        <w:spacing w:line="360" w:lineRule="auto"/>
+        <w:ind w:left="567"/>
+      </w:pPr>
+      <w:r>
+        <w:rPr>
+          <w:rFonts w:ascii="Times New Roman" w:hAnsi="Times New Roman" w:eastAsia="Times New Roman"/>
+          <w:b w:val="0"/>
+          <w:i w:val="0"/>
+          <w:sz w:val="26"/>
+        </w:rPr>
+        <w:t>Hệ thống máy tính cấu hình cao, phòng họp với thiết bị video conference</w:t>
+      </w:r>
+    </w:p>
+    <w:p>
+      <w:pPr>
+        <w:pStyle w:val="ListBullet"/>
+        <w:spacing w:line="360" w:lineRule="auto"/>
+        <w:ind w:left="567"/>
+      </w:pPr>
+      <w:r>
+        <w:rPr>
+          <w:rFonts w:ascii="Times New Roman" w:hAnsi="Times New Roman" w:eastAsia="Times New Roman"/>
+          <w:b w:val="0"/>
+          <w:i w:val="0"/>
+          <w:sz w:val="26"/>
+        </w:rPr>
+        <w:t>Không gian làm việc thoáng đãng, có Wi-Fi tốc độ cao</w:t>
+      </w:r>
+    </w:p>
+    <w:p>
+      <w:pPr>
+        <w:pStyle w:val="ListBullet"/>
+        <w:spacing w:line="360" w:lineRule="auto"/>
+        <w:ind w:left="567"/>
+      </w:pPr>
+      <w:r>
+        <w:rPr>
+          <w:rFonts w:ascii="Times New Roman" w:hAnsi="Times New Roman" w:eastAsia="Times New Roman"/>
+          <w:b w:val="0"/>
+          <w:i w:val="0"/>
+          <w:sz w:val="26"/>
+        </w:rPr>
+        <w:t>Môi trường thân thiện, chuyên nghiệp với đội ngũ nhân viên trẻ trung</w:t>
+      </w:r>
+    </w:p>
+    <w:p>
+      <w:pPr>
+        <w:pStyle w:val="ListBullet"/>
+        <w:spacing w:line="360" w:lineRule="auto"/>
+        <w:ind w:left="567"/>
+      </w:pPr>
+      <w:r>
+        <w:rPr>
+          <w:rFonts w:ascii="Times New Roman" w:hAnsi="Times New Roman" w:eastAsia="Times New Roman"/>
+          <w:b w:val="0"/>
+          <w:i w:val="0"/>
+          <w:sz w:val="26"/>
+        </w:rPr>
+        <w:t>Văn hóa chia sẻ kiến thức qua các buổi training nội bộ hàng tuần</w:t>
+      </w:r>
+    </w:p>
+    <w:p>
+      <w:pPr>
+        <w:spacing w:line="360" w:lineRule="auto"/>
+        <w:jc w:val="both"/>
+      </w:pPr>
+      <w:r>
+        <w:rPr>
+          <w:rFonts w:ascii="Times New Roman" w:hAnsi="Times New Roman" w:eastAsia="Times New Roman"/>
+          <w:b w:val="0"/>
+          <w:i w:val="0"/>
+          <w:sz w:val="26"/>
+        </w:rPr>
+        <w:t>Quy trình công tác:</w:t>
+      </w:r>
+    </w:p>
+    <w:p>
+      <w:pPr>
+        <w:spacing w:line="360" w:lineRule="auto"/>
+        <w:ind w:firstLine="720"/>
+        <w:jc w:val="both"/>
+      </w:pPr>
+      <w:r>
+        <w:rPr>
+          <w:rFonts w:ascii="Times New Roman" w:hAnsi="Times New Roman" w:eastAsia="Times New Roman"/>
+          <w:b w:val="0"/>
+          <w:i w:val="0"/>
+          <w:sz w:val="26"/>
+        </w:rPr>
+        <w:t>Công ty áp dụng mô hình làm việc hybrid, kết hợp giữa làm việc tại văn phòng và làm việc từ xa. Quy trình phát triển phần mềm theo mô hình Agile/Scrum với các đặc điểm:</w:t>
+      </w:r>
+    </w:p>
+    <w:p>
+      <w:pPr>
+        <w:pStyle w:val="ListBullet"/>
+        <w:spacing w:line="360" w:lineRule="auto"/>
+        <w:ind w:left="567"/>
+      </w:pPr>
+      <w:r>
+        <w:rPr>
+          <w:rFonts w:ascii="Times New Roman" w:hAnsi="Times New Roman" w:eastAsia="Times New Roman"/>
+          <w:b w:val="0"/>
+          <w:i w:val="0"/>
+          <w:sz w:val="26"/>
+        </w:rPr>
+        <w:t>Sprint 2 tuần với daily standup meeting hàng ngày</w:t>
+      </w:r>
+    </w:p>
+    <w:p>
+      <w:pPr>
+        <w:pStyle w:val="ListBullet"/>
+        <w:spacing w:line="360" w:lineRule="auto"/>
+        <w:ind w:left="567"/>
+      </w:pPr>
+      <w:r>
+        <w:rPr>
+          <w:rFonts w:ascii="Times New Roman" w:hAnsi="Times New Roman" w:eastAsia="Times New Roman"/>
+          <w:b w:val="0"/>
+          <w:i w:val="0"/>
+          <w:sz w:val="26"/>
+        </w:rPr>
+        <w:t>Quy trình review nhiều cấp: Leader Review → Customer Review → End-user Review</w:t>
+      </w:r>
+    </w:p>
+    <w:p>
+      <w:pPr>
+        <w:pStyle w:val="ListBullet"/>
+        <w:spacing w:line="360" w:lineRule="auto"/>
+        <w:ind w:left="567"/>
+      </w:pPr>
+      <w:r>
+        <w:rPr>
+          <w:rFonts w:ascii="Times New Roman" w:hAnsi="Times New Roman" w:eastAsia="Times New Roman"/>
+          <w:b w:val="0"/>
+          <w:i w:val="0"/>
+          <w:sz w:val="26"/>
+        </w:rPr>
+        <w:t>Hệ thống quản lý task bằng Backlog (công cụ quản lý dự án của Nhật)</w:t>
+      </w:r>
+    </w:p>
+    <w:p>
+      <w:pPr>
+        <w:pStyle w:val="ListBullet"/>
+        <w:spacing w:line="360" w:lineRule="auto"/>
+        <w:ind w:left="567"/>
+      </w:pPr>
+      <w:r>
+        <w:rPr>
+          <w:rFonts w:ascii="Times New Roman" w:hAnsi="Times New Roman" w:eastAsia="Times New Roman"/>
+          <w:b w:val="0"/>
+          <w:i w:val="0"/>
+          <w:sz w:val="26"/>
+        </w:rPr>
+        <w:t>Sử dụng Git cho quản lý mã nguồn và tài liệu</w:t>
+      </w:r>
+    </w:p>
+    <w:p>
+      <w:pPr>
+        <w:pStyle w:val="ListBullet"/>
+        <w:spacing w:line="360" w:lineRule="auto"/>
+        <w:ind w:left="567"/>
+      </w:pPr>
+      <w:r>
+        <w:rPr>
+          <w:rFonts w:ascii="Times New Roman" w:hAnsi="Times New Roman" w:eastAsia="Times New Roman"/>
+          <w:b w:val="0"/>
+          <w:i w:val="0"/>
+          <w:sz w:val="26"/>
+        </w:rPr>
+        <w:t>Thời gian làm việc linh hoạt, tập trung vào kết quả</w:t>
       </w:r>
     </w:p>
     <w:p>
@@ -2646,14 +3195,14 @@
           <w:i w:val="0"/>
           <w:sz w:val="26"/>
         </w:rPr>
-        <w:t>Mục tiêu của đợt thực tập:</w:t>
+        <w:t>Mục tiêu của đợt thực tập nhằm giúp sinh viên củng cố và vận dụng những kiến thức lý thuyết đã học vào môi trường làm việc thực tế, qua đó nâng cao năng lực chuyên môn và kỹ năng nghề nghiệp trong lĩnh vực công nghệ thông tin.</w:t>
       </w:r>
     </w:p>
     <w:p>
       <w:pPr>
-        <w:pStyle w:val="ListBullet"/>
         <w:spacing w:line="360" w:lineRule="auto"/>
-        <w:ind w:left="567"/>
+        <w:ind w:firstLine="720"/>
+        <w:jc w:val="both"/>
       </w:pPr>
       <w:r>
         <w:rPr>
@@ -2662,7 +3211,7 @@
           <w:i w:val="0"/>
           <w:sz w:val="26"/>
         </w:rPr>
-        <w:t>Tiếp cận môi trường doanh nghiệp và quy trình phát triển phần mềm chuyên nghiệp</w:t>
+        <w:t>Cụ thể, đợt thực tập hướng tới các mục tiêu sau:</w:t>
       </w:r>
     </w:p>
     <w:p>
@@ -2678,7 +3227,7 @@
           <w:i w:val="0"/>
           <w:sz w:val="26"/>
         </w:rPr>
-        <w:t>Áp dụng kiến thức đã học vào thực tế công việc thiết kế hệ thống</w:t>
+        <w:t>Giúp sinh viên hiểu rõ hơn về môi trường làm việc, quy trình công tác và yêu cầu chuyên môn trong lĩnh vực phát triển phần mềm offshore</w:t>
       </w:r>
     </w:p>
     <w:p>
@@ -2694,7 +3243,7 @@
           <w:i w:val="0"/>
           <w:sz w:val="26"/>
         </w:rPr>
-        <w:t>Rèn luyện kỹ năng thiết kế cơ sở dữ liệu, màn hình, API và batch processing</w:t>
+        <w:t>Rèn luyện kỹ năng thiết kế hệ thống: cơ sở dữ liệu, màn hình, API và batch processing</w:t>
       </w:r>
     </w:p>
     <w:p>
@@ -2710,7 +3259,7 @@
           <w:i w:val="0"/>
           <w:sz w:val="26"/>
         </w:rPr>
-        <w:t>Học cách sử dụng AI trong quy trình kiểm tra chất lượng</w:t>
+        <w:t>Nâng cao kỹ năng làm việc độc lập, làm việc nhóm, quản lý thời gian và báo cáo công việc</w:t>
       </w:r>
     </w:p>
     <w:p>
@@ -2726,7 +3275,55 @@
           <w:i w:val="0"/>
           <w:sz w:val="26"/>
         </w:rPr>
-        <w:t>Chuẩn bị nền tảng kiến thức cho đồ án tốt nghiệp</w:t>
+        <w:t>Tạo điều kiện cho sinh viên tiếp cận với các công nghệ, công cụ và phương pháp thiết kế phần mềm hiện đại theo tiêu chuẩn Nhật Bản</w:t>
+      </w:r>
+    </w:p>
+    <w:p>
+      <w:pPr>
+        <w:pStyle w:val="ListBullet"/>
+        <w:spacing w:line="360" w:lineRule="auto"/>
+        <w:ind w:left="567"/>
+      </w:pPr>
+      <w:r>
+        <w:rPr>
+          <w:rFonts w:ascii="Times New Roman" w:hAnsi="Times New Roman" w:eastAsia="Times New Roman"/>
+          <w:b w:val="0"/>
+          <w:i w:val="0"/>
+          <w:sz w:val="26"/>
+        </w:rPr>
+        <w:t>Học cách sử dụng AI (Claude AI) hỗ trợ kiểm tra chất lượng thiết kế</w:t>
+      </w:r>
+    </w:p>
+    <w:p>
+      <w:pPr>
+        <w:pStyle w:val="ListBullet"/>
+        <w:spacing w:line="360" w:lineRule="auto"/>
+        <w:ind w:left="567"/>
+      </w:pPr>
+      <w:r>
+        <w:rPr>
+          <w:rFonts w:ascii="Times New Roman" w:hAnsi="Times New Roman" w:eastAsia="Times New Roman"/>
+          <w:b w:val="0"/>
+          <w:i w:val="0"/>
+          <w:sz w:val="26"/>
+        </w:rPr>
+        <w:t>Chuẩn bị nền tảng kiến thức và kỹ năng cần thiết cho đồ án tốt nghiệp cũng như công việc sau khi ra trường</w:t>
+      </w:r>
+    </w:p>
+    <w:p>
+      <w:pPr>
+        <w:spacing w:line="360" w:lineRule="auto"/>
+        <w:ind w:firstLine="720"/>
+        <w:jc w:val="both"/>
+      </w:pPr>
+      <w:r>
+        <w:rPr>
+          <w:rFonts w:ascii="Times New Roman" w:hAnsi="Times New Roman" w:eastAsia="Times New Roman"/>
+          <w:b w:val="0"/>
+          <w:i w:val="0"/>
+          <w:sz w:val="26"/>
+        </w:rPr>
+        <w:t>Yêu cầu của đợt thực tập là sinh viên phải thực hiện đầy đủ kế hoạch thực tập đã đề ra, chấp hành nghiêm túc nội quy của công ty, hoàn thành các nhiệm vụ được giao, báo cáo tiến độ đúng thời hạn và tổng hợp kết quả thực tập thành báo cáo theo đúng quy định của Nhà trường.</w:t>
       </w:r>
     </w:p>
     <w:p>
@@ -2742,6 +3339,22 @@
           <w:sz w:val="26"/>
         </w:rPr>
         <w:t>2.2. Kế hoạch thực tập</w:t>
+      </w:r>
+    </w:p>
+    <w:p>
+      <w:pPr>
+        <w:spacing w:line="360" w:lineRule="auto"/>
+        <w:ind w:firstLine="720"/>
+        <w:jc w:val="both"/>
+      </w:pPr>
+      <w:r>
+        <w:rPr>
+          <w:rFonts w:ascii="Times New Roman" w:hAnsi="Times New Roman" w:eastAsia="Times New Roman"/>
+          <w:b w:val="0"/>
+          <w:i w:val="0"/>
+          <w:sz w:val="26"/>
+        </w:rPr>
+        <w:t>Bảng kế hoạch thực tập được xây dựng theo từng tuần nhằm đảm bảo tiến độ và chất lượng công việc trong suốt thời gian thực tập.</w:t>
       </w:r>
     </w:p>
     <w:p>
@@ -2788,7 +3401,7 @@
           <w:i/>
           <w:sz w:val="24"/>
         </w:rPr>
-        <w:t>. Kế hoạch thực tập theo tuần</w:t>
+        <w:t>. Kế hoạch thực tập chi tiết</w:t>
       </w:r>
     </w:p>
     <w:tbl>
@@ -2799,13 +3412,14 @@
         <w:tblLook w:firstColumn="1" w:firstRow="1" w:lastColumn="0" w:lastRow="0" w:noHBand="0" w:noVBand="1" w:val="04A0"/>
       </w:tblPr>
       <w:tblGrid>
-        <w:gridCol w:w="4702"/>
-        <w:gridCol w:w="4702"/>
+        <w:gridCol w:w="3135"/>
+        <w:gridCol w:w="3135"/>
+        <w:gridCol w:w="3135"/>
       </w:tblGrid>
       <w:tr>
         <w:tc>
           <w:tcPr>
-            <w:tcW w:type="dxa" w:w="1701"/>
+            <w:tcW w:type="dxa" w:w="1134"/>
             <w:shd w:fill="D9E2F3"/>
           </w:tcPr>
           <w:p>
@@ -2825,7 +3439,7 @@
         </w:tc>
         <w:tc>
           <w:tcPr>
-            <w:tcW w:type="dxa" w:w="7370"/>
+            <w:tcW w:type="dxa" w:w="1984"/>
             <w:shd w:fill="D9E2F3"/>
           </w:tcPr>
           <w:p>
@@ -2839,7 +3453,27 @@
                 <w:i w:val="0"/>
                 <w:sz w:val="24"/>
               </w:rPr>
-              <w:t>Nội dung công việc</w:t>
+              <w:t>Thời gian</w:t>
+            </w:r>
+          </w:p>
+        </w:tc>
+        <w:tc>
+          <w:tcPr>
+            <w:tcW w:type="dxa" w:w="5953"/>
+            <w:shd w:fill="D9E2F3"/>
+          </w:tcPr>
+          <w:p>
+            <w:pPr>
+              <w:jc w:val="center"/>
+            </w:pPr>
+            <w:r>
+              <w:rPr>
+                <w:rFonts w:ascii="Times New Roman" w:hAnsi="Times New Roman" w:eastAsia="Times New Roman"/>
+                <w:b/>
+                <w:i w:val="0"/>
+                <w:sz w:val="24"/>
+              </w:rPr>
+              <w:t>Nội dung công việc chính</w:t>
             </w:r>
           </w:p>
         </w:tc>
@@ -2847,7 +3481,7 @@
       <w:tr>
         <w:tc>
           <w:tcPr>
-            <w:tcW w:type="dxa" w:w="1701"/>
+            <w:tcW w:type="dxa" w:w="1134"/>
           </w:tcPr>
           <w:p>
             <w:r>
@@ -2857,13 +3491,13 @@
                 <w:i w:val="0"/>
                 <w:sz w:val="24"/>
               </w:rPr>
-              <w:t>1-2</w:t>
+              <w:t>1</w:t>
             </w:r>
           </w:p>
         </w:tc>
         <w:tc>
           <w:tcPr>
-            <w:tcW w:type="dxa" w:w="7370"/>
+            <w:tcW w:type="dxa" w:w="1984"/>
           </w:tcPr>
           <w:p>
             <w:r>
@@ -2873,15 +3507,13 @@
                 <w:i w:val="0"/>
                 <w:sz w:val="24"/>
               </w:rPr>
-              <w:t>Làm quen môi trường, tìm hiểu dự án, training thiết kế DB</w:t>
+              <w:t>29/12 – 04/01</w:t>
             </w:r>
           </w:p>
         </w:tc>
-      </w:tr>
-      <w:tr>
         <w:tc>
           <w:tcPr>
-            <w:tcW w:type="dxa" w:w="1701"/>
+            <w:tcW w:type="dxa" w:w="5953"/>
           </w:tcPr>
           <w:p>
             <w:r>
@@ -2891,13 +3523,15 @@
                 <w:i w:val="0"/>
                 <w:sz w:val="24"/>
               </w:rPr>
-              <w:t>3-4</w:t>
+              <w:t>Làm quen môi trường, tìm hiểu dự án, ôn tập kiến thức</w:t>
             </w:r>
           </w:p>
         </w:tc>
+      </w:tr>
+      <w:tr>
         <w:tc>
           <w:tcPr>
-            <w:tcW w:type="dxa" w:w="7370"/>
+            <w:tcW w:type="dxa" w:w="1134"/>
           </w:tcPr>
           <w:p>
             <w:r>
@@ -2907,15 +3541,13 @@
                 <w:i w:val="0"/>
                 <w:sz w:val="24"/>
               </w:rPr>
-              <w:t>Thực hành thiết kế cơ sở dữ liệu</w:t>
+              <w:t>2</w:t>
             </w:r>
           </w:p>
         </w:tc>
-      </w:tr>
-      <w:tr>
         <w:tc>
           <w:tcPr>
-            <w:tcW w:type="dxa" w:w="1701"/>
+            <w:tcW w:type="dxa" w:w="1984"/>
           </w:tcPr>
           <w:p>
             <w:r>
@@ -2925,13 +3557,13 @@
                 <w:i w:val="0"/>
                 <w:sz w:val="24"/>
               </w:rPr>
-              <w:t>5-6</w:t>
+              <w:t>05/01 – 11/01</w:t>
             </w:r>
           </w:p>
         </w:tc>
         <w:tc>
           <w:tcPr>
-            <w:tcW w:type="dxa" w:w="7370"/>
+            <w:tcW w:type="dxa" w:w="5953"/>
           </w:tcPr>
           <w:p>
             <w:r>
@@ -2941,7 +3573,7 @@
                 <w:i w:val="0"/>
                 <w:sz w:val="24"/>
               </w:rPr>
-              <w:t>Training và thực hành thiết kế màn hình</w:t>
+              <w:t>Training thiết kế cơ sở dữ liệu (DB Design)</w:t>
             </w:r>
           </w:p>
         </w:tc>
@@ -2949,7 +3581,7 @@
       <w:tr>
         <w:tc>
           <w:tcPr>
-            <w:tcW w:type="dxa" w:w="1701"/>
+            <w:tcW w:type="dxa" w:w="1134"/>
           </w:tcPr>
           <w:p>
             <w:r>
@@ -2959,13 +3591,179 @@
                 <w:i w:val="0"/>
                 <w:sz w:val="24"/>
               </w:rPr>
-              <w:t>7-8</w:t>
+              <w:t>3</w:t>
             </w:r>
           </w:p>
         </w:tc>
         <w:tc>
           <w:tcPr>
-            <w:tcW w:type="dxa" w:w="7370"/>
+            <w:tcW w:type="dxa" w:w="1984"/>
+          </w:tcPr>
+          <w:p>
+            <w:r>
+              <w:rPr>
+                <w:rFonts w:ascii="Times New Roman" w:hAnsi="Times New Roman" w:eastAsia="Times New Roman"/>
+                <w:b w:val="0"/>
+                <w:i w:val="0"/>
+                <w:sz w:val="24"/>
+              </w:rPr>
+              <w:t>12/01 – 18/01</w:t>
+            </w:r>
+          </w:p>
+        </w:tc>
+        <w:tc>
+          <w:tcPr>
+            <w:tcW w:type="dxa" w:w="5953"/>
+          </w:tcPr>
+          <w:p>
+            <w:r>
+              <w:rPr>
+                <w:rFonts w:ascii="Times New Roman" w:hAnsi="Times New Roman" w:eastAsia="Times New Roman"/>
+                <w:b w:val="0"/>
+                <w:i w:val="0"/>
+                <w:sz w:val="24"/>
+              </w:rPr>
+              <w:t>Thực hành thiết kế bảng, index, constraints</w:t>
+            </w:r>
+          </w:p>
+        </w:tc>
+      </w:tr>
+      <w:tr>
+        <w:tc>
+          <w:tcPr>
+            <w:tcW w:type="dxa" w:w="1134"/>
+          </w:tcPr>
+          <w:p>
+            <w:r>
+              <w:rPr>
+                <w:rFonts w:ascii="Times New Roman" w:hAnsi="Times New Roman" w:eastAsia="Times New Roman"/>
+                <w:b w:val="0"/>
+                <w:i w:val="0"/>
+                <w:sz w:val="24"/>
+              </w:rPr>
+              <w:t>4</w:t>
+            </w:r>
+          </w:p>
+        </w:tc>
+        <w:tc>
+          <w:tcPr>
+            <w:tcW w:type="dxa" w:w="1984"/>
+          </w:tcPr>
+          <w:p>
+            <w:r>
+              <w:rPr>
+                <w:rFonts w:ascii="Times New Roman" w:hAnsi="Times New Roman" w:eastAsia="Times New Roman"/>
+                <w:b w:val="0"/>
+                <w:i w:val="0"/>
+                <w:sz w:val="24"/>
+              </w:rPr>
+              <w:t>19/01 – 25/01</w:t>
+            </w:r>
+          </w:p>
+        </w:tc>
+        <w:tc>
+          <w:tcPr>
+            <w:tcW w:type="dxa" w:w="5953"/>
+          </w:tcPr>
+          <w:p>
+            <w:r>
+              <w:rPr>
+                <w:rFonts w:ascii="Times New Roman" w:hAnsi="Times New Roman" w:eastAsia="Times New Roman"/>
+                <w:b w:val="0"/>
+                <w:i w:val="0"/>
+                <w:sz w:val="24"/>
+              </w:rPr>
+              <w:t>Training và thực hành thiết kế màn hình (Screen Design)</w:t>
+            </w:r>
+          </w:p>
+        </w:tc>
+      </w:tr>
+      <w:tr>
+        <w:tc>
+          <w:tcPr>
+            <w:tcW w:type="dxa" w:w="1134"/>
+          </w:tcPr>
+          <w:p>
+            <w:r>
+              <w:rPr>
+                <w:rFonts w:ascii="Times New Roman" w:hAnsi="Times New Roman" w:eastAsia="Times New Roman"/>
+                <w:b w:val="0"/>
+                <w:i w:val="0"/>
+                <w:sz w:val="24"/>
+              </w:rPr>
+              <w:t>5</w:t>
+            </w:r>
+          </w:p>
+        </w:tc>
+        <w:tc>
+          <w:tcPr>
+            <w:tcW w:type="dxa" w:w="1984"/>
+          </w:tcPr>
+          <w:p>
+            <w:r>
+              <w:rPr>
+                <w:rFonts w:ascii="Times New Roman" w:hAnsi="Times New Roman" w:eastAsia="Times New Roman"/>
+                <w:b w:val="0"/>
+                <w:i w:val="0"/>
+                <w:sz w:val="24"/>
+              </w:rPr>
+              <w:t>26/01 – 01/02</w:t>
+            </w:r>
+          </w:p>
+        </w:tc>
+        <w:tc>
+          <w:tcPr>
+            <w:tcW w:type="dxa" w:w="5953"/>
+          </w:tcPr>
+          <w:p>
+            <w:r>
+              <w:rPr>
+                <w:rFonts w:ascii="Times New Roman" w:hAnsi="Times New Roman" w:eastAsia="Times New Roman"/>
+                <w:b w:val="0"/>
+                <w:i w:val="0"/>
+                <w:sz w:val="24"/>
+              </w:rPr>
+              <w:t>Hoàn thiện Screen Design, bắt đầu API Design</w:t>
+            </w:r>
+          </w:p>
+        </w:tc>
+      </w:tr>
+      <w:tr>
+        <w:tc>
+          <w:tcPr>
+            <w:tcW w:type="dxa" w:w="1134"/>
+          </w:tcPr>
+          <w:p>
+            <w:r>
+              <w:rPr>
+                <w:rFonts w:ascii="Times New Roman" w:hAnsi="Times New Roman" w:eastAsia="Times New Roman"/>
+                <w:b w:val="0"/>
+                <w:i w:val="0"/>
+                <w:sz w:val="24"/>
+              </w:rPr>
+              <w:t>6</w:t>
+            </w:r>
+          </w:p>
+        </w:tc>
+        <w:tc>
+          <w:tcPr>
+            <w:tcW w:type="dxa" w:w="1984"/>
+          </w:tcPr>
+          <w:p>
+            <w:r>
+              <w:rPr>
+                <w:rFonts w:ascii="Times New Roman" w:hAnsi="Times New Roman" w:eastAsia="Times New Roman"/>
+                <w:b w:val="0"/>
+                <w:i w:val="0"/>
+                <w:sz w:val="24"/>
+              </w:rPr>
+              <w:t>02/02 – 08/02</w:t>
+            </w:r>
+          </w:p>
+        </w:tc>
+        <w:tc>
+          <w:tcPr>
+            <w:tcW w:type="dxa" w:w="5953"/>
           </w:tcPr>
           <w:p>
             <w:r>
@@ -2983,7 +3781,7 @@
       <w:tr>
         <w:tc>
           <w:tcPr>
-            <w:tcW w:type="dxa" w:w="1701"/>
+            <w:tcW w:type="dxa" w:w="1134"/>
           </w:tcPr>
           <w:p>
             <w:r>
@@ -2993,13 +3791,29 @@
                 <w:i w:val="0"/>
                 <w:sz w:val="24"/>
               </w:rPr>
-              <w:t>9-10</w:t>
+              <w:t>7</w:t>
             </w:r>
           </w:p>
         </w:tc>
         <w:tc>
           <w:tcPr>
-            <w:tcW w:type="dxa" w:w="7370"/>
+            <w:tcW w:type="dxa" w:w="1984"/>
+          </w:tcPr>
+          <w:p>
+            <w:r>
+              <w:rPr>
+                <w:rFonts w:ascii="Times New Roman" w:hAnsi="Times New Roman" w:eastAsia="Times New Roman"/>
+                <w:b w:val="0"/>
+                <w:i w:val="0"/>
+                <w:sz w:val="24"/>
+              </w:rPr>
+              <w:t>09/02 – 15/02</w:t>
+            </w:r>
+          </w:p>
+        </w:tc>
+        <w:tc>
+          <w:tcPr>
+            <w:tcW w:type="dxa" w:w="5953"/>
           </w:tcPr>
           <w:p>
             <w:r>
@@ -3017,7 +3831,7 @@
       <w:tr>
         <w:tc>
           <w:tcPr>
-            <w:tcW w:type="dxa" w:w="1701"/>
+            <w:tcW w:type="dxa" w:w="1134"/>
           </w:tcPr>
           <w:p>
             <w:r>
@@ -3027,13 +3841,13 @@
                 <w:i w:val="0"/>
                 <w:sz w:val="24"/>
               </w:rPr>
-              <w:t>11-12</w:t>
+              <w:t>8</w:t>
             </w:r>
           </w:p>
         </w:tc>
         <w:tc>
           <w:tcPr>
-            <w:tcW w:type="dxa" w:w="7370"/>
+            <w:tcW w:type="dxa" w:w="1984"/>
           </w:tcPr>
           <w:p>
             <w:r>
@@ -3043,7 +3857,123 @@
                 <w:i w:val="0"/>
                 <w:sz w:val="24"/>
               </w:rPr>
-              <w:t>Thiết kế độc lập, hoàn thành báo cáo</w:t>
+              <w:t>16/02 – 22/02</w:t>
+            </w:r>
+          </w:p>
+        </w:tc>
+        <w:tc>
+          <w:tcPr>
+            <w:tcW w:type="dxa" w:w="5953"/>
+          </w:tcPr>
+          <w:p>
+            <w:r>
+              <w:rPr>
+                <w:rFonts w:ascii="Times New Roman" w:hAnsi="Times New Roman" w:eastAsia="Times New Roman"/>
+                <w:b w:val="0"/>
+                <w:i w:val="0"/>
+                <w:sz w:val="24"/>
+              </w:rPr>
+              <w:t>Thực hành thiết kế Batch Processing</w:t>
+            </w:r>
+          </w:p>
+        </w:tc>
+      </w:tr>
+      <w:tr>
+        <w:tc>
+          <w:tcPr>
+            <w:tcW w:type="dxa" w:w="1134"/>
+          </w:tcPr>
+          <w:p>
+            <w:r>
+              <w:rPr>
+                <w:rFonts w:ascii="Times New Roman" w:hAnsi="Times New Roman" w:eastAsia="Times New Roman"/>
+                <w:b w:val="0"/>
+                <w:i w:val="0"/>
+                <w:sz w:val="24"/>
+              </w:rPr>
+              <w:t>9</w:t>
+            </w:r>
+          </w:p>
+        </w:tc>
+        <w:tc>
+          <w:tcPr>
+            <w:tcW w:type="dxa" w:w="1984"/>
+          </w:tcPr>
+          <w:p>
+            <w:r>
+              <w:rPr>
+                <w:rFonts w:ascii="Times New Roman" w:hAnsi="Times New Roman" w:eastAsia="Times New Roman"/>
+                <w:b w:val="0"/>
+                <w:i w:val="0"/>
+                <w:sz w:val="24"/>
+              </w:rPr>
+              <w:t>23/02 – 01/03</w:t>
+            </w:r>
+          </w:p>
+        </w:tc>
+        <w:tc>
+          <w:tcPr>
+            <w:tcW w:type="dxa" w:w="5953"/>
+          </w:tcPr>
+          <w:p>
+            <w:r>
+              <w:rPr>
+                <w:rFonts w:ascii="Times New Roman" w:hAnsi="Times New Roman" w:eastAsia="Times New Roman"/>
+                <w:b w:val="0"/>
+                <w:i w:val="0"/>
+                <w:sz w:val="24"/>
+              </w:rPr>
+              <w:t>Thiết kế độc lập, xử lý Shiteki (feedback)</w:t>
+            </w:r>
+          </w:p>
+        </w:tc>
+      </w:tr>
+      <w:tr>
+        <w:tc>
+          <w:tcPr>
+            <w:tcW w:type="dxa" w:w="1134"/>
+          </w:tcPr>
+          <w:p>
+            <w:r>
+              <w:rPr>
+                <w:rFonts w:ascii="Times New Roman" w:hAnsi="Times New Roman" w:eastAsia="Times New Roman"/>
+                <w:b w:val="0"/>
+                <w:i w:val="0"/>
+                <w:sz w:val="24"/>
+              </w:rPr>
+              <w:t>10</w:t>
+            </w:r>
+          </w:p>
+        </w:tc>
+        <w:tc>
+          <w:tcPr>
+            <w:tcW w:type="dxa" w:w="1984"/>
+          </w:tcPr>
+          <w:p>
+            <w:r>
+              <w:rPr>
+                <w:rFonts w:ascii="Times New Roman" w:hAnsi="Times New Roman" w:eastAsia="Times New Roman"/>
+                <w:b w:val="0"/>
+                <w:i w:val="0"/>
+                <w:sz w:val="24"/>
+              </w:rPr>
+              <w:t>02/03 – 08/03</w:t>
+            </w:r>
+          </w:p>
+        </w:tc>
+        <w:tc>
+          <w:tcPr>
+            <w:tcW w:type="dxa" w:w="5953"/>
+          </w:tcPr>
+          <w:p>
+            <w:r>
+              <w:rPr>
+                <w:rFonts w:ascii="Times New Roman" w:hAnsi="Times New Roman" w:eastAsia="Times New Roman"/>
+                <w:b w:val="0"/>
+                <w:i w:val="0"/>
+                <w:sz w:val="24"/>
+              </w:rPr>
+              <w:t>Hoàn thiện sản phẩm, viết báo cáo thực tập</w:t>
             </w:r>
           </w:p>
         </w:tc>
@@ -3063,6 +3993,148 @@
           <w:sz w:val="26"/>
         </w:rPr>
         <w:t>2.3. Các công việc đã thực hiện</w:t>
+      </w:r>
+    </w:p>
+    <w:p>
+      <w:pPr>
+        <w:spacing w:line="360" w:lineRule="auto"/>
+        <w:ind w:firstLine="720"/>
+        <w:jc w:val="both"/>
+      </w:pPr>
+      <w:r>
+        <w:rPr>
+          <w:rFonts w:ascii="Times New Roman" w:hAnsi="Times New Roman" w:eastAsia="Times New Roman"/>
+          <w:b w:val="0"/>
+          <w:i w:val="0"/>
+          <w:sz w:val="26"/>
+        </w:rPr>
+        <w:t>Trong thời gian thực tập tại công ty, em đã thực hiện các công việc theo sự phân công và hướng dẫn trực tiếp của cán bộ hướng dẫn tại đơn vị.</w:t>
+      </w:r>
+    </w:p>
+    <w:p>
+      <w:pPr>
+        <w:spacing w:line="360" w:lineRule="auto"/>
+        <w:jc w:val="both"/>
+      </w:pPr>
+      <w:r>
+        <w:rPr>
+          <w:rFonts w:ascii="Times New Roman" w:hAnsi="Times New Roman" w:eastAsia="Times New Roman"/>
+          <w:b w:val="0"/>
+          <w:i w:val="0"/>
+          <w:sz w:val="26"/>
+        </w:rPr>
+        <w:t>Mô tả các công việc đã thực hiện:</w:t>
+      </w:r>
+    </w:p>
+    <w:p>
+      <w:pPr>
+        <w:pStyle w:val="ListBullet"/>
+        <w:spacing w:line="360" w:lineRule="auto"/>
+        <w:ind w:left="567"/>
+      </w:pPr>
+      <w:r>
+        <w:rPr>
+          <w:rFonts w:ascii="Times New Roman" w:hAnsi="Times New Roman" w:eastAsia="Times New Roman"/>
+          <w:b w:val="0"/>
+          <w:i w:val="0"/>
+          <w:sz w:val="26"/>
+        </w:rPr>
+        <w:t>Tìm hiểu đề tài thực tập và các yêu cầu kỹ thuật do cán bộ hướng dẫn giao</w:t>
+      </w:r>
+    </w:p>
+    <w:p>
+      <w:pPr>
+        <w:pStyle w:val="ListBullet"/>
+        <w:spacing w:line="360" w:lineRule="auto"/>
+        <w:ind w:left="567"/>
+      </w:pPr>
+      <w:r>
+        <w:rPr>
+          <w:rFonts w:ascii="Times New Roman" w:hAnsi="Times New Roman" w:eastAsia="Times New Roman"/>
+          <w:b w:val="0"/>
+          <w:i w:val="0"/>
+          <w:sz w:val="26"/>
+        </w:rPr>
+        <w:t>Nghiên cứu tài liệu liên quan đến thiết kế hệ thống phần mềm theo chuẩn Nhật Bản</w:t>
+      </w:r>
+    </w:p>
+    <w:p>
+      <w:pPr>
+        <w:pStyle w:val="ListBullet"/>
+        <w:spacing w:line="360" w:lineRule="auto"/>
+        <w:ind w:left="567"/>
+      </w:pPr>
+      <w:r>
+        <w:rPr>
+          <w:rFonts w:ascii="Times New Roman" w:hAnsi="Times New Roman" w:eastAsia="Times New Roman"/>
+          <w:b w:val="0"/>
+          <w:i w:val="0"/>
+          <w:sz w:val="26"/>
+        </w:rPr>
+        <w:t>Thực hiện thiết kế cơ sở dữ liệu, màn hình, API và batch processing</w:t>
+      </w:r>
+    </w:p>
+    <w:p>
+      <w:pPr>
+        <w:pStyle w:val="ListBullet"/>
+        <w:spacing w:line="360" w:lineRule="auto"/>
+        <w:ind w:left="567"/>
+      </w:pPr>
+      <w:r>
+        <w:rPr>
+          <w:rFonts w:ascii="Times New Roman" w:hAnsi="Times New Roman" w:eastAsia="Times New Roman"/>
+          <w:b w:val="0"/>
+          <w:i w:val="0"/>
+          <w:sz w:val="26"/>
+        </w:rPr>
+        <w:t>Ghi chép tiến độ công việc và báo cáo kết quả định kỳ cho cán bộ hướng dẫn</w:t>
+      </w:r>
+    </w:p>
+    <w:p>
+      <w:pPr>
+        <w:pStyle w:val="ListBullet"/>
+        <w:spacing w:line="360" w:lineRule="auto"/>
+        <w:ind w:left="567"/>
+      </w:pPr>
+      <w:r>
+        <w:rPr>
+          <w:rFonts w:ascii="Times New Roman" w:hAnsi="Times New Roman" w:eastAsia="Times New Roman"/>
+          <w:b w:val="0"/>
+          <w:i w:val="0"/>
+          <w:sz w:val="26"/>
+        </w:rPr>
+        <w:t>Hoàn thiện sản phẩm và tổng hợp nội dung báo cáo thực tập</w:t>
+      </w:r>
+    </w:p>
+    <w:p>
+      <w:pPr>
+        <w:spacing w:line="360" w:lineRule="auto"/>
+        <w:jc w:val="both"/>
+      </w:pPr>
+      <w:r>
+        <w:rPr>
+          <w:rFonts w:ascii="Times New Roman" w:hAnsi="Times New Roman" w:eastAsia="Times New Roman"/>
+          <w:b w:val="0"/>
+          <w:i w:val="0"/>
+          <w:sz w:val="26"/>
+        </w:rPr>
+        <w:t>Vai trò và trách nhiệm của sinh viên:</w:t>
+      </w:r>
+    </w:p>
+    <w:p>
+      <w:pPr>
+        <w:spacing w:line="360" w:lineRule="auto"/>
+        <w:ind w:firstLine="720"/>
+        <w:jc w:val="both"/>
+      </w:pPr>
+      <w:r>
+        <w:rPr>
+          <w:rFonts w:ascii="Times New Roman" w:hAnsi="Times New Roman" w:eastAsia="Times New Roman"/>
+          <w:b w:val="0"/>
+          <w:i w:val="0"/>
+          <w:sz w:val="26"/>
+        </w:rPr>
+        <w:t>Sinh viên là người trực tiếp thực hiện toàn bộ các công việc được giao, chủ động nghiên cứu, học hỏi và áp dụng kiến thức chuyên môn để hoàn thành nhiệm vụ. Đồng thời, sinh viên có trách nhiệm tuân thủ kế hoạch thực tập, đảm bảo tiến độ công việc và chất lượng kết quả theo yêu cầu của cán bộ hướng dẫn.</w:t>
       </w:r>
     </w:p>
     <w:p>
@@ -4202,14 +5274,14 @@
           <w:i w:val="0"/>
           <w:sz w:val="26"/>
         </w:rPr>
-        <w:t>Các thiết kế được hoàn thành đạt tiêu chuẩn của doanh nghiệp và khách hàng:</w:t>
+        <w:t>Trong suốt thời gian thực tập tại công ty, em đã hoàn thành đầy đủ các nội dung và nhiệm vụ theo kế hoạch thực tập đã đề ra dưới sự hướng dẫn của cán bộ phụ trách. Các công việc được giao đều được thực hiện nghiêm túc, đúng tiến độ và đảm bảo yêu cầu về chất lượng.</w:t>
       </w:r>
     </w:p>
     <w:p>
       <w:pPr>
-        <w:pStyle w:val="ListBullet"/>
         <w:spacing w:line="360" w:lineRule="auto"/>
-        <w:ind w:left="567"/>
+        <w:ind w:firstLine="720"/>
+        <w:jc w:val="both"/>
       </w:pPr>
       <w:r>
         <w:rPr>
@@ -4218,14 +5290,13 @@
           <w:i w:val="0"/>
           <w:sz w:val="26"/>
         </w:rPr>
-        <w:t>Hoàn thành thiết kế cơ sở dữ liệu cho các module được giao</w:t>
+        <w:t>Thông qua quá trình thực tập, em đã từng bước tiếp cận với các công việc chuyên môn trong lĩnh vực thiết kế hệ thống phần mềm, từ việc nghiên cứu tài liệu, phân tích yêu cầu đến triển khai và hoàn thiện các nội dung liên quan đến đề tài thực tập. Kết quả đạt được không chỉ thể hiện qua sản phẩm hoặc nội dung công việc đã hoàn thành mà còn ở sự tiến bộ rõ rệt về tư duy, kỹ năng và thái độ làm việc.</w:t>
       </w:r>
     </w:p>
     <w:p>
       <w:pPr>
-        <w:pStyle w:val="ListBullet"/>
         <w:spacing w:line="360" w:lineRule="auto"/>
-        <w:ind w:left="567"/>
+        <w:jc w:val="both"/>
       </w:pPr>
       <w:r>
         <w:rPr>
@@ -4234,7 +5305,7 @@
           <w:i w:val="0"/>
           <w:sz w:val="26"/>
         </w:rPr>
-        <w:t>Hoàn thành thiết kế màn hình theo yêu cầu</w:t>
+        <w:t>Kết quả đạt được:</w:t>
       </w:r>
     </w:p>
     <w:p>
@@ -4250,7 +5321,7 @@
           <w:i w:val="0"/>
           <w:sz w:val="26"/>
         </w:rPr>
-        <w:t>Hoàn thành thiết kế API RESTful</w:t>
+        <w:t>Hoàn thành các nội dung công việc theo kế hoạch đề ra</w:t>
       </w:r>
     </w:p>
     <w:p>
@@ -4266,7 +5337,87 @@
           <w:i w:val="0"/>
           <w:sz w:val="26"/>
         </w:rPr>
-        <w:t>Tham gia sử dụng và cải tiến hệ thống AI Checker</w:t>
+        <w:t>Hoàn thành thiết kế cơ sở dữ liệu cho các module được giao đạt tiêu chuẩn</w:t>
+      </w:r>
+    </w:p>
+    <w:p>
+      <w:pPr>
+        <w:pStyle w:val="ListBullet"/>
+        <w:spacing w:line="360" w:lineRule="auto"/>
+        <w:ind w:left="567"/>
+      </w:pPr>
+      <w:r>
+        <w:rPr>
+          <w:rFonts w:ascii="Times New Roman" w:hAnsi="Times New Roman" w:eastAsia="Times New Roman"/>
+          <w:b w:val="0"/>
+          <w:i w:val="0"/>
+          <w:sz w:val="26"/>
+        </w:rPr>
+        <w:t>Hoàn thành thiết kế màn hình với đầy đủ validation và message</w:t>
+      </w:r>
+    </w:p>
+    <w:p>
+      <w:pPr>
+        <w:pStyle w:val="ListBullet"/>
+        <w:spacing w:line="360" w:lineRule="auto"/>
+        <w:ind w:left="567"/>
+      </w:pPr>
+      <w:r>
+        <w:rPr>
+          <w:rFonts w:ascii="Times New Roman" w:hAnsi="Times New Roman" w:eastAsia="Times New Roman"/>
+          <w:b w:val="0"/>
+          <w:i w:val="0"/>
+          <w:sz w:val="26"/>
+        </w:rPr>
+        <w:t>Hoàn thành thiết kế API RESTful theo chuẩn công ty</w:t>
+      </w:r>
+    </w:p>
+    <w:p>
+      <w:pPr>
+        <w:pStyle w:val="ListBullet"/>
+        <w:spacing w:line="360" w:lineRule="auto"/>
+        <w:ind w:left="567"/>
+      </w:pPr>
+      <w:r>
+        <w:rPr>
+          <w:rFonts w:ascii="Times New Roman" w:hAnsi="Times New Roman" w:eastAsia="Times New Roman"/>
+          <w:b w:val="0"/>
+          <w:i w:val="0"/>
+          <w:sz w:val="26"/>
+        </w:rPr>
+        <w:t>Tham gia sử dụng và góp ý cải tiến hệ thống AI Checker</w:t>
+      </w:r>
+    </w:p>
+    <w:p>
+      <w:pPr>
+        <w:pStyle w:val="ListBullet"/>
+        <w:spacing w:line="360" w:lineRule="auto"/>
+        <w:ind w:left="567"/>
+      </w:pPr>
+      <w:r>
+        <w:rPr>
+          <w:rFonts w:ascii="Times New Roman" w:hAnsi="Times New Roman" w:eastAsia="Times New Roman"/>
+          <w:b w:val="0"/>
+          <w:i w:val="0"/>
+          <w:sz w:val="26"/>
+        </w:rPr>
+        <w:t>Nâng cao kỹ năng thiết kế, tư duy logic và khả năng giải quyết vấn đề</w:t>
+      </w:r>
+    </w:p>
+    <w:p>
+      <w:pPr>
+        <w:pStyle w:val="ListBullet"/>
+        <w:spacing w:line="360" w:lineRule="auto"/>
+        <w:ind w:left="567"/>
+      </w:pPr>
+      <w:r>
+        <w:rPr>
+          <w:rFonts w:ascii="Times New Roman" w:hAnsi="Times New Roman" w:eastAsia="Times New Roman"/>
+          <w:b w:val="0"/>
+          <w:i w:val="0"/>
+          <w:sz w:val="26"/>
+        </w:rPr>
+        <w:t>Hoàn thành báo cáo thực tập đúng quy định, phản ánh trung thực quá trình thực hiện</w:t>
       </w:r>
     </w:p>
     <w:p>
@@ -4301,9 +5452,9 @@
     </w:p>
     <w:p>
       <w:pPr>
-        <w:pStyle w:val="ListBullet"/>
         <w:spacing w:line="360" w:lineRule="auto"/>
-        <w:ind w:left="567"/>
+        <w:ind w:firstLine="720"/>
+        <w:jc w:val="both"/>
       </w:pPr>
       <w:r>
         <w:rPr>
@@ -4312,7 +5463,7 @@
           <w:i w:val="0"/>
           <w:sz w:val="26"/>
         </w:rPr>
-        <w:t>Nắm vững quy trình thiết kế hệ thống phần mềm chuyên nghiệp</w:t>
+        <w:t>Trong quá trình thực tập, em đã củng cố và mở rộng các kiến thức chuyên môn đã được học trên giảng đường. Đặc biệt là kiến thức về thiết kế hệ thống, phân tích yêu cầu, cơ sở dữ liệu và quy trình phát triển phần mềm. Việc áp dụng lý thuyết vào các bài toán thực tế giúp em hiểu sâu hơn bản chất vấn đề, đồng thời nâng cao khả năng vận dụng kiến thức vào thực tiễn.</w:t>
       </w:r>
     </w:p>
     <w:p>
@@ -4328,7 +5479,23 @@
           <w:i w:val="0"/>
           <w:sz w:val="26"/>
         </w:rPr>
-        <w:t>Hiểu sâu về thiết kế cơ sở dữ liệu với Oracle</w:t>
+        <w:t>Nắm vững quy trình thiết kế hệ thống phần mềm chuyên nghiệp theo chuẩn Nhật Bản</w:t>
+      </w:r>
+    </w:p>
+    <w:p>
+      <w:pPr>
+        <w:pStyle w:val="ListBullet"/>
+        <w:spacing w:line="360" w:lineRule="auto"/>
+        <w:ind w:left="567"/>
+      </w:pPr>
+      <w:r>
+        <w:rPr>
+          <w:rFonts w:ascii="Times New Roman" w:hAnsi="Times New Roman" w:eastAsia="Times New Roman"/>
+          <w:b w:val="0"/>
+          <w:i w:val="0"/>
+          <w:sz w:val="26"/>
+        </w:rPr>
+        <w:t>Hiểu sâu về thiết kế cơ sở dữ liệu với Oracle Database</w:t>
       </w:r>
     </w:p>
     <w:p>
@@ -4360,7 +5527,23 @@
           <w:i w:val="0"/>
           <w:sz w:val="26"/>
         </w:rPr>
-        <w:t>Hiểu về kiến trúc hệ thống nhiều lớp</w:t>
+        <w:t>Hiểu về kiến trúc Spring Batch và thiết kế batch processing</w:t>
+      </w:r>
+    </w:p>
+    <w:p>
+      <w:pPr>
+        <w:pStyle w:val="ListBullet"/>
+        <w:spacing w:line="360" w:lineRule="auto"/>
+        <w:ind w:left="567"/>
+      </w:pPr>
+      <w:r>
+        <w:rPr>
+          <w:rFonts w:ascii="Times New Roman" w:hAnsi="Times New Roman" w:eastAsia="Times New Roman"/>
+          <w:b w:val="0"/>
+          <w:i w:val="0"/>
+          <w:sz w:val="26"/>
+        </w:rPr>
+        <w:t>Biết cách sử dụng AI (Claude) hỗ trợ kiểm tra chất lượng thiết kế</w:t>
       </w:r>
     </w:p>
     <w:p>
@@ -4380,9 +5563,9 @@
     </w:p>
     <w:p>
       <w:pPr>
-        <w:pStyle w:val="ListBullet"/>
         <w:spacing w:line="360" w:lineRule="auto"/>
-        <w:ind w:left="567"/>
+        <w:ind w:firstLine="720"/>
+        <w:jc w:val="both"/>
       </w:pPr>
       <w:r>
         <w:rPr>
@@ -4391,7 +5574,7 @@
           <w:i w:val="0"/>
           <w:sz w:val="26"/>
         </w:rPr>
-        <w:t>Kỹ năng giao tiếp và trao đổi với team member</w:t>
+        <w:t>Quá trình thực tập giúp em rèn luyện kỹ năng làm việc nhóm thông qua việc trao đổi, thảo luận và phối hợp với cán bộ hướng dẫn và các đồng nghiệp. Em học được cách lắng nghe ý kiến đóng góp, chia sẻ công việc hợp lý, hỗ trợ lẫn nhau để hoàn thành nhiệm vụ chung.</w:t>
       </w:r>
     </w:p>
     <w:p>
@@ -4407,7 +5590,23 @@
           <w:i w:val="0"/>
           <w:sz w:val="26"/>
         </w:rPr>
-        <w:t>Kỹ năng review code và thiết kế</w:t>
+        <w:t>Kỹ năng giao tiếp và trao đổi với team member trong môi trường chuyên nghiệp</w:t>
+      </w:r>
+    </w:p>
+    <w:p>
+      <w:pPr>
+        <w:pStyle w:val="ListBullet"/>
+        <w:spacing w:line="360" w:lineRule="auto"/>
+        <w:ind w:left="567"/>
+      </w:pPr>
+      <w:r>
+        <w:rPr>
+          <w:rFonts w:ascii="Times New Roman" w:hAnsi="Times New Roman" w:eastAsia="Times New Roman"/>
+          <w:b w:val="0"/>
+          <w:i w:val="0"/>
+          <w:sz w:val="26"/>
+        </w:rPr>
+        <w:t>Kỹ năng review thiết kế và tiếp nhận feedback (shiteki)</w:t>
       </w:r>
     </w:p>
     <w:p>
@@ -4428,6 +5627,22 @@
     </w:p>
     <w:p>
       <w:pPr>
+        <w:pStyle w:val="ListBullet"/>
+        <w:spacing w:line="360" w:lineRule="auto"/>
+        <w:ind w:left="567"/>
+      </w:pPr>
+      <w:r>
+        <w:rPr>
+          <w:rFonts w:ascii="Times New Roman" w:hAnsi="Times New Roman" w:eastAsia="Times New Roman"/>
+          <w:b w:val="0"/>
+          <w:i w:val="0"/>
+          <w:sz w:val="26"/>
+        </w:rPr>
+        <w:t>Kỹ năng giao tiếp trong môi trường học thuật và chuyên môn</w:t>
+      </w:r>
+    </w:p>
+    <w:p>
+      <w:pPr>
         <w:pStyle w:val="Heading3"/>
       </w:pPr>
       <w:r>
@@ -4438,14 +5653,14 @@
           <w:color w:val="000000"/>
           <w:sz w:val="26"/>
         </w:rPr>
-        <w:t>3.2.3. Kỹ năng phân tích, giải quyết vấn đề</w:t>
+        <w:t>3.2.3. Kỹ năng phân tích và giải quyết vấn đề</w:t>
       </w:r>
     </w:p>
     <w:p>
       <w:pPr>
-        <w:pStyle w:val="ListBullet"/>
         <w:spacing w:line="360" w:lineRule="auto"/>
-        <w:ind w:left="567"/>
+        <w:ind w:firstLine="720"/>
+        <w:jc w:val="both"/>
       </w:pPr>
       <w:r>
         <w:rPr>
@@ -4454,7 +5669,7 @@
           <w:i w:val="0"/>
           <w:sz w:val="26"/>
         </w:rPr>
-        <w:t>Kỹ năng đọc hiểu và phân tích yêu cầu nghiệp vụ</w:t>
+        <w:t>Thông qua các công việc được giao, em đã rèn luyện khả năng phân tích yêu cầu, xác định vấn đề và đề xuất hướng giải quyết phù hợp. Khi gặp khó khăn trong quá trình thực hiện, em học được cách chủ động tìm kiếm tài liệu, tham khảo ý kiến mentor và tự đánh giá, điều chỉnh phương án thực hiện.</w:t>
       </w:r>
     </w:p>
     <w:p>
@@ -4470,7 +5685,7 @@
           <w:i w:val="0"/>
           <w:sz w:val="26"/>
         </w:rPr>
-        <w:t>Kỹ năng viết QA để xác nhận yêu cầu</w:t>
+        <w:t>Kỹ năng đọc hiểu và phân tích yêu cầu nghiệp vụ từ tài liệu khách hàng</w:t>
       </w:r>
     </w:p>
     <w:p>
@@ -4486,7 +5701,39 @@
           <w:i w:val="0"/>
           <w:sz w:val="26"/>
         </w:rPr>
-        <w:t>Kỹ năng sử dụng AI hỗ trợ công việc</w:t>
+        <w:t>Kỹ năng viết QA (Question &amp; Answer) để xác nhận yêu cầu không rõ ràng</w:t>
+      </w:r>
+    </w:p>
+    <w:p>
+      <w:pPr>
+        <w:pStyle w:val="ListBullet"/>
+        <w:spacing w:line="360" w:lineRule="auto"/>
+        <w:ind w:left="567"/>
+      </w:pPr>
+      <w:r>
+        <w:rPr>
+          <w:rFonts w:ascii="Times New Roman" w:hAnsi="Times New Roman" w:eastAsia="Times New Roman"/>
+          <w:b w:val="0"/>
+          <w:i w:val="0"/>
+          <w:sz w:val="26"/>
+        </w:rPr>
+        <w:t>Kỹ năng tư duy logic, xử lý tình huống và khắc phục lỗi trong thiết kế</w:t>
+      </w:r>
+    </w:p>
+    <w:p>
+      <w:pPr>
+        <w:pStyle w:val="ListBullet"/>
+        <w:spacing w:line="360" w:lineRule="auto"/>
+        <w:ind w:left="567"/>
+      </w:pPr>
+      <w:r>
+        <w:rPr>
+          <w:rFonts w:ascii="Times New Roman" w:hAnsi="Times New Roman" w:eastAsia="Times New Roman"/>
+          <w:b w:val="0"/>
+          <w:i w:val="0"/>
+          <w:sz w:val="26"/>
+        </w:rPr>
+        <w:t>Kỹ năng sử dụng AI hỗ trợ công việc một cách hiệu quả</w:t>
       </w:r>
     </w:p>
     <w:p>
@@ -4506,24 +5753,8 @@
     </w:p>
     <w:p>
       <w:pPr>
-        <w:pStyle w:val="Heading3"/>
-      </w:pPr>
-      <w:r>
-        <w:rPr>
-          <w:rFonts w:ascii="Times New Roman" w:hAnsi="Times New Roman" w:eastAsia="Times New Roman"/>
-          <w:b/>
-          <w:i/>
-          <w:color w:val="000000"/>
-          <w:sz w:val="26"/>
-        </w:rPr>
-        <w:t>3.3.1. Thuận lợi</w:t>
-      </w:r>
-    </w:p>
-    <w:p>
-      <w:pPr>
-        <w:pStyle w:val="ListBullet"/>
         <w:spacing w:line="360" w:lineRule="auto"/>
-        <w:ind w:left="567"/>
+        <w:jc w:val="both"/>
       </w:pPr>
       <w:r>
         <w:rPr>
@@ -4532,7 +5763,7 @@
           <w:i w:val="0"/>
           <w:sz w:val="26"/>
         </w:rPr>
-        <w:t>Được hướng dẫn tận tình từ mentor tại công ty</w:t>
+        <w:t>Thuận lợi:</w:t>
       </w:r>
     </w:p>
     <w:p>
@@ -4548,7 +5779,7 @@
           <w:i w:val="0"/>
           <w:sz w:val="26"/>
         </w:rPr>
-        <w:t>Môi trường làm việc chuyên nghiệp, thân thiện</w:t>
+        <w:t>Nhận được sự quan tâm, hướng dẫn tận tình của cán bộ hướng dẫn trong suốt quá trình thực tập</w:t>
       </w:r>
     </w:p>
     <w:p>
@@ -4564,22 +5795,7 @@
           <w:i w:val="0"/>
           <w:sz w:val="26"/>
         </w:rPr>
-        <w:t>Có cơ hội tiếp cận công nghệ và quy trình mới</w:t>
-      </w:r>
-    </w:p>
-    <w:p>
-      <w:pPr>
-        <w:pStyle w:val="Heading3"/>
-      </w:pPr>
-      <w:r>
-        <w:rPr>
-          <w:rFonts w:ascii="Times New Roman" w:hAnsi="Times New Roman" w:eastAsia="Times New Roman"/>
-          <w:b/>
-          <w:i/>
-          <w:color w:val="000000"/>
-          <w:sz w:val="26"/>
-        </w:rPr>
-        <w:t>3.3.2. Khó khăn</w:t>
+        <w:t>Môi trường học tập và làm việc tại công ty thân thiện, chuyên nghiệp, tạo điều kiện thuận lợi cho việc học hỏi và nghiên cứu</w:t>
       </w:r>
     </w:p>
     <w:p>
@@ -4595,7 +5811,7 @@
           <w:i w:val="0"/>
           <w:sz w:val="26"/>
         </w:rPr>
-        <w:t>Ban đầu còn bỡ ngỡ với quy trình làm việc doanh nghiệp</w:t>
+        <w:t>Được tiếp cận với các tài liệu chuyên môn, cơ sở vật chất và công cụ hỗ trợ phục vụ cho quá trình thực tập</w:t>
       </w:r>
     </w:p>
     <w:p>
@@ -4611,14 +5827,13 @@
           <w:i w:val="0"/>
           <w:sz w:val="26"/>
         </w:rPr>
-        <w:t>Cần thời gian để làm quen với các tài liệu kỹ thuật</w:t>
+        <w:t>Kiến thức nền tảng đã được trang bị trong quá trình học tập tại trường giúp sinh viên dễ dàng tiếp cận nội dung thực tập</w:t>
       </w:r>
     </w:p>
     <w:p>
       <w:pPr>
-        <w:pStyle w:val="ListBullet"/>
         <w:spacing w:line="360" w:lineRule="auto"/>
-        <w:ind w:left="567"/>
+        <w:jc w:val="both"/>
       </w:pPr>
       <w:r>
         <w:rPr>
@@ -4627,7 +5842,87 @@
           <w:i w:val="0"/>
           <w:sz w:val="26"/>
         </w:rPr>
-        <w:t>Kiến thức tiếng Nhật còn hạn chế trong giao tiếp</w:t>
+        <w:t>Khó khăn:</w:t>
+      </w:r>
+    </w:p>
+    <w:p>
+      <w:pPr>
+        <w:pStyle w:val="ListBullet"/>
+        <w:spacing w:line="360" w:lineRule="auto"/>
+        <w:ind w:left="567"/>
+      </w:pPr>
+      <w:r>
+        <w:rPr>
+          <w:rFonts w:ascii="Times New Roman" w:hAnsi="Times New Roman" w:eastAsia="Times New Roman"/>
+          <w:b w:val="0"/>
+          <w:i w:val="0"/>
+          <w:sz w:val="26"/>
+        </w:rPr>
+        <w:t>Một số kiến thức và công nghệ còn mới (Oracle Database, Spring Batch), đòi hỏi em phải tự nghiên cứu và học hỏi thêm trong thời gian ngắn</w:t>
+      </w:r>
+    </w:p>
+    <w:p>
+      <w:pPr>
+        <w:pStyle w:val="ListBullet"/>
+        <w:spacing w:line="360" w:lineRule="auto"/>
+        <w:ind w:left="567"/>
+      </w:pPr>
+      <w:r>
+        <w:rPr>
+          <w:rFonts w:ascii="Times New Roman" w:hAnsi="Times New Roman" w:eastAsia="Times New Roman"/>
+          <w:b w:val="0"/>
+          <w:i w:val="0"/>
+          <w:sz w:val="26"/>
+        </w:rPr>
+        <w:t>Kinh nghiệm thực tiễn còn hạn chế nên trong giai đoạn đầu gặp một số khó khăn khi triển khai công việc</w:t>
+      </w:r>
+    </w:p>
+    <w:p>
+      <w:pPr>
+        <w:pStyle w:val="ListBullet"/>
+        <w:spacing w:line="360" w:lineRule="auto"/>
+        <w:ind w:left="567"/>
+      </w:pPr>
+      <w:r>
+        <w:rPr>
+          <w:rFonts w:ascii="Times New Roman" w:hAnsi="Times New Roman" w:eastAsia="Times New Roman"/>
+          <w:b w:val="0"/>
+          <w:i w:val="0"/>
+          <w:sz w:val="26"/>
+        </w:rPr>
+        <w:t>Thời gian thực tập có hạn, trong khi khối lượng công việc và yêu cầu chuyên môn tương đối nhiều</w:t>
+      </w:r>
+    </w:p>
+    <w:p>
+      <w:pPr>
+        <w:pStyle w:val="ListBullet"/>
+        <w:spacing w:line="360" w:lineRule="auto"/>
+        <w:ind w:left="567"/>
+      </w:pPr>
+      <w:r>
+        <w:rPr>
+          <w:rFonts w:ascii="Times New Roman" w:hAnsi="Times New Roman" w:eastAsia="Times New Roman"/>
+          <w:b w:val="0"/>
+          <w:i w:val="0"/>
+          <w:sz w:val="26"/>
+        </w:rPr>
+        <w:t>Kiến thức tiếng Nhật còn hạn chế trong việc đọc hiểu một số tài liệu</w:t>
+      </w:r>
+    </w:p>
+    <w:p>
+      <w:pPr>
+        <w:spacing w:line="360" w:lineRule="auto"/>
+        <w:ind w:firstLine="720"/>
+        <w:jc w:val="both"/>
+      </w:pPr>
+      <w:r>
+        <w:rPr>
+          <w:rFonts w:ascii="Times New Roman" w:hAnsi="Times New Roman" w:eastAsia="Times New Roman"/>
+          <w:b w:val="0"/>
+          <w:i w:val="0"/>
+          <w:sz w:val="26"/>
+        </w:rPr>
+        <w:t>Tuy nhiên, nhờ sự hướng dẫn của cán bộ hướng dẫn và sự nỗ lực của bản thân, em đã từng bước khắc phục được những khó khăn trên và hoàn thành tốt đợt thực tập.</w:t>
       </w:r>
     </w:p>
     <w:p>
@@ -4678,7 +5973,7 @@
           <w:i w:val="0"/>
           <w:sz w:val="26"/>
         </w:rPr>
-        <w:t>Qua quá trình thực tập tại công ty, sinh viên đã có cơ hội được tiếp cận với môi trường làm việc chuyên nghiệp, học hỏi quy trình phát triển phần mềm theo chuẩn quốc tế và tích lũy được nhiều kiến thức, kỹ năng quý báu.</w:t>
+        <w:t>Đợt thực tập tại SY PARTNERS., JSC là một trải nghiệm học tập có ý nghĩa và mang lại nhiều giá trị thiết thực đối với em.</w:t>
       </w:r>
     </w:p>
     <w:p>
@@ -4694,7 +5989,39 @@
           <w:i w:val="0"/>
           <w:sz w:val="26"/>
         </w:rPr>
-        <w:t>Đợt thực tập đã giúp sinh viên hiểu rõ hơn về vai trò của Software Engineer trong quy trình phát triển phần mềm và chuẩn bị tốt hơn cho công việc sau khi tốt nghiệp.</w:t>
+        <w:t>Thông qua quá trình thực tập, em đã có cơ hội tiếp cận với môi trường làm việc mang tính chuyên nghiệp cao, từ đó hiểu rõ hơn về yêu cầu và tính chất công việc trong lĩnh vực phát triển phần mềm offshore cho thị trường Nhật Bản.</w:t>
+      </w:r>
+    </w:p>
+    <w:p>
+      <w:pPr>
+        <w:spacing w:line="360" w:lineRule="auto"/>
+        <w:ind w:firstLine="720"/>
+        <w:jc w:val="both"/>
+      </w:pPr>
+      <w:r>
+        <w:rPr>
+          <w:rFonts w:ascii="Times New Roman" w:hAnsi="Times New Roman" w:eastAsia="Times New Roman"/>
+          <w:b w:val="0"/>
+          <w:i w:val="0"/>
+          <w:sz w:val="26"/>
+        </w:rPr>
+        <w:t>Các nội dung thực tập được xây dựng phù hợp với chương trình đào tạo, gắn liền giữa lý thuyết và thực tiễn, giúp em từng bước làm quen với quy trình làm việc, phương pháp thiết kế và triển khai các nhiệm vụ chuyên môn. Sự hướng dẫn tận tình của cán bộ hướng dẫn đã giúp em định hướng đúng đắn, kịp thời khắc phục những hạn chế trong quá trình thực hiện.</w:t>
+      </w:r>
+    </w:p>
+    <w:p>
+      <w:pPr>
+        <w:spacing w:line="360" w:lineRule="auto"/>
+        <w:ind w:firstLine="720"/>
+        <w:jc w:val="both"/>
+      </w:pPr>
+      <w:r>
+        <w:rPr>
+          <w:rFonts w:ascii="Times New Roman" w:hAnsi="Times New Roman" w:eastAsia="Times New Roman"/>
+          <w:b w:val="0"/>
+          <w:i w:val="0"/>
+          <w:sz w:val="26"/>
+        </w:rPr>
+        <w:t>Nhìn chung, đợt thực tập đã đạt được các mục tiêu đề ra, góp phần nâng cao kiến thức, kỹ năng và ý thức nghề nghiệp của em, đồng thời tạo nền tảng quan trọng cho quá trình học tập và làm việc sau này.</w:t>
       </w:r>
     </w:p>
     <w:p>
@@ -4714,9 +6041,9 @@
     </w:p>
     <w:p>
       <w:pPr>
-        <w:pStyle w:val="ListBullet"/>
         <w:spacing w:line="360" w:lineRule="auto"/>
-        <w:ind w:left="567"/>
+        <w:ind w:firstLine="720"/>
+        <w:jc w:val="both"/>
       </w:pPr>
       <w:r>
         <w:rPr>
@@ -4725,14 +6052,14 @@
           <w:i w:val="0"/>
           <w:sz w:val="26"/>
         </w:rPr>
-        <w:t>Cần chủ động trong việc học hỏi và đặt câu hỏi khi gặp khó khăn</w:t>
+        <w:t>Từ quá trình thực tập, em đã rút ra được nhiều bài học kinh nghiệm quý báu. Trước hết là bài học về tinh thần tự giác và chủ động học tập. Trong môi trường thực tế, việc tự tìm hiểu tài liệu, chủ động đặt câu hỏi và đề xuất giải pháp là yếu tố quan trọng giúp nâng cao hiệu quả công việc.</w:t>
       </w:r>
     </w:p>
     <w:p>
       <w:pPr>
-        <w:pStyle w:val="ListBullet"/>
         <w:spacing w:line="360" w:lineRule="auto"/>
-        <w:ind w:left="567"/>
+        <w:ind w:firstLine="720"/>
+        <w:jc w:val="both"/>
       </w:pPr>
       <w:r>
         <w:rPr>
@@ -4741,14 +6068,14 @@
           <w:i w:val="0"/>
           <w:sz w:val="26"/>
         </w:rPr>
-        <w:t>Tầm quan trọng của việc đọc kỹ tài liệu trước khi thực hiện</w:t>
+        <w:t>Bên cạnh đó, em nhận thức rõ hơn về tầm quan trọng của việc nắm vững kiến thức nền tảng và khả năng vận dụng linh hoạt kiến thức đã học vào các tình huống cụ thể. Việc làm việc theo kế hoạch, tuân thủ quy trình và đảm bảo tiến độ cũng là những kinh nghiệm cần thiết được rút ra trong suốt quá trình thực tập.</w:t>
       </w:r>
     </w:p>
     <w:p>
       <w:pPr>
-        <w:pStyle w:val="ListBullet"/>
         <w:spacing w:line="360" w:lineRule="auto"/>
-        <w:ind w:left="567"/>
+        <w:ind w:firstLine="720"/>
+        <w:jc w:val="both"/>
       </w:pPr>
       <w:r>
         <w:rPr>
@@ -4757,7 +6084,7 @@
           <w:i w:val="0"/>
           <w:sz w:val="26"/>
         </w:rPr>
-        <w:t>Cần kiểm tra kỹ lưỡng trước khi gửi sản phẩm review</w:t>
+        <w:t>Các bài học kinh nghiệm cụ thể:</w:t>
       </w:r>
     </w:p>
     <w:p>
@@ -4773,7 +6100,71 @@
           <w:i w:val="0"/>
           <w:sz w:val="26"/>
         </w:rPr>
-        <w:t>Kỹ năng mềm quan trọng không kém kỹ năng chuyên môn</w:t>
+        <w:t>Cần chủ động trong việc học hỏi và đặt câu hỏi (viết QA) khi gặp khó khăn</w:t>
+      </w:r>
+    </w:p>
+    <w:p>
+      <w:pPr>
+        <w:pStyle w:val="ListBullet"/>
+        <w:spacing w:line="360" w:lineRule="auto"/>
+        <w:ind w:left="567"/>
+      </w:pPr>
+      <w:r>
+        <w:rPr>
+          <w:rFonts w:ascii="Times New Roman" w:hAnsi="Times New Roman" w:eastAsia="Times New Roman"/>
+          <w:b w:val="0"/>
+          <w:i w:val="0"/>
+          <w:sz w:val="26"/>
+        </w:rPr>
+        <w:t>Tầm quan trọng của việc đọc kỹ tài liệu và hiểu rõ yêu cầu trước khi thực hiện</w:t>
+      </w:r>
+    </w:p>
+    <w:p>
+      <w:pPr>
+        <w:pStyle w:val="ListBullet"/>
+        <w:spacing w:line="360" w:lineRule="auto"/>
+        <w:ind w:left="567"/>
+      </w:pPr>
+      <w:r>
+        <w:rPr>
+          <w:rFonts w:ascii="Times New Roman" w:hAnsi="Times New Roman" w:eastAsia="Times New Roman"/>
+          <w:b w:val="0"/>
+          <w:i w:val="0"/>
+          <w:sz w:val="26"/>
+        </w:rPr>
+        <w:t>Cần kiểm tra kỹ lưỡng (self-review) trước khi gửi sản phẩm cho leader review</w:t>
+      </w:r>
+    </w:p>
+    <w:p>
+      <w:pPr>
+        <w:pStyle w:val="ListBullet"/>
+        <w:spacing w:line="360" w:lineRule="auto"/>
+        <w:ind w:left="567"/>
+      </w:pPr>
+      <w:r>
+        <w:rPr>
+          <w:rFonts w:ascii="Times New Roman" w:hAnsi="Times New Roman" w:eastAsia="Times New Roman"/>
+          <w:b w:val="0"/>
+          <w:i w:val="0"/>
+          <w:sz w:val="26"/>
+        </w:rPr>
+        <w:t>Kỹ năng mềm (giao tiếp, làm việc nhóm) quan trọng không kém kỹ năng chuyên môn</w:t>
+      </w:r>
+    </w:p>
+    <w:p>
+      <w:pPr>
+        <w:pStyle w:val="ListBullet"/>
+        <w:spacing w:line="360" w:lineRule="auto"/>
+        <w:ind w:left="567"/>
+      </w:pPr>
+      <w:r>
+        <w:rPr>
+          <w:rFonts w:ascii="Times New Roman" w:hAnsi="Times New Roman" w:eastAsia="Times New Roman"/>
+          <w:b w:val="0"/>
+          <w:i w:val="0"/>
+          <w:sz w:val="26"/>
+        </w:rPr>
+        <w:t>Học cách tiếp nhận ý kiến góp ý (shiteki) một cách nghiêm túc và cải thiện</w:t>
       </w:r>
     </w:p>
     <w:p>
@@ -4804,7 +6195,23 @@
           <w:i w:val="0"/>
           <w:sz w:val="26"/>
         </w:rPr>
-        <w:t>Sau đợt thực tập, sinh viên định hướng tiếp tục phát triển theo hướng Software Engineer, đặc biệt là trong lĩnh vực thiết kế và phát triển hệ thống.</w:t>
+        <w:t>Sau đợt thực tập, em đã có cái nhìn rõ ràng hơn về định hướng nghề nghiệp trong tương lai. Trên cơ sở những kiến thức và kỹ năng đã tích lũy được, em định hướng tiếp tục nâng cao trình độ chuyên môn trong lĩnh vực công nghệ thông tin, đặc biệt là các mảng liên quan đến thiết kế hệ thống và phát triển phần mềm.</w:t>
+      </w:r>
+    </w:p>
+    <w:p>
+      <w:pPr>
+        <w:spacing w:line="360" w:lineRule="auto"/>
+        <w:ind w:firstLine="720"/>
+        <w:jc w:val="both"/>
+      </w:pPr>
+      <w:r>
+        <w:rPr>
+          <w:rFonts w:ascii="Times New Roman" w:hAnsi="Times New Roman" w:eastAsia="Times New Roman"/>
+          <w:b w:val="0"/>
+          <w:i w:val="0"/>
+          <w:sz w:val="26"/>
+        </w:rPr>
+        <w:t>Trong thời gian tới, em sẽ tập trung củng cố kiến thức chuyên ngành, học hỏi thêm các công nghệ mới, nâng cao kỹ năng lập trình, kỹ năng làm việc nhóm và kỹ năng nghiên cứu. Đồng thời, em cũng sẽ chuẩn bị tốt cho đồ án tốt nghiệp và sẵn sàng tham gia vào môi trường làm việc chuyên nghiệp sau khi ra trường.</w:t>
       </w:r>
     </w:p>
     <w:p>
@@ -4836,7 +6243,7 @@
           <w:i w:val="0"/>
           <w:sz w:val="26"/>
         </w:rPr>
-        <w:t>Hoàn thành tốt đồ án tốt nghiệp với kiến thức tích lũy được</w:t>
+        <w:t>Hoàn thành tốt đồ án tốt nghiệp với đề tài KiteClass Platform - áp dụng kiến thức đã tích lũy</w:t>
       </w:r>
     </w:p>
     <w:p>
@@ -4852,7 +6259,7 @@
           <w:i w:val="0"/>
           <w:sz w:val="26"/>
         </w:rPr>
-        <w:t>Tiếp tục học hỏi và nâng cao kỹ năng lập trình</w:t>
+        <w:t>Tiếp tục học hỏi và nâng cao kỹ năng lập trình (Java, TypeScript, Python)</w:t>
       </w:r>
     </w:p>
     <w:p>
@@ -4884,7 +6291,39 @@
           <w:i w:val="0"/>
           <w:sz w:val="26"/>
         </w:rPr>
-        <w:t>Cải thiện kỹ năng ngoại ngữ (tiếng Anh, tiếng Nhật)</w:t>
+        <w:t>Cải thiện kỹ năng ngoại ngữ (tiếng Anh, tiếng Nhật) để làm việc trong môi trường quốc tế</w:t>
+      </w:r>
+    </w:p>
+    <w:p>
+      <w:pPr>
+        <w:pStyle w:val="ListBullet"/>
+        <w:spacing w:line="360" w:lineRule="auto"/>
+        <w:ind w:left="567"/>
+      </w:pPr>
+      <w:r>
+        <w:rPr>
+          <w:rFonts w:ascii="Times New Roman" w:hAnsi="Times New Roman" w:eastAsia="Times New Roman"/>
+          <w:b w:val="0"/>
+          <w:i w:val="0"/>
+          <w:sz w:val="26"/>
+        </w:rPr>
+        <w:t>Xây dựng portfolio cá nhân với các dự án thực tế</w:t>
+      </w:r>
+    </w:p>
+    <w:p>
+      <w:pPr>
+        <w:spacing w:line="360" w:lineRule="auto"/>
+        <w:ind w:firstLine="720"/>
+        <w:jc w:val="both"/>
+      </w:pPr>
+      <w:r>
+        <w:rPr>
+          <w:rFonts w:ascii="Times New Roman" w:hAnsi="Times New Roman" w:eastAsia="Times New Roman"/>
+          <w:b w:val="0"/>
+          <w:i w:val="0"/>
+          <w:sz w:val="26"/>
+        </w:rPr>
+        <w:t>Đợt thực tập là bước đệm quan trọng giúp em xác định rõ mục tiêu học tập và nghề nghiệp, tạo động lực để không ngừng rèn luyện và phát triển bản thân trong tương lai.</w:t>
       </w:r>
     </w:p>
     <w:p>
@@ -4914,7 +6353,7 @@
           <w:color w:val="000000"/>
           <w:sz w:val="26"/>
         </w:rPr>
-        <w:t>4.4.1. Đóng góp về mặt hệ thống</w:t>
+        <w:t>4.4.1. Đóng góp về mặt sản phẩm</w:t>
       </w:r>
     </w:p>
     <w:p>
@@ -4930,7 +6369,7 @@
           <w:i w:val="0"/>
           <w:sz w:val="26"/>
         </w:rPr>
-        <w:t>Hoàn thành các thiết kế cơ sở dữ liệu, màn hình, API theo chuẩn doanh nghiệp</w:t>
+        <w:t>Hoàn thành các thiết kế cơ sở dữ liệu, màn hình, API theo chuẩn doanh nghiệp Nhật Bản</w:t>
       </w:r>
     </w:p>
     <w:p>
@@ -4963,6 +6402,22 @@
           <w:sz w:val="26"/>
         </w:rPr>
         <w:t>Đóng góp vào việc cải tiến chất lượng thiết kế thông qua quy trình review nhiều cấp</w:t>
+      </w:r>
+    </w:p>
+    <w:p>
+      <w:pPr>
+        <w:pStyle w:val="ListBullet"/>
+        <w:spacing w:line="360" w:lineRule="auto"/>
+        <w:ind w:left="567"/>
+      </w:pPr>
+      <w:r>
+        <w:rPr>
+          <w:rFonts w:ascii="Times New Roman" w:hAnsi="Times New Roman" w:eastAsia="Times New Roman"/>
+          <w:b w:val="0"/>
+          <w:i w:val="0"/>
+          <w:sz w:val="26"/>
+        </w:rPr>
+        <w:t>Xây dựng sản phẩm hoặc mô hình phục vụ học tập và nghiên cứu</w:t>
       </w:r>
     </w:p>
     <w:p>
@@ -4993,7 +6448,7 @@
           <w:i w:val="0"/>
           <w:sz w:val="26"/>
         </w:rPr>
-        <w:t>Hiểu và áp dụng quy trình làm việc thực tế trong doanh nghiệp offshore</w:t>
+        <w:t>Hiểu và áp dụng quy trình làm việc thực tế trong doanh nghiệp offshore Nhật Bản</w:t>
       </w:r>
     </w:p>
     <w:p>
@@ -5009,7 +6464,7 @@
           <w:i w:val="0"/>
           <w:sz w:val="26"/>
         </w:rPr>
-        <w:t>Nắm vững quy trình xử lý Shiteki (review feedback) từ nhiều cấp độ</w:t>
+        <w:t>Nắm vững quy trình xử lý Shiteki (review feedback) từ nhiều cấp độ: Leader → Customer → End-user</w:t>
       </w:r>
     </w:p>
     <w:p>
@@ -5025,7 +6480,23 @@
           <w:i w:val="0"/>
           <w:sz w:val="26"/>
         </w:rPr>
-        <w:t>Tích lũy kinh nghiệm sử dụng AI hỗ trợ công việc thiết kế</w:t>
+        <w:t>Tích lũy kinh nghiệm sử dụng AI (Claude) hỗ trợ kiểm tra chất lượng thiết kế</w:t>
+      </w:r>
+    </w:p>
+    <w:p>
+      <w:pPr>
+        <w:pStyle w:val="ListBullet"/>
+        <w:spacing w:line="360" w:lineRule="auto"/>
+        <w:ind w:left="567"/>
+      </w:pPr>
+      <w:r>
+        <w:rPr>
+          <w:rFonts w:ascii="Times New Roman" w:hAnsi="Times New Roman" w:eastAsia="Times New Roman"/>
+          <w:b w:val="0"/>
+          <w:i w:val="0"/>
+          <w:sz w:val="26"/>
+        </w:rPr>
+        <w:t>Hình thành phong cách làm việc chủ động và khoa học</w:t>
       </w:r>
     </w:p>
     <w:p>
@@ -5072,7 +6543,7 @@
           <w:i w:val="0"/>
           <w:sz w:val="26"/>
         </w:rPr>
-        <w:t>Chuẩn bị nền tảng kiến thức vững chắc cho đồ án tốt nghiệp</w:t>
+        <w:t>Chuẩn bị nền tảng kiến thức vững chắc cho đồ án tốt nghiệp KiteClass Platform</w:t>
       </w:r>
     </w:p>
     <w:p>
@@ -5088,7 +6559,7 @@
           <w:i w:val="0"/>
           <w:sz w:val="26"/>
         </w:rPr>
-        <w:t>Tài liệu báo cáo có thể làm tham khảo cho các sinh viên khóa sau</w:t>
+        <w:t>Tài liệu báo cáo có thể làm tham khảo cho các sinh viên khóa sau về quy trình thực tập tại doanh nghiệp offshore</w:t>
       </w:r>
     </w:p>
     <w:p>

</xml_diff>

<commit_message>
feat: idea reports ver 37
</commit_message>
<xml_diff>
--- a/documents/word-report/BAO_CAO_THUC_TAP.docx
+++ b/documents/word-report/BAO_CAO_THUC_TAP.docx
@@ -542,7 +542,7 @@
                 <w:i w:val="0"/>
                 <w:sz w:val="26"/>
               </w:rPr>
-              <w:t>: Từ ngày ... đến ngày ...</w:t>
+              <w:t>: Từ ngày 26/06/2025 đến ngày 26/09/2025</w:t>
             </w:r>
           </w:p>
         </w:tc>
@@ -1134,7 +1134,7 @@
                 <w:i w:val="0"/>
                 <w:sz w:val="26"/>
               </w:rPr>
-              <w:t>: Từ ngày ... đến ngày ...</w:t>
+              <w:t>: Từ ngày 26/06/2025 đến ngày 26/09/2025</w:t>
             </w:r>
           </w:p>
         </w:tc>
@@ -1334,7 +1334,7 @@
           <w:i w:val="0"/>
           <w:sz w:val="26"/>
         </w:rPr>
-        <w:t>Đã thực tập tốt nghiệp tại cơ sở trong thời gian từ: ... đến: ...</w:t>
+        <w:t>Đã thực tập tốt nghiệp tại cơ sở trong thời gian từ: 26/06/2025 đến: 26/09/2025</w:t>
       </w:r>
     </w:p>
     <w:p>
@@ -3507,7 +3507,7 @@
                 <w:i w:val="0"/>
                 <w:sz w:val="24"/>
               </w:rPr>
-              <w:t>29/12 – 04/01</w:t>
+              <w:t>26/06 – 02/07</w:t>
             </w:r>
           </w:p>
         </w:tc>
@@ -3557,7 +3557,7 @@
                 <w:i w:val="0"/>
                 <w:sz w:val="24"/>
               </w:rPr>
-              <w:t>05/01 – 11/01</w:t>
+              <w:t>03/07 – 09/07</w:t>
             </w:r>
           </w:p>
         </w:tc>
@@ -3607,7 +3607,7 @@
                 <w:i w:val="0"/>
                 <w:sz w:val="24"/>
               </w:rPr>
-              <w:t>12/01 – 18/01</w:t>
+              <w:t>10/07 – 16/07</w:t>
             </w:r>
           </w:p>
         </w:tc>
@@ -3657,7 +3657,7 @@
                 <w:i w:val="0"/>
                 <w:sz w:val="24"/>
               </w:rPr>
-              <w:t>19/01 – 25/01</w:t>
+              <w:t>17/07 – 23/07</w:t>
             </w:r>
           </w:p>
         </w:tc>
@@ -3707,7 +3707,7 @@
                 <w:i w:val="0"/>
                 <w:sz w:val="24"/>
               </w:rPr>
-              <w:t>26/01 – 01/02</w:t>
+              <w:t>24/07 – 30/07</w:t>
             </w:r>
           </w:p>
         </w:tc>
@@ -3757,7 +3757,7 @@
                 <w:i w:val="0"/>
                 <w:sz w:val="24"/>
               </w:rPr>
-              <w:t>02/02 – 08/02</w:t>
+              <w:t>31/07 – 06/08</w:t>
             </w:r>
           </w:p>
         </w:tc>
@@ -3807,7 +3807,7 @@
                 <w:i w:val="0"/>
                 <w:sz w:val="24"/>
               </w:rPr>
-              <w:t>09/02 – 15/02</w:t>
+              <w:t>07/08 – 13/08</w:t>
             </w:r>
           </w:p>
         </w:tc>
@@ -3857,7 +3857,7 @@
                 <w:i w:val="0"/>
                 <w:sz w:val="24"/>
               </w:rPr>
-              <w:t>16/02 – 22/02</w:t>
+              <w:t>14/08 – 20/08</w:t>
             </w:r>
           </w:p>
         </w:tc>
@@ -3907,7 +3907,7 @@
                 <w:i w:val="0"/>
                 <w:sz w:val="24"/>
               </w:rPr>
-              <w:t>23/02 – 01/03</w:t>
+              <w:t>21/08 – 27/08</w:t>
             </w:r>
           </w:p>
         </w:tc>
@@ -3923,7 +3923,7 @@
                 <w:i w:val="0"/>
                 <w:sz w:val="24"/>
               </w:rPr>
-              <w:t>Thiết kế độc lập, xử lý Shiteki (feedback)</w:t>
+              <w:t>Thiết kế độc lập, xử lý Shiteki (feedback) đợt 1</w:t>
             </w:r>
           </w:p>
         </w:tc>
@@ -3957,7 +3957,7 @@
                 <w:i w:val="0"/>
                 <w:sz w:val="24"/>
               </w:rPr>
-              <w:t>02/03 – 08/03</w:t>
+              <w:t>28/08 – 03/09</w:t>
             </w:r>
           </w:p>
         </w:tc>
@@ -3973,7 +3973,157 @@
                 <w:i w:val="0"/>
                 <w:sz w:val="24"/>
               </w:rPr>
-              <w:t>Hoàn thiện sản phẩm, viết báo cáo thực tập</w:t>
+              <w:t>Xử lý Shiteki đợt 2, hoàn thiện thiết kế</w:t>
+            </w:r>
+          </w:p>
+        </w:tc>
+      </w:tr>
+      <w:tr>
+        <w:tc>
+          <w:tcPr>
+            <w:tcW w:type="dxa" w:w="1134"/>
+          </w:tcPr>
+          <w:p>
+            <w:r>
+              <w:rPr>
+                <w:rFonts w:ascii="Times New Roman" w:hAnsi="Times New Roman" w:eastAsia="Times New Roman"/>
+                <w:b w:val="0"/>
+                <w:i w:val="0"/>
+                <w:sz w:val="24"/>
+              </w:rPr>
+              <w:t>11</w:t>
+            </w:r>
+          </w:p>
+        </w:tc>
+        <w:tc>
+          <w:tcPr>
+            <w:tcW w:type="dxa" w:w="1984"/>
+          </w:tcPr>
+          <w:p>
+            <w:r>
+              <w:rPr>
+                <w:rFonts w:ascii="Times New Roman" w:hAnsi="Times New Roman" w:eastAsia="Times New Roman"/>
+                <w:b w:val="0"/>
+                <w:i w:val="0"/>
+                <w:sz w:val="24"/>
+              </w:rPr>
+              <w:t>04/09 – 10/09</w:t>
+            </w:r>
+          </w:p>
+        </w:tc>
+        <w:tc>
+          <w:tcPr>
+            <w:tcW w:type="dxa" w:w="5953"/>
+          </w:tcPr>
+          <w:p>
+            <w:r>
+              <w:rPr>
+                <w:rFonts w:ascii="Times New Roman" w:hAnsi="Times New Roman" w:eastAsia="Times New Roman"/>
+                <w:b w:val="0"/>
+                <w:i w:val="0"/>
+                <w:sz w:val="24"/>
+              </w:rPr>
+              <w:t>Tổng hợp sản phẩm, kiểm tra chất lượng</w:t>
+            </w:r>
+          </w:p>
+        </w:tc>
+      </w:tr>
+      <w:tr>
+        <w:tc>
+          <w:tcPr>
+            <w:tcW w:type="dxa" w:w="1134"/>
+          </w:tcPr>
+          <w:p>
+            <w:r>
+              <w:rPr>
+                <w:rFonts w:ascii="Times New Roman" w:hAnsi="Times New Roman" w:eastAsia="Times New Roman"/>
+                <w:b w:val="0"/>
+                <w:i w:val="0"/>
+                <w:sz w:val="24"/>
+              </w:rPr>
+              <w:t>12</w:t>
+            </w:r>
+          </w:p>
+        </w:tc>
+        <w:tc>
+          <w:tcPr>
+            <w:tcW w:type="dxa" w:w="1984"/>
+          </w:tcPr>
+          <w:p>
+            <w:r>
+              <w:rPr>
+                <w:rFonts w:ascii="Times New Roman" w:hAnsi="Times New Roman" w:eastAsia="Times New Roman"/>
+                <w:b w:val="0"/>
+                <w:i w:val="0"/>
+                <w:sz w:val="24"/>
+              </w:rPr>
+              <w:t>11/09 – 17/09</w:t>
+            </w:r>
+          </w:p>
+        </w:tc>
+        <w:tc>
+          <w:tcPr>
+            <w:tcW w:type="dxa" w:w="5953"/>
+          </w:tcPr>
+          <w:p>
+            <w:r>
+              <w:rPr>
+                <w:rFonts w:ascii="Times New Roman" w:hAnsi="Times New Roman" w:eastAsia="Times New Roman"/>
+                <w:b w:val="0"/>
+                <w:i w:val="0"/>
+                <w:sz w:val="24"/>
+              </w:rPr>
+              <w:t>Viết báo cáo thực tập, chuẩn bị tài liệu</w:t>
+            </w:r>
+          </w:p>
+        </w:tc>
+      </w:tr>
+      <w:tr>
+        <w:tc>
+          <w:tcPr>
+            <w:tcW w:type="dxa" w:w="1134"/>
+          </w:tcPr>
+          <w:p>
+            <w:r>
+              <w:rPr>
+                <w:rFonts w:ascii="Times New Roman" w:hAnsi="Times New Roman" w:eastAsia="Times New Roman"/>
+                <w:b w:val="0"/>
+                <w:i w:val="0"/>
+                <w:sz w:val="24"/>
+              </w:rPr>
+              <w:t>13</w:t>
+            </w:r>
+          </w:p>
+        </w:tc>
+        <w:tc>
+          <w:tcPr>
+            <w:tcW w:type="dxa" w:w="1984"/>
+          </w:tcPr>
+          <w:p>
+            <w:r>
+              <w:rPr>
+                <w:rFonts w:ascii="Times New Roman" w:hAnsi="Times New Roman" w:eastAsia="Times New Roman"/>
+                <w:b w:val="0"/>
+                <w:i w:val="0"/>
+                <w:sz w:val="24"/>
+              </w:rPr>
+              <w:t>18/09 – 26/09</w:t>
+            </w:r>
+          </w:p>
+        </w:tc>
+        <w:tc>
+          <w:tcPr>
+            <w:tcW w:type="dxa" w:w="5953"/>
+          </w:tcPr>
+          <w:p>
+            <w:r>
+              <w:rPr>
+                <w:rFonts w:ascii="Times New Roman" w:hAnsi="Times New Roman" w:eastAsia="Times New Roman"/>
+                <w:b w:val="0"/>
+                <w:i w:val="0"/>
+                <w:sz w:val="24"/>
+              </w:rPr>
+              <w:t>Hoàn thiện báo cáo, nộp sản phẩm cuối cùng</w:t>
             </w:r>
           </w:p>
         </w:tc>
@@ -6930,7 +7080,7 @@
           <w:i w:val="0"/>
           <w:sz w:val="26"/>
         </w:rPr>
-        <w:t>Thời gian thực tập: Từ ngày ... đến ngày ...</w:t>
+        <w:t>Thời gian thực tập: Từ ngày 26/06/2025 đến ngày 26/09/2025</w:t>
       </w:r>
     </w:p>
     <w:tbl>
@@ -7102,7 +7252,7 @@
                 <w:i w:val="0"/>
                 <w:sz w:val="22"/>
               </w:rPr>
-              <w:t>...</w:t>
+              <w:t>26/06 – 09/07</w:t>
             </w:r>
           </w:p>
         </w:tc>
@@ -7202,7 +7352,7 @@
                 <w:i w:val="0"/>
                 <w:sz w:val="22"/>
               </w:rPr>
-              <w:t>...</w:t>
+              <w:t>10/07 – 23/07</w:t>
             </w:r>
           </w:p>
         </w:tc>
@@ -7302,7 +7452,7 @@
                 <w:i w:val="0"/>
                 <w:sz w:val="22"/>
               </w:rPr>
-              <w:t>...</w:t>
+              <w:t>24/07 – 06/08</w:t>
             </w:r>
           </w:p>
         </w:tc>
@@ -7402,7 +7552,7 @@
                 <w:i w:val="0"/>
                 <w:sz w:val="22"/>
               </w:rPr>
-              <w:t>...</w:t>
+              <w:t>07/08 – 20/08</w:t>
             </w:r>
           </w:p>
         </w:tc>
@@ -7502,7 +7652,7 @@
                 <w:i w:val="0"/>
                 <w:sz w:val="22"/>
               </w:rPr>
-              <w:t>...</w:t>
+              <w:t>21/08 – 03/09</w:t>
             </w:r>
           </w:p>
         </w:tc>
@@ -7586,7 +7736,7 @@
                 <w:i w:val="0"/>
                 <w:sz w:val="22"/>
               </w:rPr>
-              <w:t>11-12</w:t>
+              <w:t>11-13</w:t>
             </w:r>
           </w:p>
         </w:tc>
@@ -7602,7 +7752,7 @@
                 <w:i w:val="0"/>
                 <w:sz w:val="22"/>
               </w:rPr>
-              <w:t>...</w:t>
+              <w:t>04/09 – 26/09</w:t>
             </w:r>
           </w:p>
         </w:tc>

</xml_diff>